<commit_message>
Maj code + rapport
</commit_message>
<xml_diff>
--- a/Documents/Compte-rendu pilotage de robot.docx
+++ b/Documents/Compte-rendu pilotage de robot.docx
@@ -72,6 +72,7 @@
     <w:sdt>
       <w:sdtPr>
         <w:rPr>
+          <w:caps w:val="0"/>
           <w:color w:val="auto"/>
           <w:spacing w:val="0"/>
           <w:sz w:val="22"/>
@@ -86,7 +87,6 @@
       </w:sdtPr>
       <w:sdtEndPr>
         <w:rPr>
-          <w:caps w:val="0"/>
           <w:sz w:val="24"/>
           <w:szCs w:val="24"/>
         </w:rPr>
@@ -2637,13 +2637,7 @@
                                     <w:jc w:val="center"/>
                                   </w:pPr>
                                   <w:r>
-                                    <w:t>Consigne</w:t>
-                                  </w:r>
-                                  <w:r>
-                                    <w:t xml:space="preserve"> </w:t>
-                                  </w:r>
-                                  <w:r>
-                                    <w:t>angulaire</w:t>
+                                    <w:t>Consigne angulaire</w:t>
                                   </w:r>
                                 </w:p>
                               </w:txbxContent>
@@ -2743,10 +2737,7 @@
                                 <w:jc w:val="center"/>
                               </w:pPr>
                               <w:r>
-                                <w:t xml:space="preserve"> + </w:t>
-                              </w:r>
-                              <w:r>
-                                <w:t>Odomètre</w:t>
+                                <w:t xml:space="preserve"> + Odomètre</w:t>
                               </w:r>
                             </w:p>
                           </w:txbxContent>
@@ -2813,10 +2804,7 @@
                                 <w:jc w:val="center"/>
                               </w:pPr>
                               <w:r>
-                                <w:t xml:space="preserve"> + </w:t>
-                              </w:r>
-                              <w:r>
-                                <w:t>Odomètre</w:t>
+                                <w:t xml:space="preserve"> + Odomètre</w:t>
                               </w:r>
                             </w:p>
                           </w:txbxContent>
@@ -2910,7 +2898,7 @@
           </mc:Choice>
           <mc:Fallback>
             <w:pict>
-              <v:group id="Groupe 98" o:spid="_x0000_s1026" style="position:absolute;left:0;text-align:left;margin-left:26.75pt;margin-top:11.85pt;width:453.55pt;height:286.65pt;z-index:251707392" coordsize="57600,36405" o:gfxdata="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">
+              <v:group id="Groupe 98" o:spid="_x0000_s1026" style="position:absolute;left:0;text-align:left;margin-left:26.75pt;margin-top:11.85pt;width:453.55pt;height:286.65pt;z-index:251707392" coordsize="57600,36405" o:gfxdata="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">
                 <v:group id="Groupe 41" o:spid="_x0000_s1027" style="position:absolute;width:57600;height:36405" coordorigin="-6191" coordsize="57600,36405" o:gfxdata="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">
                   <v:roundrect id="Rectangle à coins arrondis 1" o:spid="_x0000_s1028" style="position:absolute;left:-6191;width:57599;height:36405;visibility:visible;mso-wrap-style:square;v-text-anchor:top" arcsize="10923f" o:gfxdata="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" fillcolor="gray [1616]" strokecolor="black [3040]">
                     <v:fill color2="#d9d9d9 [496]" rotate="t" angle="180" colors="0 #bcbcbc;22938f #d0d0d0;1 #ededed" focus="100%" type="gradient"/>
@@ -3078,13 +3066,7 @@
                               <w:jc w:val="center"/>
                             </w:pPr>
                             <w:r>
-                              <w:t>Consigne</w:t>
-                            </w:r>
-                            <w:r>
-                              <w:t xml:space="preserve"> </w:t>
-                            </w:r>
-                            <w:r>
-                              <w:t>angulaire</w:t>
+                              <w:t>Consigne angulaire</w:t>
                             </w:r>
                           </w:p>
                         </w:txbxContent>
@@ -3113,10 +3095,7 @@
                           <w:jc w:val="center"/>
                         </w:pPr>
                         <w:r>
-                          <w:t xml:space="preserve"> + </w:t>
-                        </w:r>
-                        <w:r>
-                          <w:t>Odomètre</w:t>
+                          <w:t xml:space="preserve"> + Odomètre</w:t>
                         </w:r>
                       </w:p>
                     </w:txbxContent>
@@ -3140,10 +3119,7 @@
                           <w:jc w:val="center"/>
                         </w:pPr>
                         <w:r>
-                          <w:t xml:space="preserve"> + </w:t>
-                        </w:r>
-                        <w:r>
-                          <w:t>Odomètre</w:t>
+                          <w:t xml:space="preserve"> + Odomètre</w:t>
                         </w:r>
                       </w:p>
                     </w:txbxContent>
@@ -3316,6 +3292,9 @@
     <w:p>
       <w:pPr>
         <w:pStyle w:val="RequirementID"/>
+        <w:rPr>
+          <w:lang w:val="fr-FR"/>
+        </w:rPr>
       </w:pPr>
     </w:p>
     <w:p>
@@ -3465,6 +3444,9 @@
     <w:p>
       <w:pPr>
         <w:pStyle w:val="RequirementID"/>
+        <w:rPr>
+          <w:lang w:val="fr-FR"/>
+        </w:rPr>
       </w:pPr>
     </w:p>
     <w:p>
@@ -3590,6 +3572,9 @@
     <w:p>
       <w:pPr>
         <w:pStyle w:val="RequirementID"/>
+        <w:rPr>
+          <w:lang w:val="fr-FR"/>
+        </w:rPr>
       </w:pPr>
     </w:p>
     <w:p>
@@ -4549,6 +4534,9 @@
     <w:p>
       <w:pPr>
         <w:pStyle w:val="RequirementID"/>
+        <w:rPr>
+          <w:lang w:val="fr-FR"/>
+        </w:rPr>
       </w:pPr>
     </w:p>
     <w:p>
@@ -4772,6 +4760,9 @@
     <w:p>
       <w:pPr>
         <w:pStyle w:val="RequirementID"/>
+        <w:rPr>
+          <w:lang w:val="fr-FR"/>
+        </w:rPr>
       </w:pPr>
     </w:p>
     <w:p>
@@ -5005,6 +4996,9 @@
     <w:p>
       <w:pPr>
         <w:pStyle w:val="RequirementID"/>
+        <w:rPr>
+          <w:lang w:val="fr-FR"/>
+        </w:rPr>
       </w:pPr>
     </w:p>
     <w:p>
@@ -5249,6 +5243,9 @@
     <w:p>
       <w:pPr>
         <w:pStyle w:val="RequirementID"/>
+        <w:rPr>
+          <w:lang w:val="fr-FR"/>
+        </w:rPr>
       </w:pPr>
     </w:p>
     <w:p>
@@ -5475,6 +5472,9 @@
     <w:p>
       <w:pPr>
         <w:pStyle w:val="RequirementID"/>
+        <w:rPr>
+          <w:lang w:val="fr-FR"/>
+        </w:rPr>
       </w:pPr>
     </w:p>
     <w:p>
@@ -5931,6 +5931,10 @@
     <w:p/>
     <w:p/>
     <w:p>
+      <w:bookmarkStart w:id="10" w:name="_GoBack"/>
+      <w:bookmarkEnd w:id="10"/>
+    </w:p>
+    <w:p>
       <w:pPr>
         <w:pStyle w:val="RequirementID"/>
         <w:rPr>
@@ -5945,6 +5949,7 @@
           <w:sz w:val="24"/>
           <w:lang w:val="fr-FR"/>
         </w:rPr>
+        <w:lastRenderedPageBreak/>
         <w:t>F_000</w:t>
       </w:r>
       <w:r>
@@ -5977,7 +5982,6 @@
         </w:rPr>
       </w:pPr>
       <w:r>
-        <w:lastRenderedPageBreak/>
         <w:t xml:space="preserve">Texte: </w:t>
       </w:r>
       <w:r>
@@ -6051,6 +6055,9 @@
     <w:p>
       <w:pPr>
         <w:pStyle w:val="RequirementID"/>
+        <w:rPr>
+          <w:lang w:val="fr-FR"/>
+        </w:rPr>
       </w:pPr>
     </w:p>
     <w:p>
@@ -6183,6 +6190,9 @@
     <w:p>
       <w:pPr>
         <w:pStyle w:val="RequirementID"/>
+        <w:rPr>
+          <w:lang w:val="fr-FR"/>
+        </w:rPr>
       </w:pPr>
     </w:p>
     <w:p>
@@ -6423,6 +6433,9 @@
     <w:p>
       <w:pPr>
         <w:pStyle w:val="RequirementID"/>
+        <w:rPr>
+          <w:lang w:val="fr-FR"/>
+        </w:rPr>
       </w:pPr>
     </w:p>
     <w:p>
@@ -6633,19 +6646,14 @@
         <w:spacing w:after="0"/>
       </w:pPr>
       <w:r>
-        <w:t>Fonction</w:t>
-      </w:r>
-      <w:r>
-        <w:t xml:space="preserve">: </w:t>
-      </w:r>
-      <w:proofErr w:type="spellStart"/>
+        <w:t xml:space="preserve">Fonction: </w:t>
+      </w:r>
       <w:r>
         <w:rPr>
           <w:b/>
         </w:rPr>
         <w:t>servomotor_sweeping</w:t>
       </w:r>
-      <w:proofErr w:type="spellEnd"/>
     </w:p>
     <w:p>
       <w:pPr>
@@ -6670,19 +6678,19 @@
       <w:pPr>
         <w:pStyle w:val="Titre1"/>
       </w:pPr>
-      <w:bookmarkStart w:id="10" w:name="_Toc508705420"/>
+      <w:bookmarkStart w:id="11" w:name="_Toc508705420"/>
       <w:r>
         <w:lastRenderedPageBreak/>
         <w:t>Spécifications détaillées</w:t>
       </w:r>
-      <w:bookmarkEnd w:id="10"/>
+      <w:bookmarkEnd w:id="11"/>
     </w:p>
     <w:p>
       <w:pPr>
         <w:pStyle w:val="Titre2"/>
         <w:ind w:firstLine="0"/>
       </w:pPr>
-      <w:bookmarkStart w:id="11" w:name="_Toc508705421"/>
+      <w:bookmarkStart w:id="12" w:name="_Toc508705421"/>
       <w:r>
         <w:t>Connectique</w:t>
       </w:r>
@@ -6705,7 +6713,7 @@
       <w:r>
         <w:t>s</w:t>
       </w:r>
-      <w:bookmarkEnd w:id="11"/>
+      <w:bookmarkEnd w:id="12"/>
     </w:p>
     <w:p>
       <w:r>
@@ -6721,11 +6729,11 @@
       <w:pPr>
         <w:pStyle w:val="Titre3"/>
       </w:pPr>
-      <w:bookmarkStart w:id="12" w:name="_Toc508705422"/>
+      <w:bookmarkStart w:id="13" w:name="_Toc508705422"/>
       <w:r>
         <w:t>MSP430G2553</w:t>
       </w:r>
-      <w:bookmarkEnd w:id="12"/>
+      <w:bookmarkEnd w:id="13"/>
     </w:p>
     <w:p>
       <w:r>
@@ -6813,6 +6821,7 @@
                                   <w:rFonts w:ascii="Courier New" w:hAnsi="Courier New" w:cs="Courier New"/>
                                   <w:sz w:val="21"/>
                                   <w:szCs w:val="21"/>
+                                  <w:lang w:val="en-US"/>
                                 </w:rPr>
                               </w:pPr>
                               <w:r>
@@ -6820,19 +6829,10 @@
                                   <w:rFonts w:ascii="Courier New" w:hAnsi="Courier New" w:cs="Courier New"/>
                                   <w:sz w:val="21"/>
                                   <w:szCs w:val="21"/>
+                                  <w:lang w:val="en-US"/>
                                 </w:rPr>
-                                <w:t xml:space="preserve">IR </w:t>
+                                <w:t>IR Sensor</w:t>
                               </w:r>
-                              <w:proofErr w:type="spellStart"/>
-                              <w:r>
-                                <w:rPr>
-                                  <w:rFonts w:ascii="Courier New" w:hAnsi="Courier New" w:cs="Courier New"/>
-                                  <w:sz w:val="21"/>
-                                  <w:szCs w:val="21"/>
-                                </w:rPr>
-                                <w:t>Sensor</w:t>
-                              </w:r>
-                              <w:proofErr w:type="spellEnd"/>
                             </w:p>
                             <w:p>
                               <w:pPr>
@@ -6842,6 +6842,7 @@
                                   <w:rFonts w:ascii="Courier New" w:hAnsi="Courier New" w:cs="Courier New"/>
                                   <w:sz w:val="21"/>
                                   <w:szCs w:val="21"/>
+                                  <w:lang w:val="en-US"/>
                                 </w:rPr>
                               </w:pPr>
                               <w:r>
@@ -6849,6 +6850,7 @@
                                   <w:rFonts w:ascii="Courier New" w:hAnsi="Courier New" w:cs="Courier New"/>
                                   <w:sz w:val="21"/>
                                   <w:szCs w:val="21"/>
+                                  <w:lang w:val="en-US"/>
                                 </w:rPr>
                                 <w:t>Data IN (UART)</w:t>
                               </w:r>
@@ -6861,6 +6863,7 @@
                                   <w:rFonts w:ascii="Courier New" w:hAnsi="Courier New" w:cs="Courier New"/>
                                   <w:sz w:val="21"/>
                                   <w:szCs w:val="21"/>
+                                  <w:lang w:val="en-US"/>
                                 </w:rPr>
                               </w:pPr>
                               <w:r>
@@ -6868,24 +6871,9 @@
                                   <w:rFonts w:ascii="Courier New" w:hAnsi="Courier New" w:cs="Courier New"/>
                                   <w:sz w:val="21"/>
                                   <w:szCs w:val="21"/>
+                                  <w:lang w:val="en-US"/>
                                 </w:rPr>
-                                <w:t xml:space="preserve">Data </w:t>
-                              </w:r>
-                              <w:r>
-                                <w:rPr>
-                                  <w:rFonts w:ascii="Courier New" w:hAnsi="Courier New" w:cs="Courier New"/>
-                                  <w:sz w:val="21"/>
-                                  <w:szCs w:val="21"/>
-                                </w:rPr>
-                                <w:t>OUT</w:t>
-                              </w:r>
-                              <w:r>
-                                <w:rPr>
-                                  <w:rFonts w:ascii="Courier New" w:hAnsi="Courier New" w:cs="Courier New"/>
-                                  <w:sz w:val="21"/>
-                                  <w:szCs w:val="21"/>
-                                </w:rPr>
-                                <w:t xml:space="preserve"> (UART)</w:t>
+                                <w:t>Data OUT (UART)</w:t>
                               </w:r>
                             </w:p>
                             <w:p>
@@ -6896,6 +6884,7 @@
                                   <w:rFonts w:ascii="Courier New" w:hAnsi="Courier New" w:cs="Courier New"/>
                                   <w:sz w:val="21"/>
                                   <w:szCs w:val="21"/>
+                                  <w:lang w:val="en-US"/>
                                 </w:rPr>
                               </w:pPr>
                             </w:p>
@@ -6907,6 +6896,7 @@
                                   <w:rFonts w:ascii="Courier New" w:hAnsi="Courier New" w:cs="Courier New"/>
                                   <w:sz w:val="21"/>
                                   <w:szCs w:val="21"/>
+                                  <w:lang w:val="en-US"/>
                                 </w:rPr>
                               </w:pPr>
                               <w:r>
@@ -6914,26 +6904,9 @@
                                   <w:rFonts w:ascii="Courier New" w:hAnsi="Courier New" w:cs="Courier New"/>
                                   <w:sz w:val="21"/>
                                   <w:szCs w:val="21"/>
+                                  <w:lang w:val="en-US"/>
                                 </w:rPr>
-                                <w:t xml:space="preserve">Serial </w:t>
-                              </w:r>
-                              <w:proofErr w:type="spellStart"/>
-                              <w:r>
-                                <w:rPr>
-                                  <w:rFonts w:ascii="Courier New" w:hAnsi="Courier New" w:cs="Courier New"/>
-                                  <w:sz w:val="21"/>
-                                  <w:szCs w:val="21"/>
-                                </w:rPr>
-                                <w:t>Clock</w:t>
-                              </w:r>
-                              <w:proofErr w:type="spellEnd"/>
-                              <w:r>
-                                <w:rPr>
-                                  <w:rFonts w:ascii="Courier New" w:hAnsi="Courier New" w:cs="Courier New"/>
-                                  <w:sz w:val="21"/>
-                                  <w:szCs w:val="21"/>
-                                </w:rPr>
-                                <w:t xml:space="preserve"> Out (UCA0CLK)</w:t>
+                                <w:t>Serial Clock Out (UCA0CLK)</w:t>
                               </w:r>
                             </w:p>
                             <w:p>
@@ -8623,7 +8596,7 @@
           </mc:Choice>
           <mc:Fallback>
             <w:pict>
-              <v:group id="Groupe 63" o:spid="_x0000_s1053" style="position:absolute;left:0;text-align:left;margin-left:-50.45pt;margin-top:13.15pt;width:482.45pt;height:139.8pt;z-index:251698176" coordsize="61276,17757" o:gfxdata="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">
+              <v:group id="Groupe 63" o:spid="_x0000_s1053" style="position:absolute;left:0;text-align:left;margin-left:-50.45pt;margin-top:13.15pt;width:482.45pt;height:139.8pt;z-index:251698176" coordsize="61276,17757" o:gfxdata="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">
                 <v:shape id="Zone de texte 58" o:spid="_x0000_s1054" type="#_x0000_t202" style="position:absolute;top:831;width:26480;height:16702;visibility:visible;mso-wrap-style:square;v-text-anchor:top" o:gfxdata="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" filled="f" stroked="f" strokeweight=".5pt">
                   <v:textbox>
                     <w:txbxContent>
@@ -8646,6 +8619,7 @@
                             <w:rFonts w:ascii="Courier New" w:hAnsi="Courier New" w:cs="Courier New"/>
                             <w:sz w:val="21"/>
                             <w:szCs w:val="21"/>
+                            <w:lang w:val="en-US"/>
                           </w:rPr>
                         </w:pPr>
                         <w:r>
@@ -8653,19 +8627,10 @@
                             <w:rFonts w:ascii="Courier New" w:hAnsi="Courier New" w:cs="Courier New"/>
                             <w:sz w:val="21"/>
                             <w:szCs w:val="21"/>
+                            <w:lang w:val="en-US"/>
                           </w:rPr>
-                          <w:t xml:space="preserve">IR </w:t>
+                          <w:t>IR Sensor</w:t>
                         </w:r>
-                        <w:proofErr w:type="spellStart"/>
-                        <w:r>
-                          <w:rPr>
-                            <w:rFonts w:ascii="Courier New" w:hAnsi="Courier New" w:cs="Courier New"/>
-                            <w:sz w:val="21"/>
-                            <w:szCs w:val="21"/>
-                          </w:rPr>
-                          <w:t>Sensor</w:t>
-                        </w:r>
-                        <w:proofErr w:type="spellEnd"/>
                       </w:p>
                       <w:p>
                         <w:pPr>
@@ -8675,6 +8640,7 @@
                             <w:rFonts w:ascii="Courier New" w:hAnsi="Courier New" w:cs="Courier New"/>
                             <w:sz w:val="21"/>
                             <w:szCs w:val="21"/>
+                            <w:lang w:val="en-US"/>
                           </w:rPr>
                         </w:pPr>
                         <w:r>
@@ -8682,6 +8648,7 @@
                             <w:rFonts w:ascii="Courier New" w:hAnsi="Courier New" w:cs="Courier New"/>
                             <w:sz w:val="21"/>
                             <w:szCs w:val="21"/>
+                            <w:lang w:val="en-US"/>
                           </w:rPr>
                           <w:t>Data IN (UART)</w:t>
                         </w:r>
@@ -8694,6 +8661,7 @@
                             <w:rFonts w:ascii="Courier New" w:hAnsi="Courier New" w:cs="Courier New"/>
                             <w:sz w:val="21"/>
                             <w:szCs w:val="21"/>
+                            <w:lang w:val="en-US"/>
                           </w:rPr>
                         </w:pPr>
                         <w:r>
@@ -8701,24 +8669,9 @@
                             <w:rFonts w:ascii="Courier New" w:hAnsi="Courier New" w:cs="Courier New"/>
                             <w:sz w:val="21"/>
                             <w:szCs w:val="21"/>
+                            <w:lang w:val="en-US"/>
                           </w:rPr>
-                          <w:t xml:space="preserve">Data </w:t>
-                        </w:r>
-                        <w:r>
-                          <w:rPr>
-                            <w:rFonts w:ascii="Courier New" w:hAnsi="Courier New" w:cs="Courier New"/>
-                            <w:sz w:val="21"/>
-                            <w:szCs w:val="21"/>
-                          </w:rPr>
-                          <w:t>OUT</w:t>
-                        </w:r>
-                        <w:r>
-                          <w:rPr>
-                            <w:rFonts w:ascii="Courier New" w:hAnsi="Courier New" w:cs="Courier New"/>
-                            <w:sz w:val="21"/>
-                            <w:szCs w:val="21"/>
-                          </w:rPr>
-                          <w:t xml:space="preserve"> (UART)</w:t>
+                          <w:t>Data OUT (UART)</w:t>
                         </w:r>
                       </w:p>
                       <w:p>
@@ -8729,6 +8682,7 @@
                             <w:rFonts w:ascii="Courier New" w:hAnsi="Courier New" w:cs="Courier New"/>
                             <w:sz w:val="21"/>
                             <w:szCs w:val="21"/>
+                            <w:lang w:val="en-US"/>
                           </w:rPr>
                         </w:pPr>
                       </w:p>
@@ -8740,6 +8694,7 @@
                             <w:rFonts w:ascii="Courier New" w:hAnsi="Courier New" w:cs="Courier New"/>
                             <w:sz w:val="21"/>
                             <w:szCs w:val="21"/>
+                            <w:lang w:val="en-US"/>
                           </w:rPr>
                         </w:pPr>
                         <w:r>
@@ -8747,26 +8702,9 @@
                             <w:rFonts w:ascii="Courier New" w:hAnsi="Courier New" w:cs="Courier New"/>
                             <w:sz w:val="21"/>
                             <w:szCs w:val="21"/>
+                            <w:lang w:val="en-US"/>
                           </w:rPr>
-                          <w:t xml:space="preserve">Serial </w:t>
-                        </w:r>
-                        <w:proofErr w:type="spellStart"/>
-                        <w:r>
-                          <w:rPr>
-                            <w:rFonts w:ascii="Courier New" w:hAnsi="Courier New" w:cs="Courier New"/>
-                            <w:sz w:val="21"/>
-                            <w:szCs w:val="21"/>
-                          </w:rPr>
-                          <w:t>Clock</w:t>
-                        </w:r>
-                        <w:proofErr w:type="spellEnd"/>
-                        <w:r>
-                          <w:rPr>
-                            <w:rFonts w:ascii="Courier New" w:hAnsi="Courier New" w:cs="Courier New"/>
-                            <w:sz w:val="21"/>
-                            <w:szCs w:val="21"/>
-                          </w:rPr>
-                          <w:t xml:space="preserve"> Out (UCA0CLK)</w:t>
+                          <w:t>Serial Clock Out (UCA0CLK)</w:t>
                         </w:r>
                       </w:p>
                       <w:p>
@@ -9603,13 +9541,7 @@
         <w:jc w:val="left"/>
       </w:pPr>
       <w:r>
-        <w:t>Comme nous pouvons le voir dans le</w:t>
-      </w:r>
-      <w:r>
-        <w:t xml:space="preserve"> précédent schéma </w:t>
-      </w:r>
-      <w:r>
-        <w:t>:</w:t>
+        <w:t>Comme nous pouvons le voir dans le précédent schéma :</w:t>
       </w:r>
     </w:p>
     <w:p>
@@ -9723,22 +9655,7 @@
         </w:numPr>
       </w:pPr>
       <w:r>
-        <w:t>Notre moteur B</w:t>
-      </w:r>
-      <w:r>
-        <w:t xml:space="preserve"> est piloté sur les pins 2.</w:t>
-      </w:r>
-      <w:r>
-        <w:t>5</w:t>
-      </w:r>
-      <w:r>
-        <w:t xml:space="preserve"> pour le sens de rotation et 2.</w:t>
-      </w:r>
-      <w:r>
-        <w:t>4</w:t>
-      </w:r>
-      <w:r>
-        <w:t xml:space="preserve"> pour l’activation</w:t>
+        <w:t>Notre moteur B est piloté sur les pins 2.5 pour le sens de rotation et 2.4 pour l’activation</w:t>
       </w:r>
     </w:p>
     <w:p>
@@ -9750,10 +9667,7 @@
         </w:numPr>
       </w:pPr>
       <w:r>
-        <w:t>Notre odomètre B</w:t>
-      </w:r>
-      <w:r>
-        <w:t xml:space="preserve"> envoie</w:t>
+        <w:t>Notre odomètre B envoie</w:t>
       </w:r>
       <w:r>
         <w:t xml:space="preserve"> les informations sur le port </w:t>
@@ -9805,11 +9719,11 @@
       <w:pPr>
         <w:pStyle w:val="Titre3"/>
       </w:pPr>
-      <w:bookmarkStart w:id="13" w:name="_Toc508705423"/>
+      <w:bookmarkStart w:id="14" w:name="_Toc508705423"/>
       <w:r>
         <w:t>MSP430G2231</w:t>
       </w:r>
-      <w:bookmarkEnd w:id="13"/>
+      <w:bookmarkEnd w:id="14"/>
     </w:p>
     <w:p>
       <w:r>
@@ -11230,7 +11144,7 @@
           </mc:Choice>
           <mc:Fallback>
             <w:pict>
-              <v:group id="Groupe 64" o:spid="_x0000_s1082" style="position:absolute;left:0;text-align:left;margin-left:-7.5pt;margin-top:15.7pt;width:482.45pt;height:138pt;z-index:251700224;mso-height-relative:margin" coordsize="61276,17533" o:gfxdata="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">
+              <v:group id="Groupe 64" o:spid="_x0000_s1082" style="position:absolute;left:0;text-align:left;margin-left:-7.5pt;margin-top:15.7pt;width:482.45pt;height:138pt;z-index:251700224;mso-height-relative:margin" coordsize="61276,17533" o:gfxdata="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">
                 <v:shape id="Zone de texte 65" o:spid="_x0000_s1083" type="#_x0000_t202" style="position:absolute;top:831;width:26480;height:16702;visibility:visible;mso-wrap-style:square;v-text-anchor:top" o:gfxdata="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" filled="f" stroked="f" strokeweight=".5pt">
                   <v:textbox>
                     <w:txbxContent>
@@ -11953,10 +11867,7 @@
         </w:numPr>
       </w:pPr>
       <w:r>
-        <w:t>émission au port 1.</w:t>
-      </w:r>
-      <w:r>
-        <w:t>6</w:t>
+        <w:t>émission au port 1.6</w:t>
       </w:r>
     </w:p>
     <w:p>
@@ -11968,10 +11879,7 @@
         </w:numPr>
       </w:pPr>
       <w:r>
-        <w:t>Réception au port 1.</w:t>
-      </w:r>
-      <w:r>
-        <w:t>7</w:t>
+        <w:t>Réception au port 1.7</w:t>
       </w:r>
     </w:p>
     <w:p>
@@ -12039,12 +11947,12 @@
       <w:pPr>
         <w:pStyle w:val="Titre2"/>
       </w:pPr>
-      <w:bookmarkStart w:id="14" w:name="_Toc508705424"/>
+      <w:bookmarkStart w:id="15" w:name="_Toc508705424"/>
       <w:r>
         <w:lastRenderedPageBreak/>
         <w:t>Modules</w:t>
       </w:r>
-      <w:bookmarkEnd w:id="14"/>
+      <w:bookmarkEnd w:id="15"/>
     </w:p>
     <w:p>
       <w:r>
@@ -13201,12 +13109,12 @@
       <w:pPr>
         <w:pStyle w:val="Titre2"/>
       </w:pPr>
-      <w:bookmarkStart w:id="15" w:name="_Toc508705425"/>
+      <w:bookmarkStart w:id="16" w:name="_Toc508705425"/>
       <w:r>
         <w:lastRenderedPageBreak/>
         <w:t>Fonctions</w:t>
       </w:r>
-      <w:bookmarkEnd w:id="15"/>
+      <w:bookmarkEnd w:id="16"/>
     </w:p>
     <w:p>
       <w:r>
@@ -13775,7 +13683,13 @@
         <w:t xml:space="preserve">RECEIVE </w:t>
       </w:r>
       <w:r>
-        <w:t>est un caractère non signé qui est transmis vi le dispositif Bluetooth</w:t>
+        <w:t>est un caractère non signé qui est transmis vi</w:t>
+      </w:r>
+      <w:r>
+        <w:t>a</w:t>
+      </w:r>
+      <w:r>
+        <w:t xml:space="preserve"> le dispositif Bluetooth</w:t>
       </w:r>
       <w:r>
         <w:t xml:space="preserve"> (</w:t>
@@ -13860,9 +13774,10 @@
     <w:p>
       <w:pPr>
         <w:pStyle w:val="Paragraphedeliste"/>
-      </w:pPr>
-      <w:r>
-        <w:t xml:space="preserve">La variable </w:t>
+        <w:ind w:firstLine="0"/>
+      </w:pPr>
+      <w:r>
+        <w:t xml:space="preserve">      La variable </w:t>
       </w:r>
       <w:r>
         <w:rPr>
@@ -13881,6 +13796,121 @@
         <w:t>bluetooth</w:t>
       </w:r>
       <w:proofErr w:type="spellEnd"/>
+      <w:r>
+        <w:t xml:space="preserve"> (</w:t>
+      </w:r>
+      <w:proofErr w:type="spellStart"/>
+      <w:r>
+        <w:t>i.e</w:t>
+      </w:r>
+      <w:proofErr w:type="spellEnd"/>
+      <w:r>
+        <w:t xml:space="preserve"> à l’appareil connecté au robot).  </w:t>
+      </w:r>
+    </w:p>
+    <w:p>
+      <w:pPr>
+        <w:spacing w:line="276" w:lineRule="auto"/>
+        <w:rPr>
+          <w:i/>
+        </w:rPr>
+      </w:pPr>
+    </w:p>
+    <w:p>
+      <w:pPr>
+        <w:pStyle w:val="Paragraphedeliste"/>
+        <w:numPr>
+          <w:ilvl w:val="0"/>
+          <w:numId w:val="1"/>
+        </w:numPr>
+        <w:spacing w:line="276" w:lineRule="auto"/>
+        <w:rPr>
+          <w:i/>
+        </w:rPr>
+      </w:pPr>
+      <w:r>
+        <w:rPr>
+          <w:i/>
+        </w:rPr>
+        <w:t xml:space="preserve">VOID = </w:t>
+      </w:r>
+      <w:proofErr w:type="spellStart"/>
+      <w:r>
+        <w:rPr>
+          <w:b/>
+        </w:rPr>
+        <w:t>envoi_msg_</w:t>
+      </w:r>
+      <w:proofErr w:type="gramStart"/>
+      <w:r>
+        <w:rPr>
+          <w:b/>
+        </w:rPr>
+        <w:t>UART</w:t>
+      </w:r>
+      <w:proofErr w:type="spellEnd"/>
+      <w:r>
+        <w:rPr>
+          <w:b/>
+        </w:rPr>
+        <w:t>(</w:t>
+      </w:r>
+      <w:proofErr w:type="gramEnd"/>
+      <w:r>
+        <w:rPr>
+          <w:i/>
+        </w:rPr>
+        <w:t>*</w:t>
+      </w:r>
+      <w:proofErr w:type="spellStart"/>
+      <w:r>
+        <w:rPr>
+          <w:i/>
+        </w:rPr>
+        <w:t>msg</w:t>
+      </w:r>
+      <w:proofErr w:type="spellEnd"/>
+      <w:r>
+        <w:rPr>
+          <w:b/>
+        </w:rPr>
+        <w:t>)</w:t>
+      </w:r>
+      <w:r>
+        <w:t xml:space="preserve"> : Cette fonction permet d’envoi un texte à la console utilisateur permettant d’informer de la situation du robot. </w:t>
+      </w:r>
+    </w:p>
+    <w:p>
+      <w:pPr>
+        <w:pStyle w:val="Paragraphedeliste"/>
+        <w:ind w:firstLine="0"/>
+      </w:pPr>
+      <w:r>
+        <w:t xml:space="preserve">       La variable </w:t>
+      </w:r>
+      <w:r>
+        <w:rPr>
+          <w:i/>
+        </w:rPr>
+        <w:t>*</w:t>
+      </w:r>
+      <w:proofErr w:type="spellStart"/>
+      <w:r>
+        <w:rPr>
+          <w:i/>
+        </w:rPr>
+        <w:t>msg</w:t>
+      </w:r>
+      <w:proofErr w:type="spellEnd"/>
+      <w:r>
+        <w:rPr>
+          <w:i/>
+        </w:rPr>
+        <w:t xml:space="preserve"> </w:t>
+      </w:r>
+      <w:r>
+        <w:t>est un tableau de caractère non signé de taille non contraint qui est transmis via le dispositif Bluetooth</w:t>
+      </w:r>
       <w:r>
         <w:t xml:space="preserve"> (</w:t>
       </w:r>
@@ -15317,17 +15347,20 @@
       <w:pPr>
         <w:pStyle w:val="Titre1"/>
       </w:pPr>
-      <w:bookmarkStart w:id="16" w:name="_Toc508705426"/>
+      <w:bookmarkStart w:id="17" w:name="_Toc508705426"/>
       <w:r>
         <w:t>Tests unitaires</w:t>
       </w:r>
-      <w:bookmarkEnd w:id="16"/>
+      <w:bookmarkEnd w:id="17"/>
+      <w:r>
+        <w:t xml:space="preserve"> (boîtes noires)</w:t>
+      </w:r>
     </w:p>
     <w:p>
       <w:pPr>
         <w:pStyle w:val="Titre2"/>
       </w:pPr>
-      <w:bookmarkStart w:id="17" w:name="_Toc508705427"/>
+      <w:bookmarkStart w:id="18" w:name="_Toc508705427"/>
       <w:r>
         <w:t xml:space="preserve">Test du </w:t>
       </w:r>
@@ -15337,7 +15370,7 @@
       <w:r>
         <w:t xml:space="preserve"> « movement.c »</w:t>
       </w:r>
-      <w:bookmarkEnd w:id="17"/>
+      <w:bookmarkEnd w:id="18"/>
     </w:p>
     <w:p>
       <w:pPr>
@@ -15404,7 +15437,7 @@
         <w:t>FORWARD</w:t>
       </w:r>
       <w:r>
-        <w:t xml:space="preserve">, 80, 80) : Les moteurs vont en marche avant, vitesse 80 / 80. </w:t>
+        <w:t>, 20, 80) : Les moteurs vont en marche avant, vitesse 20 / 80.</w:t>
       </w:r>
     </w:p>
     <w:p>
@@ -15424,10 +15457,10 @@
         <w:rPr>
           <w:i/>
         </w:rPr>
-        <w:t>FORWARD</w:t>
-      </w:r>
-      <w:r>
-        <w:t>, 20, 80) : Les moteurs vont en marche avant, vitesse 20 / 80.</w:t>
+        <w:t>BACKWARD</w:t>
+      </w:r>
+      <w:r>
+        <w:t xml:space="preserve">, 80, 80)  : Les moteurs vont en marche arrière, vitesse 80 / 80. </w:t>
       </w:r>
     </w:p>
     <w:p>
@@ -15447,10 +15480,16 @@
         <w:rPr>
           <w:i/>
         </w:rPr>
-        <w:t>BACKWARD</w:t>
-      </w:r>
-      <w:r>
-        <w:t xml:space="preserve">, 80, 80)  : Les moteurs vont en marche arrière, vitesse 80 / 80. </w:t>
+        <w:t>LEFT</w:t>
+      </w:r>
+      <w:r>
+        <w:t>, 40, 40)   : Les moteurs permettent une rotation à gauche,</w:t>
+      </w:r>
+      <w:r>
+        <w:t xml:space="preserve"> </w:t>
+      </w:r>
+      <w:r>
+        <w:t xml:space="preserve">vitesse 40 / 40. </w:t>
       </w:r>
     </w:p>
     <w:p>
@@ -15470,16 +15509,10 @@
         <w:rPr>
           <w:i/>
         </w:rPr>
-        <w:t>LEFT</w:t>
-      </w:r>
-      <w:r>
-        <w:t>, 40, 40)   : Les moteurs permettent une rotation à gauche,</w:t>
-      </w:r>
-      <w:r>
-        <w:t xml:space="preserve"> </w:t>
-      </w:r>
-      <w:r>
-        <w:t xml:space="preserve">vitesse 40 / 40. </w:t>
+        <w:t>RIGHT</w:t>
+      </w:r>
+      <w:r>
+        <w:t xml:space="preserve">, 20, 20)   : Les moteurs permettent une rotation à droite, vitesse 20 / 20. </w:t>
       </w:r>
     </w:p>
     <w:p>
@@ -15496,13 +15529,7 @@
       </w:r>
       <w:proofErr w:type="gramEnd"/>
       <w:r>
-        <w:rPr>
-          <w:i/>
-        </w:rPr>
-        <w:t>RIGHT</w:t>
-      </w:r>
-      <w:r>
-        <w:t xml:space="preserve">, 20, 20)   : Les moteurs permettent une rotation à droite, vitesse 20 / 20. </w:t>
+        <w:t>10,120,-4) : Les moteurs vont en marche avant, vitesse 0/0</w:t>
       </w:r>
     </w:p>
     <w:p>
@@ -15533,10 +15560,7 @@
         <w:t>FORWARD</w:t>
       </w:r>
       <w:r>
-        <w:t>, 80, 80) :</w:t>
-      </w:r>
-      <w:r>
-        <w:t xml:space="preserve"> </w:t>
+        <w:t xml:space="preserve">, 20, 80) : </w:t>
       </w:r>
       <w:r>
         <w:rPr>
@@ -15556,13 +15580,7 @@
         <w:rPr>
           <w:color w:val="9BBB59" w:themeColor="accent3"/>
         </w:rPr>
-        <w:t xml:space="preserve"> </w:t>
-      </w:r>
-      <w:r>
-        <w:rPr>
-          <w:color w:val="9BBB59" w:themeColor="accent3"/>
-        </w:rPr>
-        <w:t xml:space="preserve"> </w:t>
+        <w:t xml:space="preserve">  </w:t>
       </w:r>
     </w:p>
     <w:p>
@@ -15582,10 +15600,10 @@
         <w:rPr>
           <w:i/>
         </w:rPr>
-        <w:t>FORWARD</w:t>
-      </w:r>
-      <w:r>
-        <w:t xml:space="preserve">, 20, 80) : </w:t>
+        <w:t>BACKWARD</w:t>
+      </w:r>
+      <w:r>
+        <w:t xml:space="preserve">, 80, 80)  : </w:t>
       </w:r>
       <w:r>
         <w:rPr>
@@ -15625,10 +15643,10 @@
         <w:rPr>
           <w:i/>
         </w:rPr>
-        <w:t>BACKWARD</w:t>
-      </w:r>
-      <w:r>
-        <w:t xml:space="preserve">, 80, 80)  : </w:t>
+        <w:t>LEFT</w:t>
+      </w:r>
+      <w:r>
+        <w:t xml:space="preserve">, 40, 40)   : </w:t>
       </w:r>
       <w:r>
         <w:rPr>
@@ -15668,10 +15686,10 @@
         <w:rPr>
           <w:i/>
         </w:rPr>
-        <w:t>LEFT</w:t>
-      </w:r>
-      <w:r>
-        <w:t xml:space="preserve">, 40, 40)   : </w:t>
+        <w:t>RIGHT</w:t>
+      </w:r>
+      <w:r>
+        <w:t xml:space="preserve">, 20, 20)   : </w:t>
       </w:r>
       <w:r>
         <w:rPr>
@@ -15691,7 +15709,10 @@
         <w:rPr>
           <w:color w:val="9BBB59" w:themeColor="accent3"/>
         </w:rPr>
-        <w:t xml:space="preserve">  </w:t>
+        <w:t xml:space="preserve"> </w:t>
+      </w:r>
+      <w:r>
+        <w:t xml:space="preserve"> </w:t>
       </w:r>
     </w:p>
     <w:p>
@@ -15708,36 +15729,14 @@
       </w:r>
       <w:proofErr w:type="gramEnd"/>
       <w:r>
-        <w:rPr>
-          <w:i/>
-        </w:rPr>
-        <w:t>RIGHT</w:t>
-      </w:r>
-      <w:r>
-        <w:t xml:space="preserve">, 20, 20)   : </w:t>
-      </w:r>
-      <w:r>
-        <w:rPr>
-          <w:b/>
-          <w:color w:val="9BBB59" w:themeColor="accent3"/>
-        </w:rPr>
-        <w:t>Validé</w:t>
-      </w:r>
-      <w:r>
-        <w:rPr>
-          <w:b/>
-          <w:color w:val="9BBB59" w:themeColor="accent3"/>
-        </w:rPr>
-        <w:t>.</w:t>
-      </w:r>
-      <w:r>
-        <w:rPr>
-          <w:color w:val="9BBB59" w:themeColor="accent3"/>
-        </w:rPr>
-        <w:t xml:space="preserve"> </w:t>
-      </w:r>
-      <w:r>
-        <w:t xml:space="preserve"> </w:t>
+        <w:t xml:space="preserve">10,120,-4) : </w:t>
+      </w:r>
+      <w:r>
+        <w:rPr>
+          <w:b/>
+          <w:color w:val="FF0000"/>
+        </w:rPr>
+        <w:t>NON TESTE</w:t>
       </w:r>
     </w:p>
     <w:p/>
@@ -15822,10 +15821,7 @@
       </w:r>
       <w:proofErr w:type="gramEnd"/>
       <w:r>
-        <w:t>) :</w:t>
-      </w:r>
-      <w:r>
-        <w:t xml:space="preserve"> </w:t>
+        <w:t xml:space="preserve">) : </w:t>
       </w:r>
       <w:r>
         <w:rPr>
@@ -15926,12 +15922,12 @@
       <w:pPr>
         <w:pStyle w:val="Titre2"/>
       </w:pPr>
-      <w:bookmarkStart w:id="18" w:name="_Toc508705428"/>
+      <w:bookmarkStart w:id="19" w:name="_Toc508705428"/>
       <w:r>
         <w:lastRenderedPageBreak/>
         <w:t>Test du module « measure.c »</w:t>
       </w:r>
-      <w:bookmarkEnd w:id="18"/>
+      <w:bookmarkEnd w:id="19"/>
     </w:p>
     <w:p>
       <w:pPr>
@@ -16226,10 +16222,7 @@
         </w:numPr>
       </w:pPr>
       <w:r>
-        <w:t>Distance &lt;10 mm :</w:t>
-      </w:r>
-      <w:r>
-        <w:t xml:space="preserve"> </w:t>
+        <w:t xml:space="preserve">Distance &lt;10 mm : </w:t>
       </w:r>
       <w:r>
         <w:rPr>
@@ -16239,13 +16232,7 @@
         <w:t>NON VALIDE :</w:t>
       </w:r>
       <w:r>
-        <w:t xml:space="preserve"> La valeur obtenue en sortie de la fonction vaut </w:t>
-      </w:r>
-      <w:r>
-        <w:t>660</w:t>
-      </w:r>
-      <w:r>
-        <w:t>.</w:t>
+        <w:t xml:space="preserve"> La valeur obtenue en sortie de la fonction vaut 660.</w:t>
       </w:r>
     </w:p>
     <w:p>
@@ -16257,10 +16244,7 @@
         </w:numPr>
       </w:pPr>
       <w:r>
-        <w:t>Distance 40 mm :</w:t>
-      </w:r>
-      <w:r>
-        <w:t xml:space="preserve"> </w:t>
+        <w:t xml:space="preserve">Distance 40 mm : </w:t>
       </w:r>
       <w:r>
         <w:rPr>
@@ -16280,13 +16264,7 @@
         <w:t xml:space="preserve"> La</w:t>
       </w:r>
       <w:r>
-        <w:t xml:space="preserve"> valeur obtenue en sortie de la fonction vaut </w:t>
-      </w:r>
-      <w:r>
-        <w:t>660</w:t>
-      </w:r>
-      <w:r>
-        <w:t>.</w:t>
+        <w:t xml:space="preserve"> valeur obtenue en sortie de la fonction vaut 660.</w:t>
       </w:r>
     </w:p>
     <w:p>
@@ -16298,10 +16276,7 @@
         </w:numPr>
       </w:pPr>
       <w:r>
-        <w:t>Distance 100 mm :</w:t>
-      </w:r>
-      <w:r>
-        <w:t xml:space="preserve"> </w:t>
+        <w:t xml:space="preserve">Distance 100 mm : </w:t>
       </w:r>
       <w:r>
         <w:rPr>
@@ -16321,13 +16296,7 @@
         <w:t xml:space="preserve"> La</w:t>
       </w:r>
       <w:r>
-        <w:t xml:space="preserve"> valeur obtenue en sortie de la fonction vaut environ </w:t>
-      </w:r>
-      <w:r>
-        <w:t>320</w:t>
-      </w:r>
-      <w:r>
-        <w:t>.</w:t>
+        <w:t xml:space="preserve"> valeur obtenue en sortie de la fonction vaut environ 320.</w:t>
       </w:r>
     </w:p>
     <w:p>
@@ -16349,13 +16318,7 @@
         <w:t>NON VALIDE :</w:t>
       </w:r>
       <w:r>
-        <w:t xml:space="preserve"> La valeur obtenue en sortie de la fonction vaut environ </w:t>
-      </w:r>
-      <w:r>
-        <w:t>251</w:t>
-      </w:r>
-      <w:r>
-        <w:t>.</w:t>
+        <w:t xml:space="preserve"> La valeur obtenue en sortie de la fonction vaut environ 251.</w:t>
       </w:r>
     </w:p>
     <w:p>
@@ -16377,13 +16340,7 @@
         <w:t>NON VALIDE :</w:t>
       </w:r>
       <w:r>
-        <w:t xml:space="preserve"> La valeur obtenue en sortie de la fonction vaut environ </w:t>
-      </w:r>
-      <w:r>
-        <w:t>243</w:t>
-      </w:r>
-      <w:r>
-        <w:t>.</w:t>
+        <w:t xml:space="preserve"> La valeur obtenue en sortie de la fonction vaut environ 243.</w:t>
       </w:r>
     </w:p>
     <w:p>
@@ -16405,13 +16362,7 @@
         <w:t>NON VALIDE :</w:t>
       </w:r>
       <w:r>
-        <w:t xml:space="preserve"> La valeur obtenue en sortie de la fonction vaut environ </w:t>
-      </w:r>
-      <w:r>
-        <w:t>125</w:t>
-      </w:r>
-      <w:r>
-        <w:t>.</w:t>
+        <w:t xml:space="preserve"> La valeur obtenue en sortie de la fonction vaut environ 125.</w:t>
       </w:r>
     </w:p>
     <w:p>
@@ -16433,13 +16384,7 @@
         <w:t>NON VALIDE :</w:t>
       </w:r>
       <w:r>
-        <w:t xml:space="preserve"> La valeur obtenue en sortie de la fonction vaut environ </w:t>
-      </w:r>
-      <w:r>
-        <w:t>155</w:t>
-      </w:r>
-      <w:r>
-        <w:t>.</w:t>
+        <w:t xml:space="preserve"> La valeur obtenue en sortie de la fonction vaut environ 155.</w:t>
       </w:r>
     </w:p>
     <w:p>
@@ -16461,19 +16406,90 @@
         <w:t>NON VALIDE :</w:t>
       </w:r>
       <w:r>
-        <w:t xml:space="preserve"> La valeur obtenue</w:t>
-      </w:r>
-      <w:r>
-        <w:t xml:space="preserve"> en sortie de la fonction vaut 108 (60 cm)</w:t>
-      </w:r>
-      <w:r>
-        <w:t>.</w:t>
+        <w:t xml:space="preserve"> La valeur obtenue en sortie de la fonction vaut 108 (60 cm).</w:t>
       </w:r>
     </w:p>
     <w:p/>
     <w:p/>
     <w:p>
       <w:pPr>
+        <w:pStyle w:val="Citationintense"/>
+      </w:pPr>
+      <w:r>
+        <w:lastRenderedPageBreak/>
+        <w:t xml:space="preserve">Fonction : </w:t>
+      </w:r>
+      <w:r>
+        <w:t>convert_</w:t>
+      </w:r>
+      <w:proofErr w:type="gramStart"/>
+      <w:r>
+        <w:t>measure</w:t>
+      </w:r>
+      <w:r>
+        <w:t>()</w:t>
+      </w:r>
+      <w:proofErr w:type="gramEnd"/>
+    </w:p>
+    <w:p>
+      <w:pPr>
+        <w:rPr>
+          <w:b/>
+        </w:rPr>
+      </w:pPr>
+      <w:r>
+        <w:rPr>
+          <w:b/>
+        </w:rPr>
+        <w:t xml:space="preserve">Situation : </w:t>
+      </w:r>
+      <w:r>
+        <w:rPr>
+          <w:b/>
+        </w:rPr>
+        <w:t>A étalonner</w:t>
+      </w:r>
+      <w:r>
+        <w:rPr>
+          <w:b/>
+        </w:rPr>
+        <w:t>.</w:t>
+      </w:r>
+      <w:r>
+        <w:rPr>
+          <w:b/>
+        </w:rPr>
+        <w:t xml:space="preserve"> Cette fonction ne peut être testée sans que la régression polynomiale ait été établie. </w:t>
+      </w:r>
+    </w:p>
+    <w:p>
+      <w:pPr>
+        <w:pStyle w:val="Sous-titre"/>
+      </w:pPr>
+      <w:r>
+        <w:t>Résultats attendus</w:t>
+      </w:r>
+    </w:p>
+    <w:p>
+      <w:r>
+        <w:t>…</w:t>
+      </w:r>
+    </w:p>
+    <w:p>
+      <w:pPr>
+        <w:pStyle w:val="Sous-titre"/>
+      </w:pPr>
+      <w:r>
+        <w:t>Résultats obtenus</w:t>
+      </w:r>
+    </w:p>
+    <w:p>
+      <w:r>
+        <w:t>…</w:t>
+      </w:r>
+    </w:p>
+    <w:p>
+      <w:pPr>
         <w:ind w:left="348"/>
         <w:rPr>
           <w:b/>
@@ -16483,21 +16499,15 @@
         <w:rPr>
           <w:b/>
         </w:rPr>
-        <w:lastRenderedPageBreak/>
         <w:t xml:space="preserve">Conclusion : </w:t>
       </w:r>
     </w:p>
     <w:p>
       <w:r>
-        <w:t>Il est nécessaire de trouver une régression approchant le comportement du capteur. Nous avons trouvé que cette régression est sous la forme</w:t>
-      </w:r>
-      <w:r>
-        <w:t xml:space="preserve"> : </w:t>
+        <w:t xml:space="preserve">Il est nécessaire de trouver une régression approchant le comportement du capteur. Nous avons trouvé que cette régression est sous la forme : </w:t>
       </w:r>
       <w:r>
         <w:tab/>
-      </w:r>
-      <w:r>
         <w:t xml:space="preserve"> </w:t>
       </w:r>
       <m:oMath>
@@ -16582,19 +16592,7 @@
           <w:rPr>
             <w:rFonts w:ascii="Cambria Math" w:hAnsi="Cambria Math"/>
           </w:rPr>
-          <m:t>a</m:t>
-        </m:r>
-        <m:r>
-          <w:rPr>
-            <w:rFonts w:ascii="Cambria Math" w:hAnsi="Cambria Math"/>
-          </w:rPr>
-          <m:t>=</m:t>
-        </m:r>
-        <m:r>
-          <w:rPr>
-            <w:rFonts w:ascii="Cambria Math" w:hAnsi="Cambria Math"/>
-          </w:rPr>
-          <m:t>-1.367</m:t>
+          <m:t>a=-1.367</m:t>
         </m:r>
       </m:oMath>
       <w:r>
@@ -16628,77 +16626,7 @@
         <w:t>)</w:t>
       </w:r>
       <w:r>
-        <w:t xml:space="preserve"> n’est pas compatible avec notre dispositif MSP430. Il est nécessaire de trouver une solution alternative.</w:t>
-      </w:r>
-    </w:p>
-    <w:p>
-      <w:pPr>
-        <w:pStyle w:val="Citationintense"/>
-      </w:pPr>
-      <w:r>
-        <w:t xml:space="preserve">Fonction : </w:t>
-      </w:r>
-      <w:r>
-        <w:t>convert_</w:t>
-      </w:r>
-      <w:proofErr w:type="gramStart"/>
-      <w:r>
-        <w:t>measure</w:t>
-      </w:r>
-      <w:r>
-        <w:t>()</w:t>
-      </w:r>
-      <w:proofErr w:type="gramEnd"/>
-    </w:p>
-    <w:p>
-      <w:pPr>
-        <w:rPr>
-          <w:b/>
-        </w:rPr>
-      </w:pPr>
-      <w:r>
-        <w:rPr>
-          <w:b/>
-        </w:rPr>
-        <w:t xml:space="preserve">Situation : </w:t>
-      </w:r>
-      <w:r>
-        <w:rPr>
-          <w:b/>
-        </w:rPr>
-        <w:t>NON TESTEE</w:t>
-      </w:r>
-      <w:r>
-        <w:rPr>
-          <w:b/>
-        </w:rPr>
-        <w:t>.</w:t>
-      </w:r>
-    </w:p>
-    <w:p>
-      <w:pPr>
-        <w:pStyle w:val="Sous-titre"/>
-      </w:pPr>
-      <w:r>
-        <w:t>Résultats attendus</w:t>
-      </w:r>
-    </w:p>
-    <w:p>
-      <w:r>
-        <w:t>…</w:t>
-      </w:r>
-    </w:p>
-    <w:p>
-      <w:pPr>
-        <w:pStyle w:val="Sous-titre"/>
-      </w:pPr>
-      <w:r>
-        <w:t>Résultats obtenus</w:t>
-      </w:r>
-    </w:p>
-    <w:p>
-      <w:r>
-        <w:t>…</w:t>
+        <w:t xml:space="preserve"> n’est pas compatible avec notre dispositif MSP430. Il est nécessaire de trouver une solution alternative. Une adaptation pour une régression polynomiale est en étude et sera automatisé grâce à un programme python qui nous permettra d’avoir, à partir de données précises, une courbe se rapprochant au mieux du fonctionnement du capteur. Un degré élevé de l’équation nous permettra d’avoir une faible marge d’erreur à condition d’avoir un maximum de données. C’est pourquoi un choix sera de rigueur de ce côté.  </w:t>
       </w:r>
     </w:p>
     <w:p/>
@@ -16723,13 +16651,7 @@
         <w:t>module</w:t>
       </w:r>
       <w:r>
-        <w:t xml:space="preserve"> « </w:t>
-      </w:r>
-      <w:r>
-        <w:t>UART</w:t>
-      </w:r>
-      <w:r>
-        <w:t>.c »</w:t>
+        <w:t xml:space="preserve"> « UART.c »</w:t>
       </w:r>
     </w:p>
     <w:p>
@@ -16780,10 +16702,7 @@
     </w:p>
     <w:p>
       <w:r>
-        <w:t>Liste</w:t>
-      </w:r>
-      <w:r>
-        <w:t xml:space="preserve"> des tests à effectuer : </w:t>
+        <w:t xml:space="preserve">Liste des tests à effectuer : </w:t>
       </w:r>
     </w:p>
     <w:p>
@@ -16808,10 +16727,7 @@
       </w:r>
       <w:proofErr w:type="gramEnd"/>
       <w:r>
-        <w:t xml:space="preserve">) : </w:t>
-      </w:r>
-      <w:r>
-        <w:t xml:space="preserve">Les ports du l’UART sont tous initialisés et opérationnels pour effectuer une transmission de données. </w:t>
+        <w:t xml:space="preserve">) : Les ports du l’UART sont tous initialisés et opérationnels pour effectuer une transmission de données. </w:t>
       </w:r>
     </w:p>
     <w:p>
@@ -16895,13 +16811,7 @@
         <w:rPr>
           <w:b/>
         </w:rPr>
-        <w:t xml:space="preserve"> </w:t>
-      </w:r>
-      <w:r>
-        <w:rPr>
-          <w:b/>
-        </w:rPr>
-        <w:t>Testée.</w:t>
+        <w:t xml:space="preserve"> Testée.</w:t>
       </w:r>
     </w:p>
     <w:p>
@@ -16931,10 +16841,7 @@
       </w:r>
       <w:proofErr w:type="gramStart"/>
       <w:r>
-        <w:t>T</w:t>
-      </w:r>
-      <w:r>
-        <w:t>x</w:t>
+        <w:t>Tx</w:t>
       </w:r>
       <w:proofErr w:type="spellEnd"/>
       <w:r>
@@ -16970,10 +16877,7 @@
       </w:r>
       <w:proofErr w:type="gramStart"/>
       <w:r>
-        <w:t>T</w:t>
-      </w:r>
-      <w:r>
-        <w:t>x</w:t>
+        <w:t>Tx</w:t>
       </w:r>
       <w:proofErr w:type="spellEnd"/>
       <w:r>
@@ -16989,7 +16893,6 @@
         </w:rPr>
         <w:t xml:space="preserve"> </w:t>
       </w:r>
-      <w:bookmarkStart w:id="19" w:name="_GoBack"/>
       <w:r>
         <w:rPr>
           <w:b/>
@@ -16997,7 +16900,6 @@
         </w:rPr>
         <w:t>Validé.</w:t>
       </w:r>
-      <w:bookmarkEnd w:id="19"/>
     </w:p>
     <w:p>
       <w:pPr>
@@ -17011,10 +16913,7 @@
       </w:r>
       <w:proofErr w:type="gramStart"/>
       <w:r>
-        <w:t>R</w:t>
-      </w:r>
-      <w:r>
-        <w:t>x</w:t>
+        <w:t>Rx</w:t>
       </w:r>
       <w:r>
         <w:t>()</w:t>
@@ -17072,19 +16971,7 @@
         <w:t xml:space="preserve">) : </w:t>
       </w:r>
       <w:r>
-        <w:t>L</w:t>
-      </w:r>
-      <w:r>
-        <w:t xml:space="preserve">’information que le µC doit recevoir </w:t>
-      </w:r>
-      <w:r>
-        <w:t xml:space="preserve">se retrouve bien sur le buffer </w:t>
-      </w:r>
-      <w:r>
-        <w:t>de réception</w:t>
-      </w:r>
-      <w:r>
-        <w:t>.</w:t>
+        <w:t>L’information que le µC doit recevoir se retrouve bien sur le buffer de réception.</w:t>
       </w:r>
     </w:p>
     <w:p>
@@ -17128,6 +17015,131 @@
     </w:p>
     <w:p>
       <w:pPr>
+        <w:ind w:firstLine="0"/>
+        <w:jc w:val="left"/>
+      </w:pPr>
+      <w:r>
+        <w:br w:type="page"/>
+      </w:r>
+    </w:p>
+    <w:p>
+      <w:pPr>
+        <w:pStyle w:val="Citationintense"/>
+      </w:pPr>
+      <w:r>
+        <w:lastRenderedPageBreak/>
+        <w:t xml:space="preserve">Fonction : </w:t>
+      </w:r>
+      <w:r>
+        <w:t>envoi_msg_</w:t>
+      </w:r>
+      <w:proofErr w:type="gramStart"/>
+      <w:r>
+        <w:t>UART</w:t>
+      </w:r>
+      <w:r>
+        <w:t>()</w:t>
+      </w:r>
+      <w:proofErr w:type="gramEnd"/>
+    </w:p>
+    <w:p>
+      <w:pPr>
+        <w:rPr>
+          <w:b/>
+        </w:rPr>
+      </w:pPr>
+      <w:r>
+        <w:rPr>
+          <w:b/>
+        </w:rPr>
+        <w:t>Situation :</w:t>
+      </w:r>
+    </w:p>
+    <w:p>
+      <w:pPr>
+        <w:pStyle w:val="Sous-titre"/>
+      </w:pPr>
+      <w:r>
+        <w:t>Résultats attendus</w:t>
+      </w:r>
+    </w:p>
+    <w:p>
+      <w:r>
+        <w:t xml:space="preserve">Liste des tests à effectuer : </w:t>
+      </w:r>
+    </w:p>
+    <w:p>
+      <w:pPr>
+        <w:pStyle w:val="Paragraphedeliste"/>
+        <w:numPr>
+          <w:ilvl w:val="0"/>
+          <w:numId w:val="23"/>
+        </w:numPr>
+      </w:pPr>
+      <w:proofErr w:type="spellStart"/>
+      <w:r>
+        <w:t>envoi_msg_</w:t>
+      </w:r>
+      <w:proofErr w:type="gramStart"/>
+      <w:r>
+        <w:t>UART</w:t>
+      </w:r>
+      <w:proofErr w:type="spellEnd"/>
+      <w:r>
+        <w:t>(</w:t>
+      </w:r>
+      <w:proofErr w:type="gramEnd"/>
+      <w:r>
+        <w:t xml:space="preserve">‘Hello!’) : Le message « Hello ! » doit être transmit et affiché sur la console. </w:t>
+      </w:r>
+    </w:p>
+    <w:p>
+      <w:pPr>
+        <w:pStyle w:val="Sous-titre"/>
+      </w:pPr>
+      <w:r>
+        <w:t>Résultats obtenus</w:t>
+      </w:r>
+    </w:p>
+    <w:p>
+      <w:pPr>
+        <w:pStyle w:val="Paragraphedeliste"/>
+        <w:numPr>
+          <w:ilvl w:val="0"/>
+          <w:numId w:val="24"/>
+        </w:numPr>
+      </w:pPr>
+      <w:proofErr w:type="spellStart"/>
+      <w:r>
+        <w:t>envoi_msg_</w:t>
+      </w:r>
+      <w:proofErr w:type="gramStart"/>
+      <w:r>
+        <w:t>UART</w:t>
+      </w:r>
+      <w:proofErr w:type="spellEnd"/>
+      <w:r>
+        <w:t>(</w:t>
+      </w:r>
+      <w:proofErr w:type="gramEnd"/>
+      <w:r>
+        <w:t>(‘Hello!’) :</w:t>
+      </w:r>
+      <w:r>
+        <w:rPr>
+          <w:color w:val="9BBB59" w:themeColor="accent3"/>
+        </w:rPr>
+        <w:t xml:space="preserve"> </w:t>
+      </w:r>
+      <w:r>
+        <w:rPr>
+          <w:color w:val="9BBB59" w:themeColor="accent3"/>
+        </w:rPr>
+        <w:t>Validé.</w:t>
+      </w:r>
+    </w:p>
+    <w:p>
+      <w:pPr>
         <w:pStyle w:val="Paragraphedeliste"/>
         <w:ind w:firstLine="0"/>
       </w:pPr>
@@ -17136,6 +17148,12 @@
       <w:pPr>
         <w:pStyle w:val="Paragraphedeliste"/>
         <w:ind w:firstLine="0"/>
+      </w:pPr>
+    </w:p>
+    <w:p>
+      <w:pPr>
+        <w:pStyle w:val="Paragraphedeliste"/>
+        <w:ind w:firstLine="0"/>
         <w:rPr>
           <w:b/>
         </w:rPr>
@@ -17145,6 +17163,662 @@
           <w:b/>
         </w:rPr>
         <w:t xml:space="preserve">Conclusion : </w:t>
+      </w:r>
+    </w:p>
+    <w:p>
+      <w:pPr>
+        <w:ind w:firstLine="0"/>
+      </w:pPr>
+      <w:r>
+        <w:tab/>
+        <w:t xml:space="preserve">La communication entre un appareil externe et le dispositif Bluetooth est fonctionnelle. </w:t>
+      </w:r>
+    </w:p>
+    <w:p>
+      <w:pPr>
+        <w:ind w:firstLine="0"/>
+        <w:jc w:val="left"/>
+      </w:pPr>
+      <w:r>
+        <w:br w:type="page"/>
+      </w:r>
+    </w:p>
+    <w:p>
+      <w:pPr>
+        <w:pStyle w:val="Titre2"/>
+      </w:pPr>
+      <w:r>
+        <w:lastRenderedPageBreak/>
+        <w:t xml:space="preserve">Test du </w:t>
+      </w:r>
+      <w:r>
+        <w:t>module</w:t>
+      </w:r>
+      <w:r>
+        <w:t xml:space="preserve"> « SPIM.c »</w:t>
+      </w:r>
+    </w:p>
+    <w:p>
+      <w:pPr>
+        <w:pStyle w:val="Citationintense"/>
+      </w:pPr>
+      <w:r>
+        <w:t xml:space="preserve">Fonction : </w:t>
+      </w:r>
+      <w:r>
+        <w:t>SPIM_</w:t>
+      </w:r>
+      <w:proofErr w:type="gramStart"/>
+      <w:r>
+        <w:t>init</w:t>
+      </w:r>
+      <w:r>
+        <w:t>()</w:t>
+      </w:r>
+      <w:proofErr w:type="gramEnd"/>
+    </w:p>
+    <w:p>
+      <w:pPr>
+        <w:rPr>
+          <w:b/>
+        </w:rPr>
+      </w:pPr>
+      <w:r>
+        <w:rPr>
+          <w:b/>
+        </w:rPr>
+        <w:t>Situation :</w:t>
+      </w:r>
+      <w:r>
+        <w:rPr>
+          <w:b/>
+        </w:rPr>
+        <w:t xml:space="preserve"> </w:t>
+      </w:r>
+      <w:r>
+        <w:rPr>
+          <w:b/>
+        </w:rPr>
+        <w:t>NON TESTE</w:t>
+      </w:r>
+      <w:r>
+        <w:rPr>
+          <w:b/>
+        </w:rPr>
+        <w:t>.</w:t>
+      </w:r>
+    </w:p>
+    <w:p>
+      <w:pPr>
+        <w:pStyle w:val="Sous-titre"/>
+      </w:pPr>
+      <w:r>
+        <w:t>Résultats attendus</w:t>
+      </w:r>
+    </w:p>
+    <w:p>
+      <w:r>
+        <w:t xml:space="preserve">Liste des tests à effectuer : </w:t>
+      </w:r>
+    </w:p>
+    <w:p>
+      <w:pPr>
+        <w:pStyle w:val="Paragraphedeliste"/>
+        <w:numPr>
+          <w:ilvl w:val="0"/>
+          <w:numId w:val="17"/>
+        </w:numPr>
+      </w:pPr>
+      <w:proofErr w:type="spellStart"/>
+      <w:r>
+        <w:t>SPIM</w:t>
+      </w:r>
+      <w:r>
+        <w:t>_</w:t>
+      </w:r>
+      <w:proofErr w:type="gramStart"/>
+      <w:r>
+        <w:t>init</w:t>
+      </w:r>
+      <w:proofErr w:type="spellEnd"/>
+      <w:r>
+        <w:t>(</w:t>
+      </w:r>
+      <w:proofErr w:type="gramEnd"/>
+      <w:r>
+        <w:t xml:space="preserve">) : Les ports du </w:t>
+      </w:r>
+      <w:r>
+        <w:t>SPI</w:t>
+      </w:r>
+      <w:r>
+        <w:t xml:space="preserve"> sont tous initialisés et opérationnels pour effectuer une transmission de données. </w:t>
+      </w:r>
+    </w:p>
+    <w:p>
+      <w:pPr>
+        <w:pStyle w:val="Sous-titre"/>
+      </w:pPr>
+      <w:r>
+        <w:t>Résultats obtenus</w:t>
+      </w:r>
+    </w:p>
+    <w:p>
+      <w:pPr>
+        <w:pStyle w:val="Paragraphedeliste"/>
+        <w:numPr>
+          <w:ilvl w:val="0"/>
+          <w:numId w:val="18"/>
+        </w:numPr>
+      </w:pPr>
+      <w:proofErr w:type="spellStart"/>
+      <w:r>
+        <w:t>SPIM</w:t>
+      </w:r>
+      <w:r>
+        <w:t>_</w:t>
+      </w:r>
+      <w:proofErr w:type="gramStart"/>
+      <w:r>
+        <w:t>init</w:t>
+      </w:r>
+      <w:proofErr w:type="spellEnd"/>
+      <w:r>
+        <w:t>(</w:t>
+      </w:r>
+      <w:proofErr w:type="gramEnd"/>
+      <w:r>
+        <w:t xml:space="preserve">) : </w:t>
+      </w:r>
+      <w:r>
+        <w:rPr>
+          <w:color w:val="9BBB59" w:themeColor="accent3"/>
+        </w:rPr>
+        <w:t xml:space="preserve"> </w:t>
+      </w:r>
+      <w:r>
+        <w:rPr>
+          <w:b/>
+          <w:color w:val="9BBB59" w:themeColor="accent3"/>
+        </w:rPr>
+        <w:t>Validé.</w:t>
+      </w:r>
+    </w:p>
+    <w:p>
+      <w:pPr>
+        <w:pStyle w:val="Citationintense"/>
+      </w:pPr>
+      <w:r>
+        <w:t xml:space="preserve">Fonction : </w:t>
+      </w:r>
+      <w:r>
+        <w:t>SPIM</w:t>
+      </w:r>
+      <w:r>
+        <w:t>_</w:t>
+      </w:r>
+      <w:proofErr w:type="gramStart"/>
+      <w:r>
+        <w:t>Tx</w:t>
+      </w:r>
+      <w:r>
+        <w:t>()</w:t>
+      </w:r>
+      <w:proofErr w:type="gramEnd"/>
+    </w:p>
+    <w:p>
+      <w:pPr>
+        <w:rPr>
+          <w:b/>
+        </w:rPr>
+      </w:pPr>
+      <w:r>
+        <w:rPr>
+          <w:b/>
+        </w:rPr>
+        <w:t>Situation :</w:t>
+      </w:r>
+      <w:r>
+        <w:rPr>
+          <w:b/>
+        </w:rPr>
+        <w:t xml:space="preserve"> </w:t>
+      </w:r>
+      <w:r>
+        <w:rPr>
+          <w:b/>
+        </w:rPr>
+        <w:t>NON TESTE</w:t>
+      </w:r>
+      <w:r>
+        <w:rPr>
+          <w:b/>
+        </w:rPr>
+        <w:t>.</w:t>
+      </w:r>
+    </w:p>
+    <w:p>
+      <w:pPr>
+        <w:pStyle w:val="Sous-titre"/>
+      </w:pPr>
+      <w:r>
+        <w:t>Résultats attendus</w:t>
+      </w:r>
+    </w:p>
+    <w:p>
+      <w:r>
+        <w:t xml:space="preserve">Liste des tests à effectuer : </w:t>
+      </w:r>
+    </w:p>
+    <w:p>
+      <w:pPr>
+        <w:pStyle w:val="Paragraphedeliste"/>
+        <w:numPr>
+          <w:ilvl w:val="0"/>
+          <w:numId w:val="19"/>
+        </w:numPr>
+      </w:pPr>
+      <w:proofErr w:type="spellStart"/>
+      <w:r>
+        <w:t>SPIM</w:t>
+      </w:r>
+      <w:r>
+        <w:t>_</w:t>
+      </w:r>
+      <w:proofErr w:type="gramStart"/>
+      <w:r>
+        <w:t>Tx</w:t>
+      </w:r>
+      <w:proofErr w:type="spellEnd"/>
+      <w:r>
+        <w:t>(</w:t>
+      </w:r>
+      <w:proofErr w:type="gramEnd"/>
+      <w:r>
+        <w:t xml:space="preserve">) : L’information voulant être transmise se retrouve bien sur le buffer d’émission. </w:t>
+      </w:r>
+    </w:p>
+    <w:p>
+      <w:pPr>
+        <w:pStyle w:val="Sous-titre"/>
+      </w:pPr>
+      <w:r>
+        <w:t>Résultats obtenus</w:t>
+      </w:r>
+    </w:p>
+    <w:p>
+      <w:pPr>
+        <w:pStyle w:val="Paragraphedeliste"/>
+        <w:numPr>
+          <w:ilvl w:val="0"/>
+          <w:numId w:val="20"/>
+        </w:numPr>
+      </w:pPr>
+      <w:proofErr w:type="spellStart"/>
+      <w:r>
+        <w:t>SPIM</w:t>
+      </w:r>
+      <w:r>
+        <w:t>_</w:t>
+      </w:r>
+      <w:proofErr w:type="gramStart"/>
+      <w:r>
+        <w:t>Tx</w:t>
+      </w:r>
+      <w:proofErr w:type="spellEnd"/>
+      <w:r>
+        <w:t>(</w:t>
+      </w:r>
+      <w:proofErr w:type="gramEnd"/>
+      <w:r>
+        <w:t>) :</w:t>
+      </w:r>
+      <w:r>
+        <w:rPr>
+          <w:color w:val="9BBB59" w:themeColor="accent3"/>
+        </w:rPr>
+        <w:t xml:space="preserve"> </w:t>
+      </w:r>
+      <w:r>
+        <w:rPr>
+          <w:b/>
+          <w:color w:val="9BBB59" w:themeColor="accent3"/>
+        </w:rPr>
+        <w:t>Validé.</w:t>
+      </w:r>
+    </w:p>
+    <w:p>
+      <w:pPr>
+        <w:pStyle w:val="Paragraphedeliste"/>
+        <w:ind w:firstLine="0"/>
+      </w:pPr>
+    </w:p>
+    <w:p>
+      <w:pPr>
+        <w:pStyle w:val="Paragraphedeliste"/>
+        <w:ind w:firstLine="0"/>
+        <w:rPr>
+          <w:b/>
+        </w:rPr>
+      </w:pPr>
+      <w:r>
+        <w:rPr>
+          <w:b/>
+        </w:rPr>
+        <w:t xml:space="preserve">Conclusion : </w:t>
+      </w:r>
+    </w:p>
+    <w:p>
+      <w:pPr>
+        <w:ind w:firstLine="0"/>
+      </w:pPr>
+      <w:r>
+        <w:tab/>
+        <w:t>L’émission d’instruction du master est établie et fonctionnelle</w:t>
+      </w:r>
+      <w:r>
+        <w:t xml:space="preserve">. </w:t>
+      </w:r>
+    </w:p>
+    <w:p>
+      <w:pPr>
+        <w:ind w:firstLine="0"/>
+        <w:jc w:val="left"/>
+      </w:pPr>
+      <w:r>
+        <w:br w:type="page"/>
+      </w:r>
+    </w:p>
+    <w:p>
+      <w:pPr>
+        <w:pStyle w:val="Titre2"/>
+      </w:pPr>
+      <w:r>
+        <w:lastRenderedPageBreak/>
+        <w:t xml:space="preserve">Test du </w:t>
+      </w:r>
+      <w:r>
+        <w:t>module</w:t>
+      </w:r>
+      <w:r>
+        <w:t xml:space="preserve"> « SPIS.c »</w:t>
+      </w:r>
+    </w:p>
+    <w:p>
+      <w:pPr>
+        <w:pStyle w:val="Citationintense"/>
+      </w:pPr>
+      <w:r>
+        <w:t xml:space="preserve">Fonction : </w:t>
+      </w:r>
+      <w:r>
+        <w:t>SPIS_</w:t>
+      </w:r>
+      <w:proofErr w:type="gramStart"/>
+      <w:r>
+        <w:t>init</w:t>
+      </w:r>
+      <w:r>
+        <w:t>()</w:t>
+      </w:r>
+      <w:proofErr w:type="gramEnd"/>
+    </w:p>
+    <w:p>
+      <w:pPr>
+        <w:rPr>
+          <w:b/>
+        </w:rPr>
+      </w:pPr>
+      <w:r>
+        <w:rPr>
+          <w:b/>
+        </w:rPr>
+        <w:t>Situation :</w:t>
+      </w:r>
+      <w:r>
+        <w:rPr>
+          <w:b/>
+        </w:rPr>
+        <w:t xml:space="preserve"> NON TESTE.</w:t>
+      </w:r>
+    </w:p>
+    <w:p>
+      <w:pPr>
+        <w:pStyle w:val="Sous-titre"/>
+      </w:pPr>
+      <w:r>
+        <w:t>Résultats attendus</w:t>
+      </w:r>
+    </w:p>
+    <w:p>
+      <w:r>
+        <w:t xml:space="preserve">Liste des tests à effectuer : </w:t>
+      </w:r>
+    </w:p>
+    <w:p>
+      <w:pPr>
+        <w:pStyle w:val="Paragraphedeliste"/>
+        <w:numPr>
+          <w:ilvl w:val="0"/>
+          <w:numId w:val="17"/>
+        </w:numPr>
+      </w:pPr>
+      <w:proofErr w:type="spellStart"/>
+      <w:r>
+        <w:t>SPIS_</w:t>
+      </w:r>
+      <w:proofErr w:type="gramStart"/>
+      <w:r>
+        <w:t>init</w:t>
+      </w:r>
+      <w:proofErr w:type="spellEnd"/>
+      <w:r>
+        <w:t>(</w:t>
+      </w:r>
+      <w:proofErr w:type="gramEnd"/>
+      <w:r>
+        <w:t xml:space="preserve">) : Les ports du SPI sont tous initialisés et opérationnels pour effectuer une transmission de données. </w:t>
+      </w:r>
+    </w:p>
+    <w:p>
+      <w:pPr>
+        <w:pStyle w:val="Sous-titre"/>
+      </w:pPr>
+      <w:r>
+        <w:t>Résultats obtenus</w:t>
+      </w:r>
+    </w:p>
+    <w:p>
+      <w:pPr>
+        <w:pStyle w:val="Paragraphedeliste"/>
+        <w:numPr>
+          <w:ilvl w:val="0"/>
+          <w:numId w:val="18"/>
+        </w:numPr>
+        <w:rPr>
+          <w:b/>
+        </w:rPr>
+      </w:pPr>
+      <w:proofErr w:type="spellStart"/>
+      <w:r>
+        <w:t>SPIS_</w:t>
+      </w:r>
+      <w:proofErr w:type="gramStart"/>
+      <w:r>
+        <w:t>init</w:t>
+      </w:r>
+      <w:proofErr w:type="spellEnd"/>
+      <w:r>
+        <w:t>(</w:t>
+      </w:r>
+      <w:proofErr w:type="gramEnd"/>
+      <w:r>
+        <w:t xml:space="preserve">) : </w:t>
+      </w:r>
+      <w:r>
+        <w:rPr>
+          <w:color w:val="9BBB59" w:themeColor="accent3"/>
+        </w:rPr>
+        <w:t xml:space="preserve"> </w:t>
+      </w:r>
+      <w:r>
+        <w:rPr>
+          <w:b/>
+          <w:color w:val="9BBB59" w:themeColor="accent3"/>
+        </w:rPr>
+        <w:t>Validé.</w:t>
+      </w:r>
+    </w:p>
+    <w:p>
+      <w:pPr>
+        <w:pStyle w:val="Citationintense"/>
+      </w:pPr>
+      <w:r>
+        <w:t xml:space="preserve">Fonction : </w:t>
+      </w:r>
+      <w:r>
+        <w:t>SPIS_</w:t>
+      </w:r>
+      <w:proofErr w:type="gramStart"/>
+      <w:r>
+        <w:t>Rx</w:t>
+      </w:r>
+      <w:r>
+        <w:t>()</w:t>
+      </w:r>
+      <w:proofErr w:type="gramEnd"/>
+    </w:p>
+    <w:p>
+      <w:pPr>
+        <w:rPr>
+          <w:b/>
+        </w:rPr>
+      </w:pPr>
+      <w:r>
+        <w:rPr>
+          <w:b/>
+        </w:rPr>
+        <w:t>Situation :</w:t>
+      </w:r>
+      <w:r>
+        <w:rPr>
+          <w:b/>
+        </w:rPr>
+        <w:t xml:space="preserve"> NON TESTE.</w:t>
+      </w:r>
+    </w:p>
+    <w:p>
+      <w:pPr>
+        <w:pStyle w:val="Sous-titre"/>
+      </w:pPr>
+      <w:r>
+        <w:t>Résultats attendus</w:t>
+      </w:r>
+    </w:p>
+    <w:p>
+      <w:r>
+        <w:t xml:space="preserve">Liste des tests à effectuer : </w:t>
+      </w:r>
+    </w:p>
+    <w:p>
+      <w:pPr>
+        <w:pStyle w:val="Paragraphedeliste"/>
+        <w:numPr>
+          <w:ilvl w:val="0"/>
+          <w:numId w:val="19"/>
+        </w:numPr>
+      </w:pPr>
+      <w:proofErr w:type="spellStart"/>
+      <w:r>
+        <w:t>SPIS_</w:t>
+      </w:r>
+      <w:proofErr w:type="gramStart"/>
+      <w:r>
+        <w:t>Rx</w:t>
+      </w:r>
+      <w:proofErr w:type="spellEnd"/>
+      <w:r>
+        <w:t>(</w:t>
+      </w:r>
+      <w:proofErr w:type="gramEnd"/>
+      <w:r>
+        <w:t xml:space="preserve">) : L’information transmise par le maître se retrouve bien sur le buffer USISRL. </w:t>
+      </w:r>
+    </w:p>
+    <w:p>
+      <w:pPr>
+        <w:pStyle w:val="Sous-titre"/>
+      </w:pPr>
+      <w:r>
+        <w:t>Résultats obtenus</w:t>
+      </w:r>
+    </w:p>
+    <w:p>
+      <w:pPr>
+        <w:pStyle w:val="Paragraphedeliste"/>
+        <w:numPr>
+          <w:ilvl w:val="0"/>
+          <w:numId w:val="20"/>
+        </w:numPr>
+      </w:pPr>
+      <w:proofErr w:type="spellStart"/>
+      <w:r>
+        <w:t>SPIS_</w:t>
+      </w:r>
+      <w:proofErr w:type="gramStart"/>
+      <w:r>
+        <w:t>Rx</w:t>
+      </w:r>
+      <w:proofErr w:type="spellEnd"/>
+      <w:r>
+        <w:t>(</w:t>
+      </w:r>
+      <w:proofErr w:type="gramEnd"/>
+      <w:r>
+        <w:t>) :</w:t>
+      </w:r>
+      <w:r>
+        <w:rPr>
+          <w:color w:val="9BBB59" w:themeColor="accent3"/>
+        </w:rPr>
+        <w:t xml:space="preserve"> </w:t>
+      </w:r>
+      <w:r>
+        <w:rPr>
+          <w:b/>
+          <w:color w:val="9BBB59" w:themeColor="accent3"/>
+        </w:rPr>
+        <w:t>Validé.</w:t>
+      </w:r>
+    </w:p>
+    <w:p>
+      <w:pPr>
+        <w:pStyle w:val="Paragraphedeliste"/>
+        <w:ind w:firstLine="0"/>
+      </w:pPr>
+    </w:p>
+    <w:p>
+      <w:pPr>
+        <w:pStyle w:val="Paragraphedeliste"/>
+        <w:ind w:firstLine="0"/>
+        <w:rPr>
+          <w:b/>
+        </w:rPr>
+      </w:pPr>
+      <w:r>
+        <w:rPr>
+          <w:b/>
+        </w:rPr>
+        <w:t xml:space="preserve">Conclusion : </w:t>
+      </w:r>
+    </w:p>
+    <w:p>
+      <w:pPr>
+        <w:ind w:firstLine="0"/>
+      </w:pPr>
+      <w:r>
+        <w:tab/>
+        <w:t xml:space="preserve">La communication entre le master et le slave est établie et fonctionnelle. </w:t>
       </w:r>
     </w:p>
     <w:p>
@@ -18811,6 +19485,95 @@
     </w:lvl>
   </w:abstractNum>
   <w:abstractNum w:abstractNumId="15">
+    <w:nsid w:val="5AF70412"/>
+    <w:multiLevelType w:val="hybridMultilevel"/>
+    <w:tmpl w:val="6DA6F2EA"/>
+    <w:lvl w:ilvl="0" w:tplc="040C000F">
+      <w:start w:val="1"/>
+      <w:numFmt w:val="decimal"/>
+      <w:lvlText w:val="%1."/>
+      <w:lvlJc w:val="left"/>
+      <w:pPr>
+        <w:ind w:left="720" w:hanging="360"/>
+      </w:pPr>
+      <w:rPr>
+        <w:rFonts w:hint="default"/>
+      </w:rPr>
+    </w:lvl>
+    <w:lvl w:ilvl="1" w:tplc="040C0019" w:tentative="1">
+      <w:start w:val="1"/>
+      <w:numFmt w:val="lowerLetter"/>
+      <w:lvlText w:val="%2."/>
+      <w:lvlJc w:val="left"/>
+      <w:pPr>
+        <w:ind w:left="1440" w:hanging="360"/>
+      </w:pPr>
+    </w:lvl>
+    <w:lvl w:ilvl="2" w:tplc="040C001B" w:tentative="1">
+      <w:start w:val="1"/>
+      <w:numFmt w:val="lowerRoman"/>
+      <w:lvlText w:val="%3."/>
+      <w:lvlJc w:val="right"/>
+      <w:pPr>
+        <w:ind w:left="2160" w:hanging="180"/>
+      </w:pPr>
+    </w:lvl>
+    <w:lvl w:ilvl="3" w:tplc="040C000F" w:tentative="1">
+      <w:start w:val="1"/>
+      <w:numFmt w:val="decimal"/>
+      <w:lvlText w:val="%4."/>
+      <w:lvlJc w:val="left"/>
+      <w:pPr>
+        <w:ind w:left="2880" w:hanging="360"/>
+      </w:pPr>
+    </w:lvl>
+    <w:lvl w:ilvl="4" w:tplc="040C0019" w:tentative="1">
+      <w:start w:val="1"/>
+      <w:numFmt w:val="lowerLetter"/>
+      <w:lvlText w:val="%5."/>
+      <w:lvlJc w:val="left"/>
+      <w:pPr>
+        <w:ind w:left="3600" w:hanging="360"/>
+      </w:pPr>
+    </w:lvl>
+    <w:lvl w:ilvl="5" w:tplc="040C001B" w:tentative="1">
+      <w:start w:val="1"/>
+      <w:numFmt w:val="lowerRoman"/>
+      <w:lvlText w:val="%6."/>
+      <w:lvlJc w:val="right"/>
+      <w:pPr>
+        <w:ind w:left="4320" w:hanging="180"/>
+      </w:pPr>
+    </w:lvl>
+    <w:lvl w:ilvl="6" w:tplc="040C000F" w:tentative="1">
+      <w:start w:val="1"/>
+      <w:numFmt w:val="decimal"/>
+      <w:lvlText w:val="%7."/>
+      <w:lvlJc w:val="left"/>
+      <w:pPr>
+        <w:ind w:left="5040" w:hanging="360"/>
+      </w:pPr>
+    </w:lvl>
+    <w:lvl w:ilvl="7" w:tplc="040C0019" w:tentative="1">
+      <w:start w:val="1"/>
+      <w:numFmt w:val="lowerLetter"/>
+      <w:lvlText w:val="%8."/>
+      <w:lvlJc w:val="left"/>
+      <w:pPr>
+        <w:ind w:left="5760" w:hanging="360"/>
+      </w:pPr>
+    </w:lvl>
+    <w:lvl w:ilvl="8" w:tplc="040C001B" w:tentative="1">
+      <w:start w:val="1"/>
+      <w:numFmt w:val="lowerRoman"/>
+      <w:lvlText w:val="%9."/>
+      <w:lvlJc w:val="right"/>
+      <w:pPr>
+        <w:ind w:left="6480" w:hanging="180"/>
+      </w:pPr>
+    </w:lvl>
+  </w:abstractNum>
+  <w:abstractNum w:abstractNumId="16">
     <w:nsid w:val="5CC65205"/>
     <w:multiLevelType w:val="hybridMultilevel"/>
     <w:tmpl w:val="26B42E1C"/>
@@ -18923,7 +19686,93 @@
       </w:rPr>
     </w:lvl>
   </w:abstractNum>
-  <w:abstractNum w:abstractNumId="16">
+  <w:abstractNum w:abstractNumId="17">
+    <w:nsid w:val="5FBE52FF"/>
+    <w:multiLevelType w:val="hybridMultilevel"/>
+    <w:tmpl w:val="6826D386"/>
+    <w:lvl w:ilvl="0" w:tplc="040C000F">
+      <w:start w:val="1"/>
+      <w:numFmt w:val="decimal"/>
+      <w:lvlText w:val="%1."/>
+      <w:lvlJc w:val="left"/>
+      <w:pPr>
+        <w:ind w:left="720" w:hanging="360"/>
+      </w:pPr>
+    </w:lvl>
+    <w:lvl w:ilvl="1" w:tplc="040C0019" w:tentative="1">
+      <w:start w:val="1"/>
+      <w:numFmt w:val="lowerLetter"/>
+      <w:lvlText w:val="%2."/>
+      <w:lvlJc w:val="left"/>
+      <w:pPr>
+        <w:ind w:left="1440" w:hanging="360"/>
+      </w:pPr>
+    </w:lvl>
+    <w:lvl w:ilvl="2" w:tplc="040C001B" w:tentative="1">
+      <w:start w:val="1"/>
+      <w:numFmt w:val="lowerRoman"/>
+      <w:lvlText w:val="%3."/>
+      <w:lvlJc w:val="right"/>
+      <w:pPr>
+        <w:ind w:left="2160" w:hanging="180"/>
+      </w:pPr>
+    </w:lvl>
+    <w:lvl w:ilvl="3" w:tplc="040C000F" w:tentative="1">
+      <w:start w:val="1"/>
+      <w:numFmt w:val="decimal"/>
+      <w:lvlText w:val="%4."/>
+      <w:lvlJc w:val="left"/>
+      <w:pPr>
+        <w:ind w:left="2880" w:hanging="360"/>
+      </w:pPr>
+    </w:lvl>
+    <w:lvl w:ilvl="4" w:tplc="040C0019" w:tentative="1">
+      <w:start w:val="1"/>
+      <w:numFmt w:val="lowerLetter"/>
+      <w:lvlText w:val="%5."/>
+      <w:lvlJc w:val="left"/>
+      <w:pPr>
+        <w:ind w:left="3600" w:hanging="360"/>
+      </w:pPr>
+    </w:lvl>
+    <w:lvl w:ilvl="5" w:tplc="040C001B" w:tentative="1">
+      <w:start w:val="1"/>
+      <w:numFmt w:val="lowerRoman"/>
+      <w:lvlText w:val="%6."/>
+      <w:lvlJc w:val="right"/>
+      <w:pPr>
+        <w:ind w:left="4320" w:hanging="180"/>
+      </w:pPr>
+    </w:lvl>
+    <w:lvl w:ilvl="6" w:tplc="040C000F" w:tentative="1">
+      <w:start w:val="1"/>
+      <w:numFmt w:val="decimal"/>
+      <w:lvlText w:val="%7."/>
+      <w:lvlJc w:val="left"/>
+      <w:pPr>
+        <w:ind w:left="5040" w:hanging="360"/>
+      </w:pPr>
+    </w:lvl>
+    <w:lvl w:ilvl="7" w:tplc="040C0019" w:tentative="1">
+      <w:start w:val="1"/>
+      <w:numFmt w:val="lowerLetter"/>
+      <w:lvlText w:val="%8."/>
+      <w:lvlJc w:val="left"/>
+      <w:pPr>
+        <w:ind w:left="5760" w:hanging="360"/>
+      </w:pPr>
+    </w:lvl>
+    <w:lvl w:ilvl="8" w:tplc="040C001B" w:tentative="1">
+      <w:start w:val="1"/>
+      <w:numFmt w:val="lowerRoman"/>
+      <w:lvlText w:val="%9."/>
+      <w:lvlJc w:val="right"/>
+      <w:pPr>
+        <w:ind w:left="6480" w:hanging="180"/>
+      </w:pPr>
+    </w:lvl>
+  </w:abstractNum>
+  <w:abstractNum w:abstractNumId="18">
     <w:nsid w:val="69F35F7E"/>
     <w:multiLevelType w:val="hybridMultilevel"/>
     <w:tmpl w:val="A31626A4"/>
@@ -19036,7 +19885,7 @@
       </w:rPr>
     </w:lvl>
   </w:abstractNum>
-  <w:abstractNum w:abstractNumId="17">
+  <w:abstractNum w:abstractNumId="19">
     <w:nsid w:val="6B92059C"/>
     <w:multiLevelType w:val="hybridMultilevel"/>
     <w:tmpl w:val="6BD2B176"/>
@@ -19125,7 +19974,7 @@
       </w:pPr>
     </w:lvl>
   </w:abstractNum>
-  <w:abstractNum w:abstractNumId="18">
+  <w:abstractNum w:abstractNumId="20">
     <w:nsid w:val="6DEE1D12"/>
     <w:multiLevelType w:val="hybridMultilevel"/>
     <w:tmpl w:val="6DA6F2EA"/>
@@ -19214,7 +20063,7 @@
       </w:pPr>
     </w:lvl>
   </w:abstractNum>
-  <w:abstractNum w:abstractNumId="19">
+  <w:abstractNum w:abstractNumId="21">
     <w:nsid w:val="70DE3932"/>
     <w:multiLevelType w:val="hybridMultilevel"/>
     <w:tmpl w:val="C7B867F2"/>
@@ -19303,7 +20152,7 @@
       </w:pPr>
     </w:lvl>
   </w:abstractNum>
-  <w:abstractNum w:abstractNumId="20">
+  <w:abstractNum w:abstractNumId="22">
     <w:nsid w:val="71132CF6"/>
     <w:multiLevelType w:val="hybridMultilevel"/>
     <w:tmpl w:val="B32E8F20"/>
@@ -19416,7 +20265,7 @@
       </w:rPr>
     </w:lvl>
   </w:abstractNum>
-  <w:abstractNum w:abstractNumId="21">
+  <w:abstractNum w:abstractNumId="23">
     <w:nsid w:val="7A02799B"/>
     <w:multiLevelType w:val="hybridMultilevel"/>
     <w:tmpl w:val="7DB28E22"/>
@@ -19530,7 +20379,7 @@
     </w:lvl>
   </w:abstractNum>
   <w:num w:numId="1">
-    <w:abstractNumId w:val="21"/>
+    <w:abstractNumId w:val="23"/>
   </w:num>
   <w:num w:numId="2">
     <w:abstractNumId w:val="1"/>
@@ -19545,7 +20394,7 @@
     <w:abstractNumId w:val="0"/>
   </w:num>
   <w:num w:numId="6">
-    <w:abstractNumId w:val="19"/>
+    <w:abstractNumId w:val="21"/>
   </w:num>
   <w:num w:numId="7">
     <w:abstractNumId w:val="13"/>
@@ -19554,22 +20403,22 @@
     <w:abstractNumId w:val="12"/>
   </w:num>
   <w:num w:numId="9">
-    <w:abstractNumId w:val="20"/>
+    <w:abstractNumId w:val="22"/>
   </w:num>
   <w:num w:numId="10">
-    <w:abstractNumId w:val="15"/>
+    <w:abstractNumId w:val="16"/>
   </w:num>
   <w:num w:numId="11">
     <w:abstractNumId w:val="7"/>
   </w:num>
   <w:num w:numId="12">
-    <w:abstractNumId w:val="16"/>
+    <w:abstractNumId w:val="18"/>
   </w:num>
   <w:num w:numId="13">
-    <w:abstractNumId w:val="18"/>
+    <w:abstractNumId w:val="20"/>
   </w:num>
   <w:num w:numId="14">
-    <w:abstractNumId w:val="17"/>
+    <w:abstractNumId w:val="19"/>
   </w:num>
   <w:num w:numId="15">
     <w:abstractNumId w:val="6"/>
@@ -19594,6 +20443,12 @@
   </w:num>
   <w:num w:numId="22">
     <w:abstractNumId w:val="11"/>
+  </w:num>
+  <w:num w:numId="23">
+    <w:abstractNumId w:val="17"/>
+  </w:num>
+  <w:num w:numId="24">
+    <w:abstractNumId w:val="15"/>
   </w:num>
 </w:numbering>
 </file>
@@ -21626,540 +22481,6 @@
 </w:styles>
 </file>
 
-<file path=word/glossary/document.xml><?xml version="1.0" encoding="utf-8"?>
-<w:glossaryDocument xmlns:wpc="http://schemas.microsoft.com/office/word/2010/wordprocessingCanvas" xmlns:mc="http://schemas.openxmlformats.org/markup-compatibility/2006" xmlns:o="urn:schemas-microsoft-com:office:office" xmlns:r="http://schemas.openxmlformats.org/officeDocument/2006/relationships" xmlns:m="http://schemas.openxmlformats.org/officeDocument/2006/math" xmlns:v="urn:schemas-microsoft-com:vml" xmlns:wp14="http://schemas.microsoft.com/office/word/2010/wordprocessingDrawing" xmlns:wp="http://schemas.openxmlformats.org/drawingml/2006/wordprocessingDrawing" xmlns:w10="urn:schemas-microsoft-com:office:word" xmlns:w="http://schemas.openxmlformats.org/wordprocessingml/2006/main" xmlns:w14="http://schemas.microsoft.com/office/word/2010/wordml" xmlns:wpg="http://schemas.microsoft.com/office/word/2010/wordprocessingGroup" xmlns:wpi="http://schemas.microsoft.com/office/word/2010/wordprocessingInk" xmlns:wne="http://schemas.microsoft.com/office/word/2006/wordml" xmlns:wps="http://schemas.microsoft.com/office/word/2010/wordprocessingShape" mc:Ignorable="w14 wp14"/>
-</file>
-
-<file path=word/glossary/fontTable.xml><?xml version="1.0" encoding="utf-8"?>
-<w:fonts xmlns:mc="http://schemas.openxmlformats.org/markup-compatibility/2006" xmlns:r="http://schemas.openxmlformats.org/officeDocument/2006/relationships" xmlns:w="http://schemas.openxmlformats.org/wordprocessingml/2006/main" xmlns:w14="http://schemas.microsoft.com/office/word/2010/wordml" mc:Ignorable="w14">
-  <w:font w:name="Calibri">
-    <w:panose1 w:val="020F0502020204030204"/>
-    <w:charset w:val="00"/>
-    <w:family w:val="swiss"/>
-    <w:pitch w:val="variable"/>
-    <w:sig w:usb0="E00002FF" w:usb1="4000ACFF" w:usb2="00000001" w:usb3="00000000" w:csb0="0000019F" w:csb1="00000000"/>
-  </w:font>
-  <w:font w:name="Times New Roman">
-    <w:panose1 w:val="02020603050405020304"/>
-    <w:charset w:val="00"/>
-    <w:family w:val="roman"/>
-    <w:pitch w:val="variable"/>
-    <w:sig w:usb0="E0002AFF" w:usb1="C0007841" w:usb2="00000009" w:usb3="00000000" w:csb0="000001FF" w:csb1="00000000"/>
-  </w:font>
-  <w:font w:name="Courier New">
-    <w:panose1 w:val="02070309020205020404"/>
-    <w:charset w:val="00"/>
-    <w:family w:val="modern"/>
-    <w:pitch w:val="fixed"/>
-    <w:sig w:usb0="E0002AFF" w:usb1="C0007843" w:usb2="00000009" w:usb3="00000000" w:csb0="000001FF" w:csb1="00000000"/>
-  </w:font>
-  <w:font w:name="Wingdings">
-    <w:panose1 w:val="05000000000000000000"/>
-    <w:charset w:val="02"/>
-    <w:family w:val="auto"/>
-    <w:pitch w:val="variable"/>
-    <w:sig w:usb0="00000000" w:usb1="10000000" w:usb2="00000000" w:usb3="00000000" w:csb0="80000000" w:csb1="00000000"/>
-  </w:font>
-  <w:font w:name="Symbol">
-    <w:panose1 w:val="05050102010706020507"/>
-    <w:charset w:val="02"/>
-    <w:family w:val="roman"/>
-    <w:pitch w:val="variable"/>
-    <w:sig w:usb0="00000000" w:usb1="10000000" w:usb2="00000000" w:usb3="00000000" w:csb0="80000000" w:csb1="00000000"/>
-  </w:font>
-  <w:font w:name="Cambria">
-    <w:panose1 w:val="02040503050406030204"/>
-    <w:charset w:val="00"/>
-    <w:family w:val="roman"/>
-    <w:pitch w:val="variable"/>
-    <w:sig w:usb0="E00002FF" w:usb1="400004FF" w:usb2="00000000" w:usb3="00000000" w:csb0="0000019F" w:csb1="00000000"/>
-  </w:font>
-  <w:font w:name="Tahoma">
-    <w:panose1 w:val="020B0604030504040204"/>
-    <w:charset w:val="00"/>
-    <w:family w:val="swiss"/>
-    <w:pitch w:val="variable"/>
-    <w:sig w:usb0="E1002EFF" w:usb1="C000605B" w:usb2="00000029" w:usb3="00000000" w:csb0="000101FF" w:csb1="00000000"/>
-  </w:font>
-  <w:font w:name="Cambria Math">
-    <w:panose1 w:val="02040503050406030204"/>
-    <w:charset w:val="00"/>
-    <w:family w:val="roman"/>
-    <w:pitch w:val="variable"/>
-    <w:sig w:usb0="E00002FF" w:usb1="420024FF" w:usb2="00000000" w:usb3="00000000" w:csb0="0000019F" w:csb1="00000000"/>
-  </w:font>
-</w:fonts>
-</file>
-
-<file path=word/glossary/settings.xml><?xml version="1.0" encoding="utf-8"?>
-<w:settings xmlns:mc="http://schemas.openxmlformats.org/markup-compatibility/2006" xmlns:o="urn:schemas-microsoft-com:office:office" xmlns:r="http://schemas.openxmlformats.org/officeDocument/2006/relationships" xmlns:m="http://schemas.openxmlformats.org/officeDocument/2006/math" xmlns:v="urn:schemas-microsoft-com:vml" xmlns:w10="urn:schemas-microsoft-com:office:word" xmlns:w="http://schemas.openxmlformats.org/wordprocessingml/2006/main" xmlns:w14="http://schemas.microsoft.com/office/word/2010/wordml" xmlns:sl="http://schemas.openxmlformats.org/schemaLibrary/2006/main" mc:Ignorable="w14">
-  <w:view w:val="normal"/>
-  <w:defaultTabStop w:val="708"/>
-  <w:hyphenationZone w:val="425"/>
-  <w:characterSpacingControl w:val="doNotCompress"/>
-  <w:compat>
-    <w:useFELayout/>
-    <w:compatSetting w:name="compatibilityMode" w:uri="http://schemas.microsoft.com/office/word" w:val="14"/>
-    <w:compatSetting w:name="overrideTableStyleFontSizeAndJustification" w:uri="http://schemas.microsoft.com/office/word" w:val="1"/>
-    <w:compatSetting w:name="enableOpenTypeFeatures" w:uri="http://schemas.microsoft.com/office/word" w:val="1"/>
-    <w:compatSetting w:name="doNotFlipMirrorIndents" w:uri="http://schemas.microsoft.com/office/word" w:val="1"/>
-  </w:compat>
-  <w:rsids>
-    <w:rsidRoot w:val="00C37C2E"/>
-    <w:rsid w:val="00585FFB"/>
-    <w:rsid w:val="00C37C2E"/>
-  </w:rsids>
-  <m:mathPr>
-    <m:mathFont m:val="Cambria Math"/>
-    <m:brkBin m:val="before"/>
-    <m:brkBinSub m:val="--"/>
-    <m:smallFrac m:val="0"/>
-    <m:dispDef/>
-    <m:lMargin m:val="0"/>
-    <m:rMargin m:val="0"/>
-    <m:defJc m:val="centerGroup"/>
-    <m:wrapIndent m:val="1440"/>
-    <m:intLim m:val="subSup"/>
-    <m:naryLim m:val="undOvr"/>
-  </m:mathPr>
-  <w:themeFontLang w:val="fr-FR"/>
-  <w:clrSchemeMapping w:bg1="light1" w:t1="dark1" w:bg2="light2" w:t2="dark2" w:accent1="accent1" w:accent2="accent2" w:accent3="accent3" w:accent4="accent4" w:accent5="accent5" w:accent6="accent6" w:hyperlink="hyperlink" w:followedHyperlink="followedHyperlink"/>
-  <w:decimalSymbol w:val=","/>
-  <w:listSeparator w:val=";"/>
-</w:settings>
-</file>
-
-<file path=word/glossary/styles.xml><?xml version="1.0" encoding="utf-8"?>
-<w:styles xmlns:mc="http://schemas.openxmlformats.org/markup-compatibility/2006" xmlns:r="http://schemas.openxmlformats.org/officeDocument/2006/relationships" xmlns:w="http://schemas.openxmlformats.org/wordprocessingml/2006/main" xmlns:w14="http://schemas.microsoft.com/office/word/2010/wordml" mc:Ignorable="w14">
-  <w:docDefaults>
-    <w:rPrDefault>
-      <w:rPr>
-        <w:rFonts w:asciiTheme="minorHAnsi" w:eastAsiaTheme="minorEastAsia" w:hAnsiTheme="minorHAnsi" w:cstheme="minorBidi"/>
-        <w:sz w:val="22"/>
-        <w:szCs w:val="22"/>
-        <w:lang w:val="fr-FR" w:eastAsia="fr-FR" w:bidi="ar-SA"/>
-      </w:rPr>
-    </w:rPrDefault>
-    <w:pPrDefault>
-      <w:pPr>
-        <w:spacing w:after="200" w:line="276" w:lineRule="auto"/>
-      </w:pPr>
-    </w:pPrDefault>
-  </w:docDefaults>
-  <w:latentStyles w:defLockedState="0" w:defUIPriority="99" w:defSemiHidden="1" w:defUnhideWhenUsed="1" w:defQFormat="0" w:count="267">
-    <w:lsdException w:name="Normal" w:semiHidden="0" w:uiPriority="0" w:unhideWhenUsed="0" w:qFormat="1"/>
-    <w:lsdException w:name="heading 1" w:semiHidden="0" w:uiPriority="9" w:unhideWhenUsed="0" w:qFormat="1"/>
-    <w:lsdException w:name="heading 2" w:uiPriority="9" w:qFormat="1"/>
-    <w:lsdException w:name="heading 3" w:uiPriority="9" w:qFormat="1"/>
-    <w:lsdException w:name="heading 4" w:uiPriority="9" w:qFormat="1"/>
-    <w:lsdException w:name="heading 5" w:uiPriority="9" w:qFormat="1"/>
-    <w:lsdException w:name="heading 6" w:uiPriority="9" w:qFormat="1"/>
-    <w:lsdException w:name="heading 7" w:uiPriority="9" w:qFormat="1"/>
-    <w:lsdException w:name="heading 8" w:uiPriority="9" w:qFormat="1"/>
-    <w:lsdException w:name="heading 9" w:uiPriority="9" w:qFormat="1"/>
-    <w:lsdException w:name="toc 1" w:uiPriority="39"/>
-    <w:lsdException w:name="toc 2" w:uiPriority="39"/>
-    <w:lsdException w:name="toc 3" w:uiPriority="39"/>
-    <w:lsdException w:name="toc 4" w:uiPriority="39"/>
-    <w:lsdException w:name="toc 5" w:uiPriority="39"/>
-    <w:lsdException w:name="toc 6" w:uiPriority="39"/>
-    <w:lsdException w:name="toc 7" w:uiPriority="39"/>
-    <w:lsdException w:name="toc 8" w:uiPriority="39"/>
-    <w:lsdException w:name="toc 9" w:uiPriority="39"/>
-    <w:lsdException w:name="caption" w:uiPriority="35" w:qFormat="1"/>
-    <w:lsdException w:name="Title" w:semiHidden="0" w:uiPriority="10" w:unhideWhenUsed="0" w:qFormat="1"/>
-    <w:lsdException w:name="Default Paragraph Font" w:uiPriority="1"/>
-    <w:lsdException w:name="Subtitle" w:semiHidden="0" w:uiPriority="11" w:unhideWhenUsed="0" w:qFormat="1"/>
-    <w:lsdException w:name="Strong" w:semiHidden="0" w:uiPriority="22" w:unhideWhenUsed="0" w:qFormat="1"/>
-    <w:lsdException w:name="Emphasis" w:semiHidden="0" w:uiPriority="20" w:unhideWhenUsed="0" w:qFormat="1"/>
-    <w:lsdException w:name="Table Grid" w:semiHidden="0" w:uiPriority="59" w:unhideWhenUsed="0"/>
-    <w:lsdException w:name="Placeholder Text" w:unhideWhenUsed="0"/>
-    <w:lsdException w:name="No Spacing" w:semiHidden="0" w:uiPriority="1" w:unhideWhenUsed="0" w:qFormat="1"/>
-    <w:lsdException w:name="Light Shading" w:semiHidden="0" w:uiPriority="60" w:unhideWhenUsed="0"/>
-    <w:lsdException w:name="Light List" w:semiHidden="0" w:uiPriority="61" w:unhideWhenUsed="0"/>
-    <w:lsdException w:name="Light Grid" w:semiHidden="0" w:uiPriority="62" w:unhideWhenUsed="0"/>
-    <w:lsdException w:name="Medium Shading 1" w:semiHidden="0" w:uiPriority="63" w:unhideWhenUsed="0"/>
-    <w:lsdException w:name="Medium Shading 2" w:semiHidden="0" w:uiPriority="64" w:unhideWhenUsed="0"/>
-    <w:lsdException w:name="Medium List 1" w:semiHidden="0" w:uiPriority="65" w:unhideWhenUsed="0"/>
-    <w:lsdException w:name="Medium List 2" w:semiHidden="0" w:uiPriority="66" w:unhideWhenUsed="0"/>
-    <w:lsdException w:name="Medium Grid 1" w:semiHidden="0" w:uiPriority="67" w:unhideWhenUsed="0"/>
-    <w:lsdException w:name="Medium Grid 2" w:semiHidden="0" w:uiPriority="68" w:unhideWhenUsed="0"/>
-    <w:lsdException w:name="Medium Grid 3" w:semiHidden="0" w:uiPriority="69" w:unhideWhenUsed="0"/>
-    <w:lsdException w:name="Dark List" w:semiHidden="0" w:uiPriority="70" w:unhideWhenUsed="0"/>
-    <w:lsdException w:name="Colorful Shading" w:semiHidden="0" w:uiPriority="71" w:unhideWhenUsed="0"/>
-    <w:lsdException w:name="Colorful List" w:semiHidden="0" w:uiPriority="72" w:unhideWhenUsed="0"/>
-    <w:lsdException w:name="Colorful Grid" w:semiHidden="0" w:uiPriority="73" w:unhideWhenUsed="0"/>
-    <w:lsdException w:name="Light Shading Accent 1" w:semiHidden="0" w:uiPriority="60" w:unhideWhenUsed="0"/>
-    <w:lsdException w:name="Light List Accent 1" w:semiHidden="0" w:uiPriority="61" w:unhideWhenUsed="0"/>
-    <w:lsdException w:name="Light Grid Accent 1" w:semiHidden="0" w:uiPriority="62" w:unhideWhenUsed="0"/>
-    <w:lsdException w:name="Medium Shading 1 Accent 1" w:semiHidden="0" w:uiPriority="63" w:unhideWhenUsed="0"/>
-    <w:lsdException w:name="Medium Shading 2 Accent 1" w:semiHidden="0" w:uiPriority="64" w:unhideWhenUsed="0"/>
-    <w:lsdException w:name="Medium List 1 Accent 1" w:semiHidden="0" w:uiPriority="65" w:unhideWhenUsed="0"/>
-    <w:lsdException w:name="Revision" w:unhideWhenUsed="0"/>
-    <w:lsdException w:name="List Paragraph" w:semiHidden="0" w:uiPriority="34" w:unhideWhenUsed="0" w:qFormat="1"/>
-    <w:lsdException w:name="Quote" w:semiHidden="0" w:uiPriority="29" w:unhideWhenUsed="0" w:qFormat="1"/>
-    <w:lsdException w:name="Intense Quote" w:semiHidden="0" w:uiPriority="30" w:unhideWhenUsed="0" w:qFormat="1"/>
-    <w:lsdException w:name="Medium List 2 Accent 1" w:semiHidden="0" w:uiPriority="66" w:unhideWhenUsed="0"/>
-    <w:lsdException w:name="Medium Grid 1 Accent 1" w:semiHidden="0" w:uiPriority="67" w:unhideWhenUsed="0"/>
-    <w:lsdException w:name="Medium Grid 2 Accent 1" w:semiHidden="0" w:uiPriority="68" w:unhideWhenUsed="0"/>
-    <w:lsdException w:name="Medium Grid 3 Accent 1" w:semiHidden="0" w:uiPriority="69" w:unhideWhenUsed="0"/>
-    <w:lsdException w:name="Dark List Accent 1" w:semiHidden="0" w:uiPriority="70" w:unhideWhenUsed="0"/>
-    <w:lsdException w:name="Colorful Shading Accent 1" w:semiHidden="0" w:uiPriority="71" w:unhideWhenUsed="0"/>
-    <w:lsdException w:name="Colorful List Accent 1" w:semiHidden="0" w:uiPriority="72" w:unhideWhenUsed="0"/>
-    <w:lsdException w:name="Colorful Grid Accent 1" w:semiHidden="0" w:uiPriority="73" w:unhideWhenUsed="0"/>
-    <w:lsdException w:name="Light Shading Accent 2" w:semiHidden="0" w:uiPriority="60" w:unhideWhenUsed="0"/>
-    <w:lsdException w:name="Light List Accent 2" w:semiHidden="0" w:uiPriority="61" w:unhideWhenUsed="0"/>
-    <w:lsdException w:name="Light Grid Accent 2" w:semiHidden="0" w:uiPriority="62" w:unhideWhenUsed="0"/>
-    <w:lsdException w:name="Medium Shading 1 Accent 2" w:semiHidden="0" w:uiPriority="63" w:unhideWhenUsed="0"/>
-    <w:lsdException w:name="Medium Shading 2 Accent 2" w:semiHidden="0" w:uiPriority="64" w:unhideWhenUsed="0"/>
-    <w:lsdException w:name="Medium List 1 Accent 2" w:semiHidden="0" w:uiPriority="65" w:unhideWhenUsed="0"/>
-    <w:lsdException w:name="Medium List 2 Accent 2" w:semiHidden="0" w:uiPriority="66" w:unhideWhenUsed="0"/>
-    <w:lsdException w:name="Medium Grid 1 Accent 2" w:semiHidden="0" w:uiPriority="67" w:unhideWhenUsed="0"/>
-    <w:lsdException w:name="Medium Grid 2 Accent 2" w:semiHidden="0" w:uiPriority="68" w:unhideWhenUsed="0"/>
-    <w:lsdException w:name="Medium Grid 3 Accent 2" w:semiHidden="0" w:uiPriority="69" w:unhideWhenUsed="0"/>
-    <w:lsdException w:name="Dark List Accent 2" w:semiHidden="0" w:uiPriority="70" w:unhideWhenUsed="0"/>
-    <w:lsdException w:name="Colorful Shading Accent 2" w:semiHidden="0" w:uiPriority="71" w:unhideWhenUsed="0"/>
-    <w:lsdException w:name="Colorful List Accent 2" w:semiHidden="0" w:uiPriority="72" w:unhideWhenUsed="0"/>
-    <w:lsdException w:name="Colorful Grid Accent 2" w:semiHidden="0" w:uiPriority="73" w:unhideWhenUsed="0"/>
-    <w:lsdException w:name="Light Shading Accent 3" w:semiHidden="0" w:uiPriority="60" w:unhideWhenUsed="0"/>
-    <w:lsdException w:name="Light List Accent 3" w:semiHidden="0" w:uiPriority="61" w:unhideWhenUsed="0"/>
-    <w:lsdException w:name="Light Grid Accent 3" w:semiHidden="0" w:uiPriority="62" w:unhideWhenUsed="0"/>
-    <w:lsdException w:name="Medium Shading 1 Accent 3" w:semiHidden="0" w:uiPriority="63" w:unhideWhenUsed="0"/>
-    <w:lsdException w:name="Medium Shading 2 Accent 3" w:semiHidden="0" w:uiPriority="64" w:unhideWhenUsed="0"/>
-    <w:lsdException w:name="Medium List 1 Accent 3" w:semiHidden="0" w:uiPriority="65" w:unhideWhenUsed="0"/>
-    <w:lsdException w:name="Medium List 2 Accent 3" w:semiHidden="0" w:uiPriority="66" w:unhideWhenUsed="0"/>
-    <w:lsdException w:name="Medium Grid 1 Accent 3" w:semiHidden="0" w:uiPriority="67" w:unhideWhenUsed="0"/>
-    <w:lsdException w:name="Medium Grid 2 Accent 3" w:semiHidden="0" w:uiPriority="68" w:unhideWhenUsed="0"/>
-    <w:lsdException w:name="Medium Grid 3 Accent 3" w:semiHidden="0" w:uiPriority="69" w:unhideWhenUsed="0"/>
-    <w:lsdException w:name="Dark List Accent 3" w:semiHidden="0" w:uiPriority="70" w:unhideWhenUsed="0"/>
-    <w:lsdException w:name="Colorful Shading Accent 3" w:semiHidden="0" w:uiPriority="71" w:unhideWhenUsed="0"/>
-    <w:lsdException w:name="Colorful List Accent 3" w:semiHidden="0" w:uiPriority="72" w:unhideWhenUsed="0"/>
-    <w:lsdException w:name="Colorful Grid Accent 3" w:semiHidden="0" w:uiPriority="73" w:unhideWhenUsed="0"/>
-    <w:lsdException w:name="Light Shading Accent 4" w:semiHidden="0" w:uiPriority="60" w:unhideWhenUsed="0"/>
-    <w:lsdException w:name="Light List Accent 4" w:semiHidden="0" w:uiPriority="61" w:unhideWhenUsed="0"/>
-    <w:lsdException w:name="Light Grid Accent 4" w:semiHidden="0" w:uiPriority="62" w:unhideWhenUsed="0"/>
-    <w:lsdException w:name="Medium Shading 1 Accent 4" w:semiHidden="0" w:uiPriority="63" w:unhideWhenUsed="0"/>
-    <w:lsdException w:name="Medium Shading 2 Accent 4" w:semiHidden="0" w:uiPriority="64" w:unhideWhenUsed="0"/>
-    <w:lsdException w:name="Medium List 1 Accent 4" w:semiHidden="0" w:uiPriority="65" w:unhideWhenUsed="0"/>
-    <w:lsdException w:name="Medium List 2 Accent 4" w:semiHidden="0" w:uiPriority="66" w:unhideWhenUsed="0"/>
-    <w:lsdException w:name="Medium Grid 1 Accent 4" w:semiHidden="0" w:uiPriority="67" w:unhideWhenUsed="0"/>
-    <w:lsdException w:name="Medium Grid 2 Accent 4" w:semiHidden="0" w:uiPriority="68" w:unhideWhenUsed="0"/>
-    <w:lsdException w:name="Medium Grid 3 Accent 4" w:semiHidden="0" w:uiPriority="69" w:unhideWhenUsed="0"/>
-    <w:lsdException w:name="Dark List Accent 4" w:semiHidden="0" w:uiPriority="70" w:unhideWhenUsed="0"/>
-    <w:lsdException w:name="Colorful Shading Accent 4" w:semiHidden="0" w:uiPriority="71" w:unhideWhenUsed="0"/>
-    <w:lsdException w:name="Colorful List Accent 4" w:semiHidden="0" w:uiPriority="72" w:unhideWhenUsed="0"/>
-    <w:lsdException w:name="Colorful Grid Accent 4" w:semiHidden="0" w:uiPriority="73" w:unhideWhenUsed="0"/>
-    <w:lsdException w:name="Light Shading Accent 5" w:semiHidden="0" w:uiPriority="60" w:unhideWhenUsed="0"/>
-    <w:lsdException w:name="Light List Accent 5" w:semiHidden="0" w:uiPriority="61" w:unhideWhenUsed="0"/>
-    <w:lsdException w:name="Light Grid Accent 5" w:semiHidden="0" w:uiPriority="62" w:unhideWhenUsed="0"/>
-    <w:lsdException w:name="Medium Shading 1 Accent 5" w:semiHidden="0" w:uiPriority="63" w:unhideWhenUsed="0"/>
-    <w:lsdException w:name="Medium Shading 2 Accent 5" w:semiHidden="0" w:uiPriority="64" w:unhideWhenUsed="0"/>
-    <w:lsdException w:name="Medium List 1 Accent 5" w:semiHidden="0" w:uiPriority="65" w:unhideWhenUsed="0"/>
-    <w:lsdException w:name="Medium List 2 Accent 5" w:semiHidden="0" w:uiPriority="66" w:unhideWhenUsed="0"/>
-    <w:lsdException w:name="Medium Grid 1 Accent 5" w:semiHidden="0" w:uiPriority="67" w:unhideWhenUsed="0"/>
-    <w:lsdException w:name="Medium Grid 2 Accent 5" w:semiHidden="0" w:uiPriority="68" w:unhideWhenUsed="0"/>
-    <w:lsdException w:name="Medium Grid 3 Accent 5" w:semiHidden="0" w:uiPriority="69" w:unhideWhenUsed="0"/>
-    <w:lsdException w:name="Dark List Accent 5" w:semiHidden="0" w:uiPriority="70" w:unhideWhenUsed="0"/>
-    <w:lsdException w:name="Colorful Shading Accent 5" w:semiHidden="0" w:uiPriority="71" w:unhideWhenUsed="0"/>
-    <w:lsdException w:name="Colorful List Accent 5" w:semiHidden="0" w:uiPriority="72" w:unhideWhenUsed="0"/>
-    <w:lsdException w:name="Colorful Grid Accent 5" w:semiHidden="0" w:uiPriority="73" w:unhideWhenUsed="0"/>
-    <w:lsdException w:name="Light Shading Accent 6" w:semiHidden="0" w:uiPriority="60" w:unhideWhenUsed="0"/>
-    <w:lsdException w:name="Light List Accent 6" w:semiHidden="0" w:uiPriority="61" w:unhideWhenUsed="0"/>
-    <w:lsdException w:name="Light Grid Accent 6" w:semiHidden="0" w:uiPriority="62" w:unhideWhenUsed="0"/>
-    <w:lsdException w:name="Medium Shading 1 Accent 6" w:semiHidden="0" w:uiPriority="63" w:unhideWhenUsed="0"/>
-    <w:lsdException w:name="Medium Shading 2 Accent 6" w:semiHidden="0" w:uiPriority="64" w:unhideWhenUsed="0"/>
-    <w:lsdException w:name="Medium List 1 Accent 6" w:semiHidden="0" w:uiPriority="65" w:unhideWhenUsed="0"/>
-    <w:lsdException w:name="Medium List 2 Accent 6" w:semiHidden="0" w:uiPriority="66" w:unhideWhenUsed="0"/>
-    <w:lsdException w:name="Medium Grid 1 Accent 6" w:semiHidden="0" w:uiPriority="67" w:unhideWhenUsed="0"/>
-    <w:lsdException w:name="Medium Grid 2 Accent 6" w:semiHidden="0" w:uiPriority="68" w:unhideWhenUsed="0"/>
-    <w:lsdException w:name="Medium Grid 3 Accent 6" w:semiHidden="0" w:uiPriority="69" w:unhideWhenUsed="0"/>
-    <w:lsdException w:name="Dark List Accent 6" w:semiHidden="0" w:uiPriority="70" w:unhideWhenUsed="0"/>
-    <w:lsdException w:name="Colorful Shading Accent 6" w:semiHidden="0" w:uiPriority="71" w:unhideWhenUsed="0"/>
-    <w:lsdException w:name="Colorful List Accent 6" w:semiHidden="0" w:uiPriority="72" w:unhideWhenUsed="0"/>
-    <w:lsdException w:name="Colorful Grid Accent 6" w:semiHidden="0" w:uiPriority="73" w:unhideWhenUsed="0"/>
-    <w:lsdException w:name="Subtle Emphasis" w:semiHidden="0" w:uiPriority="19" w:unhideWhenUsed="0" w:qFormat="1"/>
-    <w:lsdException w:name="Intense Emphasis" w:semiHidden="0" w:uiPriority="21" w:unhideWhenUsed="0" w:qFormat="1"/>
-    <w:lsdException w:name="Subtle Reference" w:semiHidden="0" w:uiPriority="31" w:unhideWhenUsed="0" w:qFormat="1"/>
-    <w:lsdException w:name="Intense Reference" w:semiHidden="0" w:uiPriority="32" w:unhideWhenUsed="0" w:qFormat="1"/>
-    <w:lsdException w:name="Book Title" w:semiHidden="0" w:uiPriority="33" w:unhideWhenUsed="0" w:qFormat="1"/>
-    <w:lsdException w:name="Bibliography" w:uiPriority="37"/>
-    <w:lsdException w:name="TOC Heading" w:uiPriority="39" w:qFormat="1"/>
-  </w:latentStyles>
-  <w:style w:type="paragraph" w:default="1" w:styleId="Normal">
-    <w:name w:val="Normal"/>
-    <w:qFormat/>
-  </w:style>
-  <w:style w:type="character" w:default="1" w:styleId="Policepardfaut">
-    <w:name w:val="Default Paragraph Font"/>
-    <w:uiPriority w:val="1"/>
-    <w:semiHidden/>
-    <w:unhideWhenUsed/>
-  </w:style>
-  <w:style w:type="table" w:default="1" w:styleId="TableauNormal">
-    <w:name w:val="Normal Table"/>
-    <w:uiPriority w:val="99"/>
-    <w:semiHidden/>
-    <w:unhideWhenUsed/>
-    <w:tblPr>
-      <w:tblInd w:w="0" w:type="dxa"/>
-      <w:tblCellMar>
-        <w:top w:w="0" w:type="dxa"/>
-        <w:left w:w="108" w:type="dxa"/>
-        <w:bottom w:w="0" w:type="dxa"/>
-        <w:right w:w="108" w:type="dxa"/>
-      </w:tblCellMar>
-    </w:tblPr>
-  </w:style>
-  <w:style w:type="numbering" w:default="1" w:styleId="Aucuneliste">
-    <w:name w:val="No List"/>
-    <w:uiPriority w:val="99"/>
-    <w:semiHidden/>
-    <w:unhideWhenUsed/>
-  </w:style>
-  <w:style w:type="paragraph" w:customStyle="1" w:styleId="D37BEFDDC52742AF84D2D92DDD275E2E">
-    <w:name w:val="D37BEFDDC52742AF84D2D92DDD275E2E"/>
-    <w:rsid w:val="00C37C2E"/>
-  </w:style>
-  <w:style w:type="paragraph" w:customStyle="1" w:styleId="D01F904AD35B4B0E9672D6526147FA16">
-    <w:name w:val="D01F904AD35B4B0E9672D6526147FA16"/>
-    <w:rsid w:val="00C37C2E"/>
-  </w:style>
-  <w:style w:type="paragraph" w:customStyle="1" w:styleId="0853BCD8267B489B8DE6BC53C97BDB4E">
-    <w:name w:val="0853BCD8267B489B8DE6BC53C97BDB4E"/>
-    <w:rsid w:val="00C37C2E"/>
-  </w:style>
-  <w:style w:type="character" w:styleId="Textedelespacerserv">
-    <w:name w:val="Placeholder Text"/>
-    <w:basedOn w:val="Policepardfaut"/>
-    <w:uiPriority w:val="99"/>
-    <w:semiHidden/>
-    <w:rsid w:val="00585FFB"/>
-    <w:rPr>
-      <w:color w:val="808080"/>
-    </w:rPr>
-  </w:style>
-</w:styles>
-</file>
-
-<file path=word/glossary/stylesWithEffects.xml><?xml version="1.0" encoding="utf-8"?>
-<w:styles xmlns:wpc="http://schemas.microsoft.com/office/word/2010/wordprocessingCanvas" xmlns:mc="http://schemas.openxmlformats.org/markup-compatibility/2006" xmlns:o="urn:schemas-microsoft-com:office:office" xmlns:r="http://schemas.openxmlformats.org/officeDocument/2006/relationships" xmlns:m="http://schemas.openxmlformats.org/officeDocument/2006/math" xmlns:v="urn:schemas-microsoft-com:vml" xmlns:wp14="http://schemas.microsoft.com/office/word/2010/wordprocessingDrawing" xmlns:wp="http://schemas.openxmlformats.org/drawingml/2006/wordprocessingDrawing" xmlns:w10="urn:schemas-microsoft-com:office:word" xmlns:w="http://schemas.openxmlformats.org/wordprocessingml/2006/main" xmlns:w14="http://schemas.microsoft.com/office/word/2010/wordml" xmlns:wpg="http://schemas.microsoft.com/office/word/2010/wordprocessingGroup" xmlns:wpi="http://schemas.microsoft.com/office/word/2010/wordprocessingInk" xmlns:wne="http://schemas.microsoft.com/office/word/2006/wordml" xmlns:wps="http://schemas.microsoft.com/office/word/2010/wordprocessingShape" mc:Ignorable="w14 wp14">
-  <w:docDefaults>
-    <w:rPrDefault>
-      <w:rPr>
-        <w:rFonts w:asciiTheme="minorHAnsi" w:eastAsiaTheme="minorEastAsia" w:hAnsiTheme="minorHAnsi" w:cstheme="minorBidi"/>
-        <w:sz w:val="22"/>
-        <w:szCs w:val="22"/>
-        <w:lang w:val="fr-FR" w:eastAsia="fr-FR" w:bidi="ar-SA"/>
-      </w:rPr>
-    </w:rPrDefault>
-    <w:pPrDefault>
-      <w:pPr>
-        <w:spacing w:after="200" w:line="276" w:lineRule="auto"/>
-      </w:pPr>
-    </w:pPrDefault>
-  </w:docDefaults>
-  <w:latentStyles w:defLockedState="0" w:defUIPriority="99" w:defSemiHidden="1" w:defUnhideWhenUsed="1" w:defQFormat="0" w:count="267">
-    <w:lsdException w:name="Normal" w:semiHidden="0" w:uiPriority="0" w:unhideWhenUsed="0" w:qFormat="1"/>
-    <w:lsdException w:name="heading 1" w:semiHidden="0" w:uiPriority="9" w:unhideWhenUsed="0" w:qFormat="1"/>
-    <w:lsdException w:name="heading 2" w:uiPriority="9" w:qFormat="1"/>
-    <w:lsdException w:name="heading 3" w:uiPriority="9" w:qFormat="1"/>
-    <w:lsdException w:name="heading 4" w:uiPriority="9" w:qFormat="1"/>
-    <w:lsdException w:name="heading 5" w:uiPriority="9" w:qFormat="1"/>
-    <w:lsdException w:name="heading 6" w:uiPriority="9" w:qFormat="1"/>
-    <w:lsdException w:name="heading 7" w:uiPriority="9" w:qFormat="1"/>
-    <w:lsdException w:name="heading 8" w:uiPriority="9" w:qFormat="1"/>
-    <w:lsdException w:name="heading 9" w:uiPriority="9" w:qFormat="1"/>
-    <w:lsdException w:name="toc 1" w:uiPriority="39"/>
-    <w:lsdException w:name="toc 2" w:uiPriority="39"/>
-    <w:lsdException w:name="toc 3" w:uiPriority="39"/>
-    <w:lsdException w:name="toc 4" w:uiPriority="39"/>
-    <w:lsdException w:name="toc 5" w:uiPriority="39"/>
-    <w:lsdException w:name="toc 6" w:uiPriority="39"/>
-    <w:lsdException w:name="toc 7" w:uiPriority="39"/>
-    <w:lsdException w:name="toc 8" w:uiPriority="39"/>
-    <w:lsdException w:name="toc 9" w:uiPriority="39"/>
-    <w:lsdException w:name="caption" w:uiPriority="35" w:qFormat="1"/>
-    <w:lsdException w:name="Title" w:semiHidden="0" w:uiPriority="10" w:unhideWhenUsed="0" w:qFormat="1"/>
-    <w:lsdException w:name="Default Paragraph Font" w:uiPriority="1"/>
-    <w:lsdException w:name="Subtitle" w:semiHidden="0" w:uiPriority="11" w:unhideWhenUsed="0" w:qFormat="1"/>
-    <w:lsdException w:name="Strong" w:semiHidden="0" w:uiPriority="22" w:unhideWhenUsed="0" w:qFormat="1"/>
-    <w:lsdException w:name="Emphasis" w:semiHidden="0" w:uiPriority="20" w:unhideWhenUsed="0" w:qFormat="1"/>
-    <w:lsdException w:name="Table Grid" w:semiHidden="0" w:uiPriority="59" w:unhideWhenUsed="0"/>
-    <w:lsdException w:name="Placeholder Text" w:unhideWhenUsed="0"/>
-    <w:lsdException w:name="No Spacing" w:semiHidden="0" w:uiPriority="1" w:unhideWhenUsed="0" w:qFormat="1"/>
-    <w:lsdException w:name="Light Shading" w:semiHidden="0" w:uiPriority="60" w:unhideWhenUsed="0"/>
-    <w:lsdException w:name="Light List" w:semiHidden="0" w:uiPriority="61" w:unhideWhenUsed="0"/>
-    <w:lsdException w:name="Light Grid" w:semiHidden="0" w:uiPriority="62" w:unhideWhenUsed="0"/>
-    <w:lsdException w:name="Medium Shading 1" w:semiHidden="0" w:uiPriority="63" w:unhideWhenUsed="0"/>
-    <w:lsdException w:name="Medium Shading 2" w:semiHidden="0" w:uiPriority="64" w:unhideWhenUsed="0"/>
-    <w:lsdException w:name="Medium List 1" w:semiHidden="0" w:uiPriority="65" w:unhideWhenUsed="0"/>
-    <w:lsdException w:name="Medium List 2" w:semiHidden="0" w:uiPriority="66" w:unhideWhenUsed="0"/>
-    <w:lsdException w:name="Medium Grid 1" w:semiHidden="0" w:uiPriority="67" w:unhideWhenUsed="0"/>
-    <w:lsdException w:name="Medium Grid 2" w:semiHidden="0" w:uiPriority="68" w:unhideWhenUsed="0"/>
-    <w:lsdException w:name="Medium Grid 3" w:semiHidden="0" w:uiPriority="69" w:unhideWhenUsed="0"/>
-    <w:lsdException w:name="Dark List" w:semiHidden="0" w:uiPriority="70" w:unhideWhenUsed="0"/>
-    <w:lsdException w:name="Colorful Shading" w:semiHidden="0" w:uiPriority="71" w:unhideWhenUsed="0"/>
-    <w:lsdException w:name="Colorful List" w:semiHidden="0" w:uiPriority="72" w:unhideWhenUsed="0"/>
-    <w:lsdException w:name="Colorful Grid" w:semiHidden="0" w:uiPriority="73" w:unhideWhenUsed="0"/>
-    <w:lsdException w:name="Light Shading Accent 1" w:semiHidden="0" w:uiPriority="60" w:unhideWhenUsed="0"/>
-    <w:lsdException w:name="Light List Accent 1" w:semiHidden="0" w:uiPriority="61" w:unhideWhenUsed="0"/>
-    <w:lsdException w:name="Light Grid Accent 1" w:semiHidden="0" w:uiPriority="62" w:unhideWhenUsed="0"/>
-    <w:lsdException w:name="Medium Shading 1 Accent 1" w:semiHidden="0" w:uiPriority="63" w:unhideWhenUsed="0"/>
-    <w:lsdException w:name="Medium Shading 2 Accent 1" w:semiHidden="0" w:uiPriority="64" w:unhideWhenUsed="0"/>
-    <w:lsdException w:name="Medium List 1 Accent 1" w:semiHidden="0" w:uiPriority="65" w:unhideWhenUsed="0"/>
-    <w:lsdException w:name="Revision" w:unhideWhenUsed="0"/>
-    <w:lsdException w:name="List Paragraph" w:semiHidden="0" w:uiPriority="34" w:unhideWhenUsed="0" w:qFormat="1"/>
-    <w:lsdException w:name="Quote" w:semiHidden="0" w:uiPriority="29" w:unhideWhenUsed="0" w:qFormat="1"/>
-    <w:lsdException w:name="Intense Quote" w:semiHidden="0" w:uiPriority="30" w:unhideWhenUsed="0" w:qFormat="1"/>
-    <w:lsdException w:name="Medium List 2 Accent 1" w:semiHidden="0" w:uiPriority="66" w:unhideWhenUsed="0"/>
-    <w:lsdException w:name="Medium Grid 1 Accent 1" w:semiHidden="0" w:uiPriority="67" w:unhideWhenUsed="0"/>
-    <w:lsdException w:name="Medium Grid 2 Accent 1" w:semiHidden="0" w:uiPriority="68" w:unhideWhenUsed="0"/>
-    <w:lsdException w:name="Medium Grid 3 Accent 1" w:semiHidden="0" w:uiPriority="69" w:unhideWhenUsed="0"/>
-    <w:lsdException w:name="Dark List Accent 1" w:semiHidden="0" w:uiPriority="70" w:unhideWhenUsed="0"/>
-    <w:lsdException w:name="Colorful Shading Accent 1" w:semiHidden="0" w:uiPriority="71" w:unhideWhenUsed="0"/>
-    <w:lsdException w:name="Colorful List Accent 1" w:semiHidden="0" w:uiPriority="72" w:unhideWhenUsed="0"/>
-    <w:lsdException w:name="Colorful Grid Accent 1" w:semiHidden="0" w:uiPriority="73" w:unhideWhenUsed="0"/>
-    <w:lsdException w:name="Light Shading Accent 2" w:semiHidden="0" w:uiPriority="60" w:unhideWhenUsed="0"/>
-    <w:lsdException w:name="Light List Accent 2" w:semiHidden="0" w:uiPriority="61" w:unhideWhenUsed="0"/>
-    <w:lsdException w:name="Light Grid Accent 2" w:semiHidden="0" w:uiPriority="62" w:unhideWhenUsed="0"/>
-    <w:lsdException w:name="Medium Shading 1 Accent 2" w:semiHidden="0" w:uiPriority="63" w:unhideWhenUsed="0"/>
-    <w:lsdException w:name="Medium Shading 2 Accent 2" w:semiHidden="0" w:uiPriority="64" w:unhideWhenUsed="0"/>
-    <w:lsdException w:name="Medium List 1 Accent 2" w:semiHidden="0" w:uiPriority="65" w:unhideWhenUsed="0"/>
-    <w:lsdException w:name="Medium List 2 Accent 2" w:semiHidden="0" w:uiPriority="66" w:unhideWhenUsed="0"/>
-    <w:lsdException w:name="Medium Grid 1 Accent 2" w:semiHidden="0" w:uiPriority="67" w:unhideWhenUsed="0"/>
-    <w:lsdException w:name="Medium Grid 2 Accent 2" w:semiHidden="0" w:uiPriority="68" w:unhideWhenUsed="0"/>
-    <w:lsdException w:name="Medium Grid 3 Accent 2" w:semiHidden="0" w:uiPriority="69" w:unhideWhenUsed="0"/>
-    <w:lsdException w:name="Dark List Accent 2" w:semiHidden="0" w:uiPriority="70" w:unhideWhenUsed="0"/>
-    <w:lsdException w:name="Colorful Shading Accent 2" w:semiHidden="0" w:uiPriority="71" w:unhideWhenUsed="0"/>
-    <w:lsdException w:name="Colorful List Accent 2" w:semiHidden="0" w:uiPriority="72" w:unhideWhenUsed="0"/>
-    <w:lsdException w:name="Colorful Grid Accent 2" w:semiHidden="0" w:uiPriority="73" w:unhideWhenUsed="0"/>
-    <w:lsdException w:name="Light Shading Accent 3" w:semiHidden="0" w:uiPriority="60" w:unhideWhenUsed="0"/>
-    <w:lsdException w:name="Light List Accent 3" w:semiHidden="0" w:uiPriority="61" w:unhideWhenUsed="0"/>
-    <w:lsdException w:name="Light Grid Accent 3" w:semiHidden="0" w:uiPriority="62" w:unhideWhenUsed="0"/>
-    <w:lsdException w:name="Medium Shading 1 Accent 3" w:semiHidden="0" w:uiPriority="63" w:unhideWhenUsed="0"/>
-    <w:lsdException w:name="Medium Shading 2 Accent 3" w:semiHidden="0" w:uiPriority="64" w:unhideWhenUsed="0"/>
-    <w:lsdException w:name="Medium List 1 Accent 3" w:semiHidden="0" w:uiPriority="65" w:unhideWhenUsed="0"/>
-    <w:lsdException w:name="Medium List 2 Accent 3" w:semiHidden="0" w:uiPriority="66" w:unhideWhenUsed="0"/>
-    <w:lsdException w:name="Medium Grid 1 Accent 3" w:semiHidden="0" w:uiPriority="67" w:unhideWhenUsed="0"/>
-    <w:lsdException w:name="Medium Grid 2 Accent 3" w:semiHidden="0" w:uiPriority="68" w:unhideWhenUsed="0"/>
-    <w:lsdException w:name="Medium Grid 3 Accent 3" w:semiHidden="0" w:uiPriority="69" w:unhideWhenUsed="0"/>
-    <w:lsdException w:name="Dark List Accent 3" w:semiHidden="0" w:uiPriority="70" w:unhideWhenUsed="0"/>
-    <w:lsdException w:name="Colorful Shading Accent 3" w:semiHidden="0" w:uiPriority="71" w:unhideWhenUsed="0"/>
-    <w:lsdException w:name="Colorful List Accent 3" w:semiHidden="0" w:uiPriority="72" w:unhideWhenUsed="0"/>
-    <w:lsdException w:name="Colorful Grid Accent 3" w:semiHidden="0" w:uiPriority="73" w:unhideWhenUsed="0"/>
-    <w:lsdException w:name="Light Shading Accent 4" w:semiHidden="0" w:uiPriority="60" w:unhideWhenUsed="0"/>
-    <w:lsdException w:name="Light List Accent 4" w:semiHidden="0" w:uiPriority="61" w:unhideWhenUsed="0"/>
-    <w:lsdException w:name="Light Grid Accent 4" w:semiHidden="0" w:uiPriority="62" w:unhideWhenUsed="0"/>
-    <w:lsdException w:name="Medium Shading 1 Accent 4" w:semiHidden="0" w:uiPriority="63" w:unhideWhenUsed="0"/>
-    <w:lsdException w:name="Medium Shading 2 Accent 4" w:semiHidden="0" w:uiPriority="64" w:unhideWhenUsed="0"/>
-    <w:lsdException w:name="Medium List 1 Accent 4" w:semiHidden="0" w:uiPriority="65" w:unhideWhenUsed="0"/>
-    <w:lsdException w:name="Medium List 2 Accent 4" w:semiHidden="0" w:uiPriority="66" w:unhideWhenUsed="0"/>
-    <w:lsdException w:name="Medium Grid 1 Accent 4" w:semiHidden="0" w:uiPriority="67" w:unhideWhenUsed="0"/>
-    <w:lsdException w:name="Medium Grid 2 Accent 4" w:semiHidden="0" w:uiPriority="68" w:unhideWhenUsed="0"/>
-    <w:lsdException w:name="Medium Grid 3 Accent 4" w:semiHidden="0" w:uiPriority="69" w:unhideWhenUsed="0"/>
-    <w:lsdException w:name="Dark List Accent 4" w:semiHidden="0" w:uiPriority="70" w:unhideWhenUsed="0"/>
-    <w:lsdException w:name="Colorful Shading Accent 4" w:semiHidden="0" w:uiPriority="71" w:unhideWhenUsed="0"/>
-    <w:lsdException w:name="Colorful List Accent 4" w:semiHidden="0" w:uiPriority="72" w:unhideWhenUsed="0"/>
-    <w:lsdException w:name="Colorful Grid Accent 4" w:semiHidden="0" w:uiPriority="73" w:unhideWhenUsed="0"/>
-    <w:lsdException w:name="Light Shading Accent 5" w:semiHidden="0" w:uiPriority="60" w:unhideWhenUsed="0"/>
-    <w:lsdException w:name="Light List Accent 5" w:semiHidden="0" w:uiPriority="61" w:unhideWhenUsed="0"/>
-    <w:lsdException w:name="Light Grid Accent 5" w:semiHidden="0" w:uiPriority="62" w:unhideWhenUsed="0"/>
-    <w:lsdException w:name="Medium Shading 1 Accent 5" w:semiHidden="0" w:uiPriority="63" w:unhideWhenUsed="0"/>
-    <w:lsdException w:name="Medium Shading 2 Accent 5" w:semiHidden="0" w:uiPriority="64" w:unhideWhenUsed="0"/>
-    <w:lsdException w:name="Medium List 1 Accent 5" w:semiHidden="0" w:uiPriority="65" w:unhideWhenUsed="0"/>
-    <w:lsdException w:name="Medium List 2 Accent 5" w:semiHidden="0" w:uiPriority="66" w:unhideWhenUsed="0"/>
-    <w:lsdException w:name="Medium Grid 1 Accent 5" w:semiHidden="0" w:uiPriority="67" w:unhideWhenUsed="0"/>
-    <w:lsdException w:name="Medium Grid 2 Accent 5" w:semiHidden="0" w:uiPriority="68" w:unhideWhenUsed="0"/>
-    <w:lsdException w:name="Medium Grid 3 Accent 5" w:semiHidden="0" w:uiPriority="69" w:unhideWhenUsed="0"/>
-    <w:lsdException w:name="Dark List Accent 5" w:semiHidden="0" w:uiPriority="70" w:unhideWhenUsed="0"/>
-    <w:lsdException w:name="Colorful Shading Accent 5" w:semiHidden="0" w:uiPriority="71" w:unhideWhenUsed="0"/>
-    <w:lsdException w:name="Colorful List Accent 5" w:semiHidden="0" w:uiPriority="72" w:unhideWhenUsed="0"/>
-    <w:lsdException w:name="Colorful Grid Accent 5" w:semiHidden="0" w:uiPriority="73" w:unhideWhenUsed="0"/>
-    <w:lsdException w:name="Light Shading Accent 6" w:semiHidden="0" w:uiPriority="60" w:unhideWhenUsed="0"/>
-    <w:lsdException w:name="Light List Accent 6" w:semiHidden="0" w:uiPriority="61" w:unhideWhenUsed="0"/>
-    <w:lsdException w:name="Light Grid Accent 6" w:semiHidden="0" w:uiPriority="62" w:unhideWhenUsed="0"/>
-    <w:lsdException w:name="Medium Shading 1 Accent 6" w:semiHidden="0" w:uiPriority="63" w:unhideWhenUsed="0"/>
-    <w:lsdException w:name="Medium Shading 2 Accent 6" w:semiHidden="0" w:uiPriority="64" w:unhideWhenUsed="0"/>
-    <w:lsdException w:name="Medium List 1 Accent 6" w:semiHidden="0" w:uiPriority="65" w:unhideWhenUsed="0"/>
-    <w:lsdException w:name="Medium List 2 Accent 6" w:semiHidden="0" w:uiPriority="66" w:unhideWhenUsed="0"/>
-    <w:lsdException w:name="Medium Grid 1 Accent 6" w:semiHidden="0" w:uiPriority="67" w:unhideWhenUsed="0"/>
-    <w:lsdException w:name="Medium Grid 2 Accent 6" w:semiHidden="0" w:uiPriority="68" w:unhideWhenUsed="0"/>
-    <w:lsdException w:name="Medium Grid 3 Accent 6" w:semiHidden="0" w:uiPriority="69" w:unhideWhenUsed="0"/>
-    <w:lsdException w:name="Dark List Accent 6" w:semiHidden="0" w:uiPriority="70" w:unhideWhenUsed="0"/>
-    <w:lsdException w:name="Colorful Shading Accent 6" w:semiHidden="0" w:uiPriority="71" w:unhideWhenUsed="0"/>
-    <w:lsdException w:name="Colorful List Accent 6" w:semiHidden="0" w:uiPriority="72" w:unhideWhenUsed="0"/>
-    <w:lsdException w:name="Colorful Grid Accent 6" w:semiHidden="0" w:uiPriority="73" w:unhideWhenUsed="0"/>
-    <w:lsdException w:name="Subtle Emphasis" w:semiHidden="0" w:uiPriority="19" w:unhideWhenUsed="0" w:qFormat="1"/>
-    <w:lsdException w:name="Intense Emphasis" w:semiHidden="0" w:uiPriority="21" w:unhideWhenUsed="0" w:qFormat="1"/>
-    <w:lsdException w:name="Subtle Reference" w:semiHidden="0" w:uiPriority="31" w:unhideWhenUsed="0" w:qFormat="1"/>
-    <w:lsdException w:name="Intense Reference" w:semiHidden="0" w:uiPriority="32" w:unhideWhenUsed="0" w:qFormat="1"/>
-    <w:lsdException w:name="Book Title" w:semiHidden="0" w:uiPriority="33" w:unhideWhenUsed="0" w:qFormat="1"/>
-    <w:lsdException w:name="Bibliography" w:uiPriority="37"/>
-    <w:lsdException w:name="TOC Heading" w:uiPriority="39" w:qFormat="1"/>
-  </w:latentStyles>
-  <w:style w:type="paragraph" w:default="1" w:styleId="Normal">
-    <w:name w:val="Normal"/>
-    <w:qFormat/>
-  </w:style>
-  <w:style w:type="character" w:default="1" w:styleId="Policepardfaut">
-    <w:name w:val="Default Paragraph Font"/>
-    <w:uiPriority w:val="1"/>
-    <w:semiHidden/>
-    <w:unhideWhenUsed/>
-  </w:style>
-  <w:style w:type="table" w:default="1" w:styleId="TableauNormal">
-    <w:name w:val="Normal Table"/>
-    <w:uiPriority w:val="99"/>
-    <w:semiHidden/>
-    <w:unhideWhenUsed/>
-    <w:tblPr>
-      <w:tblInd w:w="0" w:type="dxa"/>
-      <w:tblCellMar>
-        <w:top w:w="0" w:type="dxa"/>
-        <w:left w:w="108" w:type="dxa"/>
-        <w:bottom w:w="0" w:type="dxa"/>
-        <w:right w:w="108" w:type="dxa"/>
-      </w:tblCellMar>
-    </w:tblPr>
-  </w:style>
-  <w:style w:type="numbering" w:default="1" w:styleId="Aucuneliste">
-    <w:name w:val="No List"/>
-    <w:uiPriority w:val="99"/>
-    <w:semiHidden/>
-    <w:unhideWhenUsed/>
-  </w:style>
-  <w:style w:type="paragraph" w:customStyle="1" w:styleId="D37BEFDDC52742AF84D2D92DDD275E2E">
-    <w:name w:val="D37BEFDDC52742AF84D2D92DDD275E2E"/>
-    <w:rsid w:val="00C37C2E"/>
-  </w:style>
-  <w:style w:type="paragraph" w:customStyle="1" w:styleId="D01F904AD35B4B0E9672D6526147FA16">
-    <w:name w:val="D01F904AD35B4B0E9672D6526147FA16"/>
-    <w:rsid w:val="00C37C2E"/>
-  </w:style>
-  <w:style w:type="paragraph" w:customStyle="1" w:styleId="0853BCD8267B489B8DE6BC53C97BDB4E">
-    <w:name w:val="0853BCD8267B489B8DE6BC53C97BDB4E"/>
-    <w:rsid w:val="00C37C2E"/>
-  </w:style>
-  <w:style w:type="character" w:styleId="Textedelespacerserv">
-    <w:name w:val="Placeholder Text"/>
-    <w:basedOn w:val="Policepardfaut"/>
-    <w:uiPriority w:val="99"/>
-    <w:semiHidden/>
-    <w:rsid w:val="00585FFB"/>
-    <w:rPr>
-      <w:color w:val="808080"/>
-    </w:rPr>
-  </w:style>
-</w:styles>
-</file>
-
-<file path=word/glossary/webSettings.xml><?xml version="1.0" encoding="utf-8"?>
-<w:webSettings xmlns:mc="http://schemas.openxmlformats.org/markup-compatibility/2006" xmlns:r="http://schemas.openxmlformats.org/officeDocument/2006/relationships" xmlns:w="http://schemas.openxmlformats.org/wordprocessingml/2006/main" xmlns:w14="http://schemas.microsoft.com/office/word/2010/wordml" mc:Ignorable="w14">
-  <w:optimizeForBrowser/>
-  <w:allowPNG/>
-</w:webSettings>
-</file>
-
 <file path=word/theme/theme1.xml><?xml version="1.0" encoding="utf-8"?>
 <a:theme xmlns:a="http://schemas.openxmlformats.org/drawingml/2006/main" name="Thème Office">
   <a:themeElements>
@@ -22450,7 +22771,7 @@
 </file>
 
 <file path=customXml/itemProps1.xml><?xml version="1.0" encoding="utf-8"?>
-<ds:datastoreItem xmlns:ds="http://schemas.openxmlformats.org/officeDocument/2006/customXml" ds:itemID="{BCBEA2C9-1B96-47C4-9CFE-FFA8F49348EB}">
+<ds:datastoreItem xmlns:ds="http://schemas.openxmlformats.org/officeDocument/2006/customXml" ds:itemID="{B1460C75-74E8-4F1B-97DA-4714D44E4F5E}">
   <ds:schemaRefs>
     <ds:schemaRef ds:uri="http://schemas.openxmlformats.org/officeDocument/2006/bibliography"/>
   </ds:schemaRefs>

</xml_diff>

<commit_message>
maj rapport + test IR
</commit_message>
<xml_diff>
--- a/Documents/Compte-rendu pilotage de robot.docx
+++ b/Documents/Compte-rendu pilotage de robot.docx
@@ -1528,6 +1528,165 @@
       </w:pPr>
       <w:bookmarkStart w:id="2" w:name="_Toc509384966"/>
       <w:r>
+        <w:t>Introduction</w:t>
+      </w:r>
+    </w:p>
+    <w:p>
+      <w:pPr>
+        <w:ind w:firstLine="0"/>
+        <w:jc w:val="left"/>
+      </w:pPr>
+    </w:p>
+    <w:p>
+      <w:pPr>
+        <w:ind w:firstLine="0"/>
+      </w:pPr>
+      <w:r>
+        <w:tab/>
+        <w:t>A l’issue de notre enseignement de 2</w:t>
+      </w:r>
+      <w:r>
+        <w:rPr>
+          <w:vertAlign w:val="superscript"/>
+        </w:rPr>
+        <w:t>e</w:t>
+      </w:r>
+      <w:r>
+        <w:t xml:space="preserve"> année, nous avions pour but de concevoir un robot pilotable et autonome et ce en introduisant des notions des cours de bus de communication et de qualité logiciel. De ce fait, la structure du robot comportera deux cartes </w:t>
+      </w:r>
+      <w:proofErr w:type="spellStart"/>
+      <w:r>
+        <w:t>launchpad</w:t>
+      </w:r>
+      <w:proofErr w:type="spellEnd"/>
+      <w:r>
+        <w:t xml:space="preserve"> établissant une communication </w:t>
+      </w:r>
+      <w:r>
+        <w:rPr>
+          <w:i/>
+        </w:rPr>
+        <w:t xml:space="preserve">Serial </w:t>
+      </w:r>
+      <w:proofErr w:type="spellStart"/>
+      <w:r>
+        <w:rPr>
+          <w:i/>
+        </w:rPr>
+        <w:t>Peripheral</w:t>
+      </w:r>
+      <w:proofErr w:type="spellEnd"/>
+      <w:r>
+        <w:rPr>
+          <w:i/>
+        </w:rPr>
+        <w:t xml:space="preserve"> Interface</w:t>
+      </w:r>
+      <w:r>
+        <w:t xml:space="preserve"> (SPI)</w:t>
+      </w:r>
+      <w:r>
+        <w:t>,</w:t>
+      </w:r>
+      <w:r>
+        <w:t xml:space="preserve"> ainsi qu’une carte Bluetooth permettant le pilotage du robot à distance</w:t>
+      </w:r>
+      <w:r>
+        <w:t xml:space="preserve"> communicant par bus </w:t>
+      </w:r>
+      <w:r>
+        <w:rPr>
+          <w:i/>
+        </w:rPr>
+        <w:t xml:space="preserve">Universal </w:t>
+      </w:r>
+      <w:proofErr w:type="spellStart"/>
+      <w:r>
+        <w:rPr>
+          <w:i/>
+        </w:rPr>
+        <w:t>Asynchronous</w:t>
+      </w:r>
+      <w:proofErr w:type="spellEnd"/>
+      <w:r>
+        <w:rPr>
+          <w:i/>
+        </w:rPr>
+        <w:t xml:space="preserve"> </w:t>
+      </w:r>
+      <w:proofErr w:type="spellStart"/>
+      <w:r>
+        <w:rPr>
+          <w:i/>
+        </w:rPr>
+        <w:t>Receiver</w:t>
+      </w:r>
+      <w:proofErr w:type="spellEnd"/>
+      <w:r>
+        <w:rPr>
+          <w:i/>
+        </w:rPr>
+        <w:t xml:space="preserve"> </w:t>
+      </w:r>
+      <w:proofErr w:type="spellStart"/>
+      <w:r>
+        <w:rPr>
+          <w:i/>
+        </w:rPr>
+        <w:t>Transmitter</w:t>
+      </w:r>
+      <w:proofErr w:type="spellEnd"/>
+      <w:r>
+        <w:t xml:space="preserve"> (UART)</w:t>
+      </w:r>
+      <w:r>
+        <w:t xml:space="preserve">. </w:t>
+      </w:r>
+    </w:p>
+    <w:p>
+      <w:pPr>
+        <w:ind w:firstLine="0"/>
+      </w:pPr>
+      <w:r>
+        <w:tab/>
+      </w:r>
+      <w:r>
+        <w:t xml:space="preserve">Ce projet à l’avantage de nous confronter à de nombreux obstacles </w:t>
+      </w:r>
+      <w:r>
+        <w:t>pouvant survenir</w:t>
+      </w:r>
+      <w:r>
+        <w:t xml:space="preserve"> dans le domaine des systèmes embarqués et est donc </w:t>
+      </w:r>
+      <w:r>
+        <w:t xml:space="preserve">un excellent moyen pédagogique pour nous préparer répondre aux différentes problématiques mise en avant dans la suite de ce rapport. </w:t>
+      </w:r>
+      <w:bookmarkStart w:id="3" w:name="_GoBack"/>
+      <w:bookmarkEnd w:id="3"/>
+    </w:p>
+    <w:p>
+      <w:pPr>
+        <w:ind w:firstLine="0"/>
+        <w:jc w:val="left"/>
+        <w:rPr>
+          <w:caps/>
+          <w:color w:val="17365D" w:themeColor="text2" w:themeShade="BF"/>
+          <w:spacing w:val="20"/>
+          <w:sz w:val="28"/>
+          <w:szCs w:val="28"/>
+        </w:rPr>
+      </w:pPr>
+      <w:r>
+        <w:br w:type="page"/>
+      </w:r>
+    </w:p>
+    <w:p>
+      <w:pPr>
+        <w:pStyle w:val="Titre1"/>
+      </w:pPr>
+      <w:r>
+        <w:lastRenderedPageBreak/>
         <w:t>Spécifications générales</w:t>
       </w:r>
       <w:bookmarkEnd w:id="2"/>
@@ -1536,11 +1695,11 @@
       <w:pPr>
         <w:pStyle w:val="Titre2"/>
       </w:pPr>
-      <w:bookmarkStart w:id="3" w:name="_Toc509384967"/>
+      <w:bookmarkStart w:id="4" w:name="_Toc509384967"/>
       <w:r>
         <w:t>Matériel</w:t>
       </w:r>
-      <w:bookmarkEnd w:id="3"/>
+      <w:bookmarkEnd w:id="4"/>
     </w:p>
     <w:p>
       <w:r>
@@ -1595,12 +1754,6 @@
             <w:r>
               <w:t xml:space="preserve"> comportant chacune un microcontrôleur différent (MSP430G2553 et MSP430G2231)</w:t>
             </w:r>
-          </w:p>
-          <w:p>
-            <w:pPr>
-              <w:ind w:firstLine="0"/>
-              <w:jc w:val="right"/>
-            </w:pPr>
           </w:p>
         </w:tc>
         <w:tc>
@@ -2243,15 +2396,15 @@
       <w:pPr>
         <w:pStyle w:val="Titre2"/>
       </w:pPr>
-      <w:bookmarkStart w:id="4" w:name="_Toc509384968"/>
+      <w:bookmarkStart w:id="5" w:name="_Toc509384968"/>
+      <w:r>
+        <w:t>Structure</w:t>
+      </w:r>
+      <w:bookmarkEnd w:id="5"/>
+    </w:p>
+    <w:p>
       <w:r>
         <w:lastRenderedPageBreak/>
-        <w:t>Structure</w:t>
-      </w:r>
-      <w:bookmarkEnd w:id="4"/>
-    </w:p>
-    <w:p>
-      <w:r>
         <w:t xml:space="preserve">Grâce à ce matériel, nous avons définit la structure du robot qui suivra la configuration suivante : </w:t>
       </w:r>
     </w:p>
@@ -3472,18 +3625,12 @@
     <w:p/>
     <w:p/>
     <w:p/>
+    <w:p/>
     <w:p>
       <w:pPr>
         <w:pStyle w:val="Titre2"/>
-        <w:ind w:firstLine="0"/>
-        <w:jc w:val="both"/>
-      </w:pPr>
-    </w:p>
-    <w:p>
-      <w:pPr>
-        <w:pStyle w:val="Titre2"/>
-      </w:pPr>
-      <w:bookmarkStart w:id="5" w:name="_Toc509384969"/>
+      </w:pPr>
+      <w:bookmarkStart w:id="6" w:name="_Toc509384969"/>
       <w:r>
         <w:t>Exigences</w:t>
       </w:r>
@@ -3508,7 +3655,7 @@
       <w:r>
         <w:t>giciel</w:t>
       </w:r>
-      <w:bookmarkEnd w:id="5"/>
+      <w:bookmarkEnd w:id="6"/>
       <w:r>
         <w:t xml:space="preserve"> </w:t>
       </w:r>
@@ -4001,21 +4148,21 @@
       </w:r>
     </w:p>
     <w:p/>
+    <w:p/>
     <w:p>
       <w:pPr>
         <w:pStyle w:val="Titre2"/>
       </w:pPr>
-      <w:bookmarkStart w:id="6" w:name="_Toc411796856"/>
-      <w:bookmarkStart w:id="7" w:name="_Toc509384970"/>
-      <w:r>
-        <w:lastRenderedPageBreak/>
+      <w:bookmarkStart w:id="7" w:name="_Toc411796856"/>
+      <w:bookmarkStart w:id="8" w:name="_Toc509384970"/>
+      <w:r>
         <w:t>Exigences</w:t>
       </w:r>
       <w:r>
         <w:t xml:space="preserve"> architecturales du logiciel</w:t>
       </w:r>
-      <w:bookmarkEnd w:id="6"/>
       <w:bookmarkEnd w:id="7"/>
+      <w:bookmarkEnd w:id="8"/>
     </w:p>
     <w:p>
       <w:pPr>
@@ -4696,6 +4843,15 @@
       <w:pPr>
         <w:ind w:firstLine="0"/>
         <w:jc w:val="left"/>
+      </w:pPr>
+      <w:r>
+        <w:br w:type="page"/>
+      </w:r>
+    </w:p>
+    <w:p>
+      <w:pPr>
+        <w:ind w:firstLine="0"/>
+        <w:jc w:val="left"/>
         <w:rPr>
           <w:rFonts w:asciiTheme="minorHAnsi" w:eastAsiaTheme="minorHAnsi" w:hAnsiTheme="minorHAnsi" w:cstheme="minorBidi"/>
           <w:b/>
@@ -4704,29 +4860,21 @@
           <w:szCs w:val="22"/>
         </w:rPr>
       </w:pPr>
-      <w:r>
-        <w:br w:type="page"/>
-      </w:r>
     </w:p>
     <w:p>
       <w:pPr>
         <w:pStyle w:val="Titre2"/>
       </w:pPr>
-      <w:bookmarkStart w:id="8" w:name="_Toc411796917"/>
-    </w:p>
-    <w:p>
-      <w:pPr>
-        <w:pStyle w:val="Titre2"/>
-      </w:pPr>
-      <w:bookmarkStart w:id="9" w:name="_Toc509384971"/>
+      <w:bookmarkStart w:id="9" w:name="_Toc411796917"/>
+      <w:bookmarkStart w:id="10" w:name="_Toc509384971"/>
       <w:r>
         <w:t>Exigences</w:t>
       </w:r>
       <w:r>
         <w:t xml:space="preserve"> détaillées du logiciel</w:t>
       </w:r>
-      <w:bookmarkEnd w:id="8"/>
       <w:bookmarkEnd w:id="9"/>
+      <w:bookmarkEnd w:id="10"/>
     </w:p>
     <w:p>
       <w:pPr>
@@ -6928,15 +7076,19 @@
         <w:rPr>
           <w:rFonts w:eastAsia="Times New Roman"/>
           <w:color w:val="000000"/>
-          <w:lang w:eastAsia="fr-FR"/>
-        </w:rPr>
-      </w:pPr>
-      <w:r>
+          <w:lang w:val="en-US" w:eastAsia="fr-FR"/>
+        </w:rPr>
+      </w:pPr>
+      <w:r>
+        <w:rPr>
+          <w:lang w:val="en-US"/>
+        </w:rPr>
         <w:t>Couverture:</w:t>
       </w:r>
       <w:r>
         <w:rPr>
           <w:color w:val="000000"/>
+          <w:lang w:val="en-US"/>
         </w:rPr>
         <w:t xml:space="preserve"> </w:t>
       </w:r>
@@ -6944,6 +7096,7 @@
         <w:rPr>
           <w:b/>
           <w:color w:val="4F81BD" w:themeColor="accent1"/>
+          <w:lang w:val="en-US"/>
         </w:rPr>
         <w:t>M_0005</w:t>
       </w:r>
@@ -6951,14 +7104,29 @@
     <w:p>
       <w:pPr>
         <w:spacing w:after="0"/>
-      </w:pPr>
-      <w:r>
-        <w:t xml:space="preserve">Fonction: </w:t>
-      </w:r>
+        <w:rPr>
+          <w:lang w:val="en-US"/>
+        </w:rPr>
+      </w:pPr>
       <w:proofErr w:type="spellStart"/>
       <w:r>
         <w:rPr>
-          <w:b/>
+          <w:lang w:val="en-US"/>
+        </w:rPr>
+        <w:t>Fonction</w:t>
+      </w:r>
+      <w:proofErr w:type="spellEnd"/>
+      <w:r>
+        <w:rPr>
+          <w:lang w:val="en-US"/>
+        </w:rPr>
+        <w:t xml:space="preserve">: </w:t>
+      </w:r>
+      <w:proofErr w:type="spellStart"/>
+      <w:r>
+        <w:rPr>
+          <w:b/>
+          <w:lang w:val="en-US"/>
         </w:rPr>
         <w:t>servomotor_sweeping</w:t>
       </w:r>
@@ -6970,7 +7138,7 @@
         <w:rPr>
           <w:rFonts w:eastAsia="Times New Roman"/>
           <w:color w:val="000000"/>
-          <w:lang w:eastAsia="fr-FR"/>
+          <w:lang w:val="en-US" w:eastAsia="fr-FR"/>
         </w:rPr>
       </w:pPr>
     </w:p>
@@ -6978,28 +7146,40 @@
       <w:pPr>
         <w:ind w:firstLine="0"/>
         <w:jc w:val="left"/>
-      </w:pPr>
-      <w:r>
+        <w:rPr>
+          <w:lang w:val="en-US"/>
+        </w:rPr>
+      </w:pPr>
+      <w:r>
+        <w:rPr>
+          <w:lang w:val="en-US"/>
+        </w:rPr>
         <w:br w:type="page"/>
       </w:r>
     </w:p>
     <w:p>
       <w:pPr>
         <w:pStyle w:val="Titre1"/>
-      </w:pPr>
-      <w:bookmarkStart w:id="10" w:name="_Toc509384972"/>
-      <w:r>
+        <w:rPr>
+          <w:lang w:val="en-US"/>
+        </w:rPr>
+      </w:pPr>
+      <w:bookmarkStart w:id="11" w:name="_Toc509384972"/>
+      <w:r>
+        <w:rPr>
+          <w:lang w:val="en-US"/>
+        </w:rPr>
         <w:lastRenderedPageBreak/>
         <w:t>Spécifications détaillées</w:t>
       </w:r>
-      <w:bookmarkEnd w:id="10"/>
+      <w:bookmarkEnd w:id="11"/>
     </w:p>
     <w:p>
       <w:pPr>
         <w:pStyle w:val="Titre2"/>
         <w:ind w:firstLine="0"/>
       </w:pPr>
-      <w:bookmarkStart w:id="11" w:name="_Toc509384973"/>
+      <w:bookmarkStart w:id="12" w:name="_Toc509384973"/>
       <w:r>
         <w:t>Connectique</w:t>
       </w:r>
@@ -7022,7 +7202,7 @@
       <w:r>
         <w:t>s</w:t>
       </w:r>
-      <w:bookmarkEnd w:id="11"/>
+      <w:bookmarkEnd w:id="12"/>
     </w:p>
     <w:p>
       <w:r>
@@ -7038,11 +7218,11 @@
       <w:pPr>
         <w:pStyle w:val="Titre3"/>
       </w:pPr>
-      <w:bookmarkStart w:id="12" w:name="_Toc509384974"/>
+      <w:bookmarkStart w:id="13" w:name="_Toc509384974"/>
       <w:r>
         <w:t>MSP430G2553</w:t>
       </w:r>
-      <w:bookmarkEnd w:id="12"/>
+      <w:bookmarkEnd w:id="13"/>
     </w:p>
     <w:p>
       <w:r>
@@ -7056,7 +7236,7 @@
               <wp:anchor distT="0" distB="0" distL="114300" distR="114300" simplePos="0" relativeHeight="251698176" behindDoc="0" locked="0" layoutInCell="1" allowOverlap="1" wp14:anchorId="75BB6343" wp14:editId="30DBF2B5">
                 <wp:simplePos x="0" y="0"/>
                 <wp:positionH relativeFrom="column">
-                  <wp:posOffset>-640715</wp:posOffset>
+                  <wp:posOffset>-438696</wp:posOffset>
                 </wp:positionH>
                 <wp:positionV relativeFrom="paragraph">
                   <wp:posOffset>167005</wp:posOffset>
@@ -8907,7 +9087,7 @@
           </mc:Choice>
           <mc:Fallback>
             <w:pict>
-              <v:group id="Groupe 63" o:spid="_x0000_s1053" style="position:absolute;left:0;text-align:left;margin-left:-50.45pt;margin-top:13.15pt;width:482.45pt;height:139.8pt;z-index:251698176" coordsize="61276,17757" o:gfxdata="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">
+              <v:group id="Groupe 63" o:spid="_x0000_s1053" style="position:absolute;left:0;text-align:left;margin-left:-34.55pt;margin-top:13.15pt;width:482.45pt;height:139.8pt;z-index:251698176" coordsize="61276,17757" o:gfxdata="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">
                 <v:shape id="Zone de texte 58" o:spid="_x0000_s1054" type="#_x0000_t202" style="position:absolute;top:831;width:26480;height:16702;visibility:visible;mso-wrap-style:square;v-text-anchor:top" o:gfxdata="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" filled="f" stroked="f" strokeweight=".5pt">
                   <v:textbox>
                     <w:txbxContent>
@@ -10056,11 +10236,11 @@
       <w:pPr>
         <w:pStyle w:val="Titre3"/>
       </w:pPr>
-      <w:bookmarkStart w:id="13" w:name="_Toc509384975"/>
+      <w:bookmarkStart w:id="14" w:name="_Toc509384975"/>
       <w:r>
         <w:t>MSP430G2231</w:t>
       </w:r>
-      <w:bookmarkEnd w:id="13"/>
+      <w:bookmarkEnd w:id="14"/>
     </w:p>
     <w:p>
       <w:r>
@@ -10074,7 +10254,7 @@
               <wp:anchor distT="0" distB="0" distL="114300" distR="114300" simplePos="0" relativeHeight="251700224" behindDoc="0" locked="0" layoutInCell="1" allowOverlap="1" wp14:anchorId="5ACD0909" wp14:editId="06E08899">
                 <wp:simplePos x="0" y="0"/>
                 <wp:positionH relativeFrom="column">
-                  <wp:posOffset>-94969</wp:posOffset>
+                  <wp:posOffset>-393672</wp:posOffset>
                 </wp:positionH>
                 <wp:positionV relativeFrom="paragraph">
                   <wp:posOffset>199390</wp:posOffset>
@@ -11483,7 +11663,7 @@
           </mc:Choice>
           <mc:Fallback>
             <w:pict>
-              <v:group id="Groupe 64" o:spid="_x0000_s1082" style="position:absolute;left:0;text-align:left;margin-left:-7.5pt;margin-top:15.7pt;width:482.45pt;height:138pt;z-index:251700224;mso-height-relative:margin" coordsize="61276,17533" o:gfxdata="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">
+              <v:group id="Groupe 64" o:spid="_x0000_s1082" style="position:absolute;left:0;text-align:left;margin-left:-31pt;margin-top:15.7pt;width:482.45pt;height:138pt;z-index:251700224;mso-height-relative:margin" coordsize="61276,17533" o:gfxdata="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">
                 <v:shape id="Zone de texte 65" o:spid="_x0000_s1083" type="#_x0000_t202" style="position:absolute;top:831;width:26480;height:16702;visibility:visible;mso-wrap-style:square;v-text-anchor:top" o:gfxdata="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" filled="f" stroked="f" strokeweight=".5pt">
                   <v:textbox>
                     <w:txbxContent>
@@ -12306,12 +12486,12 @@
       <w:pPr>
         <w:pStyle w:val="Titre2"/>
       </w:pPr>
-      <w:bookmarkStart w:id="14" w:name="_Toc509384976"/>
+      <w:bookmarkStart w:id="15" w:name="_Toc509384976"/>
       <w:r>
         <w:lastRenderedPageBreak/>
         <w:t>Modules</w:t>
       </w:r>
-      <w:bookmarkEnd w:id="14"/>
+      <w:bookmarkEnd w:id="15"/>
     </w:p>
     <w:p>
       <w:r>
@@ -13306,12 +13486,12 @@
       <w:pPr>
         <w:pStyle w:val="Titre2"/>
       </w:pPr>
-      <w:bookmarkStart w:id="15" w:name="_Toc509384977"/>
+      <w:bookmarkStart w:id="16" w:name="_Toc509384977"/>
       <w:r>
         <w:lastRenderedPageBreak/>
         <w:t>Fonctions</w:t>
       </w:r>
-      <w:bookmarkEnd w:id="15"/>
+      <w:bookmarkEnd w:id="16"/>
     </w:p>
     <w:p>
       <w:r>
@@ -15460,20 +15640,20 @@
       <w:pPr>
         <w:pStyle w:val="Titre1"/>
       </w:pPr>
-      <w:bookmarkStart w:id="16" w:name="_Toc509384978"/>
+      <w:bookmarkStart w:id="17" w:name="_Toc509384978"/>
       <w:r>
         <w:t>Tests unitaires</w:t>
       </w:r>
       <w:r>
         <w:t xml:space="preserve"> (boîtes noires)</w:t>
       </w:r>
-      <w:bookmarkEnd w:id="16"/>
+      <w:bookmarkEnd w:id="17"/>
     </w:p>
     <w:p>
       <w:pPr>
         <w:pStyle w:val="Titre2"/>
       </w:pPr>
-      <w:bookmarkStart w:id="17" w:name="_Toc509384979"/>
+      <w:bookmarkStart w:id="18" w:name="_Toc509384979"/>
       <w:r>
         <w:t xml:space="preserve">Test du </w:t>
       </w:r>
@@ -15483,7 +15663,7 @@
       <w:r>
         <w:t xml:space="preserve"> « movement.c »</w:t>
       </w:r>
-      <w:bookmarkEnd w:id="17"/>
+      <w:bookmarkEnd w:id="18"/>
     </w:p>
     <w:p>
       <w:pPr>
@@ -15543,17 +15723,11 @@
       </w:r>
       <w:proofErr w:type="gramStart"/>
       <w:r>
-        <w:t>A1</w:t>
-      </w:r>
-      <w:r>
-        <w:t>(</w:t>
+        <w:t>A1(</w:t>
       </w:r>
       <w:proofErr w:type="gramEnd"/>
       <w:r>
-        <w:t xml:space="preserve">) : </w:t>
-      </w:r>
-      <w:r>
-        <w:t xml:space="preserve">Les ports du </w:t>
+        <w:t xml:space="preserve">) : Les ports du </w:t>
       </w:r>
       <w:proofErr w:type="spellStart"/>
       <w:r>
@@ -15561,10 +15735,7 @@
       </w:r>
       <w:proofErr w:type="spellEnd"/>
       <w:r>
-        <w:t xml:space="preserve"> sont initialisés et la période vaut 100 µs</w:t>
-      </w:r>
-      <w:r>
-        <w:t>.</w:t>
+        <w:t xml:space="preserve"> sont initialisés et la période vaut 100 µs.</w:t>
       </w:r>
     </w:p>
     <w:p>
@@ -15588,10 +15759,7 @@
       </w:r>
       <w:proofErr w:type="gramStart"/>
       <w:r>
-        <w:t>A1</w:t>
-      </w:r>
-      <w:r>
-        <w:t>(</w:t>
+        <w:t>A1(</w:t>
       </w:r>
       <w:proofErr w:type="gramEnd"/>
       <w:r>
@@ -16197,19 +16365,7 @@
       </w:r>
       <w:proofErr w:type="spellEnd"/>
       <w:r>
-        <w:t>(</w:t>
-      </w:r>
-      <w:r>
-        <w:t>13</w:t>
-      </w:r>
-      <w:r>
-        <w:t>0,1) : Le servomoteur est à la position 45° et un o</w:t>
-      </w:r>
-      <w:r>
-        <w:t>bstacle se situe à la valeur 130</w:t>
-      </w:r>
-      <w:r>
-        <w:t>/</w:t>
+        <w:t>(130,1) : Le servomoteur est à la position 45° et un obstacle se situe à la valeur 130/</w:t>
       </w:r>
       <w:r>
         <w:t>667</w:t>
@@ -16232,37 +16388,7 @@
       </w:r>
       <w:proofErr w:type="spellEnd"/>
       <w:r>
-        <w:t>(</w:t>
-      </w:r>
-      <w:r>
-        <w:t>10</w:t>
-      </w:r>
-      <w:r>
-        <w:t>,</w:t>
-      </w:r>
-      <w:r>
-        <w:t>2</w:t>
-      </w:r>
-      <w:r>
-        <w:t>):</w:t>
-      </w:r>
-      <w:r>
-        <w:t xml:space="preserve"> </w:t>
-      </w:r>
-      <w:r>
-        <w:t>Le servomoteur e</w:t>
-      </w:r>
-      <w:r>
-        <w:t>st à la position 90</w:t>
-      </w:r>
-      <w:r>
-        <w:t>° et un o</w:t>
-      </w:r>
-      <w:r>
-        <w:t>bstacle se situe à la valeur 10</w:t>
-      </w:r>
-      <w:r>
-        <w:t>/</w:t>
+        <w:t>(10,2): Le servomoteur est à la position 90° et un obstacle se situe à la valeur 10/</w:t>
       </w:r>
       <w:r>
         <w:t>667</w:t>
@@ -16285,25 +16411,7 @@
       </w:r>
       <w:proofErr w:type="spellEnd"/>
       <w:r>
-        <w:t>(</w:t>
-      </w:r>
-      <w:r>
-        <w:t>500,0</w:t>
-      </w:r>
-      <w:r>
-        <w:t>) : Le servomoteur e</w:t>
-      </w:r>
-      <w:r>
-        <w:t>st à la position 0</w:t>
-      </w:r>
-      <w:r>
-        <w:t>° et un</w:t>
-      </w:r>
-      <w:r>
-        <w:t xml:space="preserve"> obstacle se situe à la valeur 50</w:t>
-      </w:r>
-      <w:r>
-        <w:t>0/</w:t>
+        <w:t>(500,0) : Le servomoteur est à la position 0° et un obstacle se situe à la valeur 500/</w:t>
       </w:r>
       <w:r>
         <w:t>667</w:t>
@@ -16326,19 +16434,7 @@
       </w:r>
       <w:proofErr w:type="spellEnd"/>
       <w:r>
-        <w:t>(</w:t>
-      </w:r>
-      <w:r>
-        <w:t>500,1</w:t>
-      </w:r>
-      <w:r>
-        <w:t>) : Le servomoteur est à la position 45° et un</w:t>
-      </w:r>
-      <w:r>
-        <w:t xml:space="preserve"> obstacle se situe à la valeur 50</w:t>
-      </w:r>
-      <w:r>
-        <w:t>0/</w:t>
+        <w:t>(500,1) : Le servomoteur est à la position 45° et un obstacle se situe à la valeur 500/</w:t>
       </w:r>
       <w:r>
         <w:t>667</w:t>
@@ -16361,31 +16457,7 @@
       </w:r>
       <w:proofErr w:type="spellEnd"/>
       <w:r>
-        <w:t>(</w:t>
-      </w:r>
-      <w:r>
-        <w:t>500</w:t>
-      </w:r>
-      <w:r>
-        <w:t>,</w:t>
-      </w:r>
-      <w:r>
-        <w:t>2</w:t>
-      </w:r>
-      <w:r>
-        <w:t>) : Le servomoteur e</w:t>
-      </w:r>
-      <w:r>
-        <w:t>st à la position 90</w:t>
-      </w:r>
-      <w:r>
-        <w:t>° et un</w:t>
-      </w:r>
-      <w:r>
-        <w:t xml:space="preserve"> obstacle se situe à la valeur 50</w:t>
-      </w:r>
-      <w:r>
-        <w:t>0/</w:t>
+        <w:t>(500,2) : Le servomoteur est à la position 90° et un obstacle se situe à la valeur 500/</w:t>
       </w:r>
       <w:r>
         <w:t>667</w:t>
@@ -16408,31 +16480,7 @@
       </w:r>
       <w:proofErr w:type="spellEnd"/>
       <w:r>
-        <w:t>(</w:t>
-      </w:r>
-      <w:r>
-        <w:t>5</w:t>
-      </w:r>
-      <w:r>
-        <w:t>00,</w:t>
-      </w:r>
-      <w:r>
-        <w:t>3</w:t>
-      </w:r>
-      <w:r>
-        <w:t>) : Le servomoteur e</w:t>
-      </w:r>
-      <w:r>
-        <w:t>st à la position 135</w:t>
-      </w:r>
-      <w:r>
-        <w:t xml:space="preserve">° et un </w:t>
-      </w:r>
-      <w:r>
-        <w:t>obstacle se situe à la valeur 50</w:t>
-      </w:r>
-      <w:r>
-        <w:t>0/</w:t>
+        <w:t>(500,3) : Le servomoteur est à la position 135° et un obstacle se situe à la valeur 500/</w:t>
       </w:r>
       <w:r>
         <w:t>667</w:t>
@@ -16455,31 +16503,7 @@
       </w:r>
       <w:proofErr w:type="spellEnd"/>
       <w:r>
-        <w:t>(</w:t>
-      </w:r>
-      <w:r>
-        <w:t>5</w:t>
-      </w:r>
-      <w:r>
-        <w:t>00,</w:t>
-      </w:r>
-      <w:r>
-        <w:t>4</w:t>
-      </w:r>
-      <w:r>
-        <w:t>) : Le servomoteur e</w:t>
-      </w:r>
-      <w:r>
-        <w:t>st à la position 180</w:t>
-      </w:r>
-      <w:r>
-        <w:t>° et un o</w:t>
-      </w:r>
-      <w:r>
-        <w:t>bstacle se situe à la valeur 500</w:t>
-      </w:r>
-      <w:r>
-        <w:t>/</w:t>
+        <w:t>(500,4) : Le servomoteur est à la position 180° et un obstacle se situe à la valeur 500/</w:t>
       </w:r>
       <w:r>
         <w:t>667</w:t>
@@ -16511,13 +16535,7 @@
       </w:r>
       <w:proofErr w:type="spellEnd"/>
       <w:r>
-        <w:t>(</w:t>
-      </w:r>
-      <w:r>
-        <w:t>1</w:t>
-      </w:r>
-      <w:r>
-        <w:t xml:space="preserve">50,0) : </w:t>
+        <w:t xml:space="preserve">(150,0) : </w:t>
       </w:r>
       <w:r>
         <w:rPr>
@@ -16557,13 +16575,7 @@
       </w:r>
       <w:proofErr w:type="spellEnd"/>
       <w:r>
-        <w:t>(</w:t>
-      </w:r>
-      <w:r>
-        <w:t>1</w:t>
-      </w:r>
-      <w:r>
-        <w:t xml:space="preserve">30,1) : </w:t>
+        <w:t xml:space="preserve">(130,1) : </w:t>
       </w:r>
       <w:r>
         <w:rPr>
@@ -16586,13 +16598,7 @@
         <w:t xml:space="preserve"> </w:t>
       </w:r>
       <w:r>
-        <w:t>Le robot ne réagit pas à la présence l’obstacle situé à s</w:t>
-      </w:r>
-      <w:r>
-        <w:t>on avant-</w:t>
-      </w:r>
-      <w:r>
-        <w:t>gauche.</w:t>
+        <w:t>Le robot ne réagit pas à la présence l’obstacle situé à son avant-gauche.</w:t>
       </w:r>
     </w:p>
     <w:p>
@@ -16632,13 +16638,7 @@
         <w:t xml:space="preserve"> </w:t>
       </w:r>
       <w:r>
-        <w:t xml:space="preserve">Le robot ne réagit pas à la présence l’obstacle situé </w:t>
-      </w:r>
-      <w:r>
-        <w:t>devant lui</w:t>
-      </w:r>
-      <w:r>
-        <w:t>.</w:t>
+        <w:t>Le robot ne réagit pas à la présence l’obstacle situé devant lui.</w:t>
       </w:r>
     </w:p>
     <w:p>
@@ -16655,13 +16655,7 @@
       </w:r>
       <w:proofErr w:type="spellEnd"/>
       <w:r>
-        <w:t>(</w:t>
-      </w:r>
-      <w:r>
-        <w:t>5</w:t>
-      </w:r>
-      <w:r>
-        <w:t xml:space="preserve">00,0) : </w:t>
+        <w:t xml:space="preserve">(500,0) : </w:t>
       </w:r>
       <w:r>
         <w:rPr>
@@ -16684,19 +16678,13 @@
         <w:t xml:space="preserve"> </w:t>
       </w:r>
       <w:r>
-        <w:t xml:space="preserve">Le robot </w:t>
-      </w:r>
-      <w:r>
-        <w:t xml:space="preserve">esquive l’obstacle situé à sa gauche en tournant </w:t>
+        <w:t xml:space="preserve">Le robot esquive l’obstacle situé à sa gauche en tournant </w:t>
       </w:r>
       <w:r>
         <w:t>un peu</w:t>
       </w:r>
       <w:r>
-        <w:t xml:space="preserve"> à droite</w:t>
-      </w:r>
-      <w:r>
-        <w:t>.</w:t>
+        <w:t xml:space="preserve"> à droite.</w:t>
       </w:r>
     </w:p>
     <w:p>
@@ -16713,13 +16701,7 @@
       </w:r>
       <w:proofErr w:type="spellEnd"/>
       <w:r>
-        <w:t>(</w:t>
-      </w:r>
-      <w:r>
-        <w:t>5</w:t>
-      </w:r>
-      <w:r>
-        <w:t xml:space="preserve">00,1) : </w:t>
+        <w:t xml:space="preserve">(500,1) : </w:t>
       </w:r>
       <w:r>
         <w:rPr>
@@ -16759,13 +16741,7 @@
       </w:r>
       <w:proofErr w:type="spellEnd"/>
       <w:r>
-        <w:t>(</w:t>
-      </w:r>
-      <w:r>
-        <w:t>5</w:t>
-      </w:r>
-      <w:r>
-        <w:t xml:space="preserve">00,2) : </w:t>
+        <w:t xml:space="preserve">(500,2) : </w:t>
       </w:r>
       <w:r>
         <w:rPr>
@@ -16788,19 +16764,7 @@
         <w:t xml:space="preserve"> </w:t>
       </w:r>
       <w:r>
-        <w:t xml:space="preserve">Le robot esquive l’obstacle situé à sa </w:t>
-      </w:r>
-      <w:r>
-        <w:t>devant lui</w:t>
-      </w:r>
-      <w:r>
-        <w:t xml:space="preserve"> </w:t>
-      </w:r>
-      <w:r>
-        <w:t>en faisant demi-tour</w:t>
-      </w:r>
-      <w:r>
-        <w:t>.</w:t>
+        <w:t>Le robot esquive l’obstacle situé à sa devant lui en faisant demi-tour.</w:t>
       </w:r>
     </w:p>
     <w:p>
@@ -16817,13 +16781,7 @@
       </w:r>
       <w:proofErr w:type="spellEnd"/>
       <w:r>
-        <w:t>(</w:t>
-      </w:r>
-      <w:r>
-        <w:t>5</w:t>
-      </w:r>
-      <w:r>
-        <w:t xml:space="preserve">00,3) : </w:t>
+        <w:t xml:space="preserve">(500,3) : </w:t>
       </w:r>
       <w:r>
         <w:rPr>
@@ -16846,16 +16804,7 @@
         <w:t xml:space="preserve"> </w:t>
       </w:r>
       <w:r>
-        <w:t xml:space="preserve">Le robot esquive l’obstacle situé à sa </w:t>
-      </w:r>
-      <w:r>
-        <w:t>droite</w:t>
-      </w:r>
-      <w:r>
-        <w:t xml:space="preserve"> en tournant à </w:t>
-      </w:r>
-      <w:r>
-        <w:t>gauche</w:t>
+        <w:t>Le robot esquive l’obstacle situé à sa droite en tournant à gauche</w:t>
       </w:r>
       <w:r>
         <w:t>.</w:t>
@@ -16875,13 +16824,7 @@
       </w:r>
       <w:proofErr w:type="spellEnd"/>
       <w:r>
-        <w:t>(</w:t>
-      </w:r>
-      <w:r>
-        <w:t>5</w:t>
-      </w:r>
-      <w:r>
-        <w:t xml:space="preserve">00,4) : </w:t>
+        <w:t xml:space="preserve">(500,4) : </w:t>
       </w:r>
       <w:r>
         <w:rPr>
@@ -16904,16 +16847,7 @@
         <w:t xml:space="preserve"> </w:t>
       </w:r>
       <w:r>
-        <w:t xml:space="preserve">Le robot esquive l’obstacle situé à sa </w:t>
-      </w:r>
-      <w:r>
-        <w:t>droite</w:t>
-      </w:r>
-      <w:r>
-        <w:t xml:space="preserve"> en tournant </w:t>
-      </w:r>
-      <w:r>
-        <w:t>un peu à gauche</w:t>
+        <w:t>Le robot esquive l’obstacle situé à sa droite en tournant un peu à gauche</w:t>
       </w:r>
       <w:r>
         <w:t>.</w:t>
@@ -16999,12 +16933,12 @@
       <w:pPr>
         <w:pStyle w:val="Titre2"/>
       </w:pPr>
-      <w:bookmarkStart w:id="18" w:name="_Toc509384980"/>
+      <w:bookmarkStart w:id="19" w:name="_Toc509384980"/>
       <w:r>
         <w:lastRenderedPageBreak/>
         <w:t>Test du module « measure.c »</w:t>
       </w:r>
-      <w:bookmarkEnd w:id="18"/>
+      <w:bookmarkEnd w:id="19"/>
     </w:p>
     <w:p>
       <w:pPr>
@@ -17192,19 +17126,7 @@
         </w:numPr>
       </w:pPr>
       <w:r>
-        <w:t>Distance &lt;</w:t>
-      </w:r>
-      <w:r>
-        <w:t>4</w:t>
-      </w:r>
-      <w:r>
-        <w:t>0 mm : La valeur obten</w:t>
-      </w:r>
-      <w:r>
-        <w:t>ue en sortie de la fonction est difficilement prédictible</w:t>
-      </w:r>
-      <w:r>
-        <w:t>.</w:t>
+        <w:t>Distance &lt;40 mm : La valeur obtenue en sortie de la fonction est difficilement prédictible.</w:t>
       </w:r>
     </w:p>
     <w:p>
@@ -17234,16 +17156,7 @@
         </w:numPr>
       </w:pPr>
       <w:r>
-        <w:t xml:space="preserve">Distance </w:t>
-      </w:r>
-      <w:r>
-        <w:t>entre 40 et 300</w:t>
-      </w:r>
-      <w:r>
-        <w:t xml:space="preserve"> mm : La valeur obtenue en sortie de la fonction </w:t>
-      </w:r>
-      <w:r>
-        <w:t xml:space="preserve">est entre 0 et </w:t>
+        <w:t xml:space="preserve">Distance entre 40 et 300 mm : La valeur obtenue en sortie de la fonction est entre 0 et </w:t>
       </w:r>
       <w:r>
         <w:t>667</w:t>
@@ -17340,14 +17253,7 @@
           <w:b/>
           <w:color w:val="9BBB59" w:themeColor="accent3"/>
         </w:rPr>
-        <w:t>Validé.</w:t>
-      </w:r>
-      <w:r>
-        <w:rPr>
-          <w:b/>
-          <w:color w:val="9BBB59" w:themeColor="accent3"/>
-        </w:rPr>
-        <w:t xml:space="preserve"> </w:t>
+        <w:t xml:space="preserve">Validé. </w:t>
       </w:r>
       <w:r>
         <w:t xml:space="preserve">La valeur obtenue en sortie de la fonction vaut </w:t>
@@ -17442,10 +17348,7 @@
         <w:sym w:font="Wingdings" w:char="F0E0"/>
       </w:r>
       <w:r>
-        <w:t>∞</w:t>
-      </w:r>
-      <w:r>
-        <w:t xml:space="preserve"> </w:t>
+        <w:t xml:space="preserve">∞ </w:t>
       </w:r>
       <w:r>
         <w:t xml:space="preserve">: </w:t>
@@ -17532,8 +17435,29 @@
       <w:r>
         <w:rPr>
           <w:b/>
-        </w:rPr>
-        <w:t>Les tests effectués se sont basé sur une approximation linéaire</w:t>
+          <w:u w:val="single"/>
+        </w:rPr>
+        <w:t xml:space="preserve">Les tests effectués se sont basé sur une </w:t>
+      </w:r>
+      <w:r>
+        <w:rPr>
+          <w:b/>
+          <w:u w:val="single"/>
+        </w:rPr>
+        <w:t>régression</w:t>
+      </w:r>
+      <w:r>
+        <w:rPr>
+          <w:b/>
+          <w:u w:val="single"/>
+        </w:rPr>
+        <w:t xml:space="preserve"> linéaire</w:t>
+      </w:r>
+      <w:r>
+        <w:rPr>
+          <w:b/>
+        </w:rPr>
+        <w:t>.</w:t>
       </w:r>
     </w:p>
     <w:p>
@@ -17984,7 +17908,7 @@
       <w:pPr>
         <w:pStyle w:val="Titre2"/>
       </w:pPr>
-      <w:bookmarkStart w:id="19" w:name="_Toc509384981"/>
+      <w:bookmarkStart w:id="20" w:name="_Toc509384981"/>
       <w:r>
         <w:lastRenderedPageBreak/>
         <w:t xml:space="preserve">Test du </w:t>
@@ -17995,7 +17919,7 @@
       <w:r>
         <w:t xml:space="preserve"> « UART.c »</w:t>
       </w:r>
-      <w:bookmarkEnd w:id="19"/>
+      <w:bookmarkEnd w:id="20"/>
     </w:p>
     <w:p>
       <w:pPr>
@@ -18530,7 +18454,7 @@
       <w:pPr>
         <w:pStyle w:val="Titre2"/>
       </w:pPr>
-      <w:bookmarkStart w:id="20" w:name="_Toc509384982"/>
+      <w:bookmarkStart w:id="21" w:name="_Toc509384982"/>
       <w:r>
         <w:lastRenderedPageBreak/>
         <w:t xml:space="preserve">Test du </w:t>
@@ -18541,7 +18465,7 @@
       <w:r>
         <w:t xml:space="preserve"> « SPIM.c »</w:t>
       </w:r>
-      <w:bookmarkEnd w:id="20"/>
+      <w:bookmarkEnd w:id="21"/>
     </w:p>
     <w:p>
       <w:pPr>
@@ -18878,7 +18802,7 @@
       <w:pPr>
         <w:pStyle w:val="Titre2"/>
       </w:pPr>
-      <w:bookmarkStart w:id="21" w:name="_Toc509384983"/>
+      <w:bookmarkStart w:id="22" w:name="_Toc509384983"/>
       <w:r>
         <w:lastRenderedPageBreak/>
         <w:t xml:space="preserve">Test du </w:t>
@@ -18889,7 +18813,7 @@
       <w:r>
         <w:t xml:space="preserve"> « SPIS.c »</w:t>
       </w:r>
-      <w:bookmarkEnd w:id="21"/>
+      <w:bookmarkEnd w:id="22"/>
     </w:p>
     <w:p>
       <w:pPr>
@@ -19181,7 +19105,7 @@
       <w:pPr>
         <w:pStyle w:val="Titre1"/>
       </w:pPr>
-      <w:bookmarkStart w:id="22" w:name="_Toc509384984"/>
+      <w:bookmarkStart w:id="23" w:name="_Toc509384984"/>
       <w:r>
         <w:rPr>
           <w:noProof/>
@@ -19254,7 +19178,7 @@
       <w:r>
         <w:t>Algorithme de fonctionnement</w:t>
       </w:r>
-      <w:bookmarkEnd w:id="22"/>
+      <w:bookmarkEnd w:id="23"/>
     </w:p>
     <w:p/>
     <w:p>
@@ -19342,8 +19266,6 @@
         <w:ind w:firstLine="0"/>
         <w:jc w:val="left"/>
       </w:pPr>
-      <w:bookmarkStart w:id="23" w:name="_GoBack"/>
-      <w:bookmarkEnd w:id="23"/>
     </w:p>
     <w:sectPr>
       <w:headerReference w:type="default" r:id="rId21"/>
@@ -24652,7 +24574,7 @@
 </file>
 
 <file path=customXml/itemProps1.xml><?xml version="1.0" encoding="utf-8"?>
-<ds:datastoreItem xmlns:ds="http://schemas.openxmlformats.org/officeDocument/2006/customXml" ds:itemID="{A644FFAC-E08A-41C0-A8FE-DB730060E6F6}">
+<ds:datastoreItem xmlns:ds="http://schemas.openxmlformats.org/officeDocument/2006/customXml" ds:itemID="{E59AFF95-3342-4418-9125-C2852010EFCE}">
   <ds:schemaRefs>
     <ds:schemaRef ds:uri="http://schemas.openxmlformats.org/officeDocument/2006/bibliography"/>
   </ds:schemaRefs>

</xml_diff>

<commit_message>
maj compte rendu robot
</commit_message>
<xml_diff>
--- a/Documents/Compte-rendu pilotage de robot.docx
+++ b/Documents/Compte-rendu pilotage de robot.docx
@@ -1705,7 +1705,7 @@
               <mc:AlternateContent>
                 <mc:Choice Requires="wpg">
                   <w:drawing>
-                    <wp:anchor distT="0" distB="0" distL="114300" distR="114300" simplePos="0" relativeHeight="251711488" behindDoc="0" locked="0" layoutInCell="1" allowOverlap="1" wp14:anchorId="029CBC36" wp14:editId="51ED1EBC">
+                    <wp:anchor distT="0" distB="0" distL="114300" distR="114300" simplePos="0" relativeHeight="251706368" behindDoc="0" locked="0" layoutInCell="1" allowOverlap="1" wp14:anchorId="029CBC36" wp14:editId="51ED1EBC">
                       <wp:simplePos x="0" y="0"/>
                       <wp:positionH relativeFrom="margin">
                         <wp:posOffset>-64135</wp:posOffset>
@@ -1842,7 +1842,7 @@
                 </mc:Choice>
                 <mc:Fallback>
                   <w:pict>
-                    <v:group id="Groupe 44" o:spid="_x0000_s1026" style="position:absolute;margin-left:-5.05pt;margin-top:5.1pt;width:292pt;height:122.95pt;z-index:251711488;mso-position-horizontal-relative:margin;mso-width-relative:margin;mso-height-relative:margin" coordorigin=",2566" coordsize="42727,19134" o:gfxdata="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">
+                    <v:group w14:anchorId="30352246" id="Groupe 44" o:spid="_x0000_s1026" style="position:absolute;margin-left:-5.05pt;margin-top:5.1pt;width:292pt;height:122.95pt;z-index:251706368;mso-position-horizontal-relative:margin;mso-width-relative:margin;mso-height-relative:margin" coordorigin=",2566" coordsize="42727,19134" o:gfxdata="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">
                       <v:shapetype id="_x0000_t75" coordsize="21600,21600" o:spt="75" o:preferrelative="t" path="m@4@5l@4@11@9@11@9@5xe" filled="f" stroked="f">
                         <v:stroke joinstyle="miter"/>
                         <v:formulas>
@@ -1862,17 +1862,14 @@
                         <v:path o:extrusionok="f" gradientshapeok="t" o:connecttype="rect"/>
                         <o:lock v:ext="edit" aspectratio="t"/>
                       </v:shapetype>
-                      <v:shape id="Image 40" o:spid="_x0000_s1027" type="#_x0000_t75" style="position:absolute;top:2566;width:23755;height:19135;visibility:visible;mso-wrap-style:square" o:gfxdata="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">
-                        <v:imagedata r:id="rId12" o:title="" croptop="7082f" cropbottom="5665f"/>
-                        <v:path arrowok="t"/>
+                      <v:shape id="Image 40" o:spid="_x0000_s1027" type="#_x0000_t75" style="position:absolute;top:2566;width:23755;height:19135;visibility:visible;mso-wrap-style:square" o:gfxdata="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">
+                        <v:imagedata r:id="rId11" o:title="" croptop="7082f" cropbottom="5665f"/>
                       </v:shape>
-                      <v:shape id="Image 42" o:spid="_x0000_s1028" type="#_x0000_t75" style="position:absolute;left:29995;top:3577;width:12732;height:6810;visibility:visible;mso-wrap-style:square" o:gfxdata="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">
-                        <v:imagedata r:id="rId13" o:title="" croptop="16216f" cropbottom="14267f"/>
-                        <v:path arrowok="t"/>
+                      <v:shape id="Image 42" o:spid="_x0000_s1028" type="#_x0000_t75" style="position:absolute;left:29995;top:3577;width:12732;height:6810;visibility:visible;mso-wrap-style:square" o:gfxdata="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">
+                        <v:imagedata r:id="rId12" o:title="" croptop="16216f" cropbottom="14267f"/>
                       </v:shape>
-                      <v:shape id="Image 43" o:spid="_x0000_s1029" type="#_x0000_t75" style="position:absolute;left:29995;top:13391;width:8960;height:6103;visibility:visible;mso-wrap-style:square" o:gfxdata="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">
-                        <v:imagedata r:id="rId14" o:title=""/>
-                        <v:path arrowok="t"/>
+                      <v:shape id="Image 43" o:spid="_x0000_s1029" type="#_x0000_t75" style="position:absolute;left:29995;top:13391;width:8960;height:6103;visibility:visible;mso-wrap-style:square" o:gfxdata="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">
+                        <v:imagedata r:id="rId13" o:title=""/>
                       </v:shape>
                       <w10:wrap type="square" anchorx="margin"/>
                     </v:group>
@@ -1924,7 +1921,7 @@
                 <w:lang w:eastAsia="fr-FR"/>
               </w:rPr>
               <w:drawing>
-                <wp:anchor distT="0" distB="0" distL="114300" distR="114300" simplePos="0" relativeHeight="251713536" behindDoc="0" locked="0" layoutInCell="1" allowOverlap="1" wp14:anchorId="6A62CCED" wp14:editId="6B5C9FB3">
+                <wp:anchor distT="0" distB="0" distL="114300" distR="114300" simplePos="0" relativeHeight="251708416" behindDoc="0" locked="0" layoutInCell="1" allowOverlap="1" wp14:anchorId="6A62CCED" wp14:editId="6B5C9FB3">
                   <wp:simplePos x="0" y="0"/>
                   <wp:positionH relativeFrom="column">
                     <wp:posOffset>-64135</wp:posOffset>
@@ -1949,7 +1946,7 @@
                           </pic:cNvPicPr>
                         </pic:nvPicPr>
                         <pic:blipFill rotWithShape="1">
-                          <a:blip r:embed="rId15" cstate="print">
+                          <a:blip r:embed="rId14" cstate="print">
                             <a:extLst>
                               <a:ext uri="{28A0092B-C50C-407E-A947-70E740481C1C}">
                                 <a14:useLocalDpi xmlns:a14="http://schemas.microsoft.com/office/drawing/2010/main" val="0"/>
@@ -2033,7 +2030,7 @@
                 <w:lang w:eastAsia="fr-FR"/>
               </w:rPr>
               <w:drawing>
-                <wp:anchor distT="0" distB="0" distL="114300" distR="114300" simplePos="0" relativeHeight="251715584" behindDoc="0" locked="0" layoutInCell="1" allowOverlap="1" wp14:anchorId="0C917186" wp14:editId="42BCCD23">
+                <wp:anchor distT="0" distB="0" distL="114300" distR="114300" simplePos="0" relativeHeight="251710464" behindDoc="0" locked="0" layoutInCell="1" allowOverlap="1" wp14:anchorId="0C917186" wp14:editId="42BCCD23">
                   <wp:simplePos x="0" y="0"/>
                   <wp:positionH relativeFrom="column">
                     <wp:posOffset>-64135</wp:posOffset>
@@ -2058,7 +2055,7 @@
                           </pic:cNvPicPr>
                         </pic:nvPicPr>
                         <pic:blipFill rotWithShape="1">
-                          <a:blip r:embed="rId16" cstate="print">
+                          <a:blip r:embed="rId15" cstate="print">
                             <a:extLst>
                               <a:ext uri="{28A0092B-C50C-407E-A947-70E740481C1C}">
                                 <a14:useLocalDpi xmlns:a14="http://schemas.microsoft.com/office/drawing/2010/main" val="0"/>
@@ -2141,7 +2138,7 @@
                 <w:lang w:eastAsia="fr-FR"/>
               </w:rPr>
               <w:drawing>
-                <wp:anchor distT="0" distB="0" distL="114300" distR="114300" simplePos="0" relativeHeight="251717632" behindDoc="0" locked="0" layoutInCell="1" allowOverlap="1" wp14:anchorId="1928B40D" wp14:editId="499008A0">
+                <wp:anchor distT="0" distB="0" distL="114300" distR="114300" simplePos="0" relativeHeight="251712512" behindDoc="0" locked="0" layoutInCell="1" allowOverlap="1" wp14:anchorId="1928B40D" wp14:editId="499008A0">
                   <wp:simplePos x="0" y="0"/>
                   <wp:positionH relativeFrom="column">
                     <wp:posOffset>-64135</wp:posOffset>
@@ -2166,7 +2163,7 @@
                           </pic:cNvPicPr>
                         </pic:nvPicPr>
                         <pic:blipFill rotWithShape="1">
-                          <a:blip r:embed="rId17" cstate="print">
+                          <a:blip r:embed="rId16" cstate="print">
                             <a:extLst>
                               <a:ext uri="{28A0092B-C50C-407E-A947-70E740481C1C}">
                                 <a14:useLocalDpi xmlns:a14="http://schemas.microsoft.com/office/drawing/2010/main" val="0"/>
@@ -2249,7 +2246,7 @@
                 <w:lang w:eastAsia="fr-FR"/>
               </w:rPr>
               <w:drawing>
-                <wp:anchor distT="0" distB="0" distL="114300" distR="114300" simplePos="0" relativeHeight="251719680" behindDoc="0" locked="0" layoutInCell="1" allowOverlap="1" wp14:anchorId="307C3D0E" wp14:editId="293F1DE0">
+                <wp:anchor distT="0" distB="0" distL="114300" distR="114300" simplePos="0" relativeHeight="251714560" behindDoc="0" locked="0" layoutInCell="1" allowOverlap="1" wp14:anchorId="307C3D0E" wp14:editId="293F1DE0">
                   <wp:simplePos x="0" y="0"/>
                   <wp:positionH relativeFrom="column">
                     <wp:posOffset>-57150</wp:posOffset>
@@ -2272,7 +2269,7 @@
                           <pic:cNvPicPr/>
                         </pic:nvPicPr>
                         <pic:blipFill>
-                          <a:blip r:embed="rId18">
+                          <a:blip r:embed="rId17">
                             <a:extLst>
                               <a:ext uri="{28A0092B-C50C-407E-A947-70E740481C1C}">
                                 <a14:useLocalDpi xmlns:a14="http://schemas.microsoft.com/office/drawing/2010/main" val="0"/>
@@ -2313,14 +2310,19 @@
         <w:pStyle w:val="Titre2"/>
       </w:pPr>
       <w:bookmarkStart w:id="4" w:name="_Toc509384968"/>
-      <w:r>
+    </w:p>
+    <w:p>
+      <w:pPr>
+        <w:pStyle w:val="Titre2"/>
+      </w:pPr>
+      <w:r>
+        <w:lastRenderedPageBreak/>
         <w:t>Structure</w:t>
       </w:r>
       <w:bookmarkEnd w:id="4"/>
     </w:p>
     <w:p>
       <w:r>
-        <w:lastRenderedPageBreak/>
         <w:t xml:space="preserve">Grâce à ce matériel, nous avons définit la structure du robot qui suivra la configuration suivante : </w:t>
       </w:r>
     </w:p>
@@ -2333,7 +2335,7 @@
         <mc:AlternateContent>
           <mc:Choice Requires="wpg">
             <w:drawing>
-              <wp:anchor distT="0" distB="0" distL="114300" distR="114300" simplePos="0" relativeHeight="251707392" behindDoc="0" locked="0" layoutInCell="1" allowOverlap="1">
+              <wp:anchor distT="0" distB="0" distL="114300" distR="114300" simplePos="0" relativeHeight="251702272" behindDoc="0" locked="0" layoutInCell="1" allowOverlap="1">
                 <wp:simplePos x="0" y="0"/>
                 <wp:positionH relativeFrom="column">
                   <wp:posOffset>339977</wp:posOffset>
@@ -3288,25 +3290,23 @@
           </mc:Choice>
           <mc:Fallback>
             <w:pict>
-              <v:group id="Groupe 98" o:spid="_x0000_s1026" style="position:absolute;left:0;text-align:left;margin-left:26.75pt;margin-top:11.85pt;width:453.55pt;height:286.65pt;z-index:251707392" coordsize="57600,36405" o:gfxdata="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">
-                <v:group id="Groupe 41" o:spid="_x0000_s1027" style="position:absolute;width:57600;height:36405" coordorigin="-6191" coordsize="57600,36405" o:gfxdata="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">
-                  <v:roundrect id="Rectangle à coins arrondis 1" o:spid="_x0000_s1028" style="position:absolute;left:-6191;width:57599;height:36405;visibility:visible;mso-wrap-style:square;v-text-anchor:top" arcsize="10923f" o:gfxdata="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" fillcolor="gray [1616]" strokecolor="black [3040]">
+              <v:group id="Groupe 98" o:spid="_x0000_s1026" style="position:absolute;left:0;text-align:left;margin-left:26.75pt;margin-top:11.85pt;width:453.55pt;height:286.65pt;z-index:251702272" coordsize="57600,36405" o:gfxdata="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">
+                <v:group id="Groupe 41" o:spid="_x0000_s1027" style="position:absolute;width:57600;height:36405" coordorigin="-6191" coordsize="57600,36405" o:gfxdata="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">
+                  <v:roundrect id="Rectangle à coins arrondis 1" o:spid="_x0000_s1028" style="position:absolute;left:-6191;width:57599;height:36405;visibility:visible;mso-wrap-style:square;v-text-anchor:top" arcsize="10923f" o:gfxdata="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" fillcolor="gray [1616]" strokecolor="black [3040]">
                     <v:fill color2="#d9d9d9 [496]" rotate="t" angle="180" colors="0 #bcbcbc;22938f #d0d0d0;1 #ededed" focus="100%" type="gradient"/>
                     <v:shadow on="t" color="black" opacity="24903f" origin=",.5" offset="0,.55556mm"/>
                     <v:path arrowok="t"/>
                     <v:textbox>
                       <w:txbxContent>
                         <w:p>
-                          <w:proofErr w:type="spellStart"/>
                           <w:r>
                             <w:t>SaMBot</w:t>
                           </w:r>
-                          <w:proofErr w:type="spellEnd"/>
                         </w:p>
                       </w:txbxContent>
                     </v:textbox>
                   </v:roundrect>
-                  <v:rect id="Rectangle 13" o:spid="_x0000_s1029" style="position:absolute;left:8973;top:20253;width:16230;height:10681;visibility:visible;mso-wrap-style:square;v-text-anchor:middle" o:gfxdata="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" fillcolor="#c0504d [3205]" strokecolor="#622423 [1605]" strokeweight="2pt">
+                  <v:rect id="Rectangle 13" o:spid="_x0000_s1029" style="position:absolute;left:8973;top:20253;width:16230;height:10681;visibility:visible;mso-wrap-style:square;v-text-anchor:middle" o:gfxdata="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" fillcolor="#c0504d [3205]" strokecolor="#622423 [1605]" strokeweight="2pt">
                     <v:textbox>
                       <w:txbxContent>
                         <w:p>
@@ -3317,7 +3317,7 @@
                       </w:txbxContent>
                     </v:textbox>
                   </v:rect>
-                  <v:rect id="Rectangle 18" o:spid="_x0000_s1030" style="position:absolute;left:8973;top:4871;width:16230;height:10680;visibility:visible;mso-wrap-style:square;v-text-anchor:middle" o:gfxdata="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" fillcolor="#c0504d [3205]" strokecolor="#622423 [1605]" strokeweight="2pt">
+                  <v:rect id="Rectangle 18" o:spid="_x0000_s1030" style="position:absolute;left:8973;top:4871;width:16230;height:10680;visibility:visible;mso-wrap-style:square;v-text-anchor:middle" o:gfxdata="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" fillcolor="#c0504d [3205]" strokecolor="#622423 [1605]" strokeweight="2pt">
                     <v:textbox>
                       <w:txbxContent>
                         <w:p>
@@ -3328,7 +3328,7 @@
                       </w:txbxContent>
                     </v:textbox>
                   </v:rect>
-                  <v:rect id="Rectangle 19" o:spid="_x0000_s1031" style="position:absolute;left:34097;top:26321;width:12876;height:4614;visibility:visible;mso-wrap-style:square;v-text-anchor:middle" o:gfxdata="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" fillcolor="#4f81bd [3204]" strokecolor="#243f60 [1604]" strokeweight="2pt">
+                  <v:rect id="Rectangle 19" o:spid="_x0000_s1031" style="position:absolute;left:34097;top:26321;width:12876;height:4614;visibility:visible;mso-wrap-style:square;v-text-anchor:middle" o:gfxdata="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" fillcolor="#4f81bd [3204]" strokecolor="#243f60 [1604]" strokeweight="2pt">
                     <v:textbox>
                       <w:txbxContent>
                         <w:p>
@@ -3339,7 +3339,7 @@
                       </w:txbxContent>
                     </v:textbox>
                   </v:rect>
-                  <v:rect id="Rectangle 20" o:spid="_x0000_s1032" style="position:absolute;left:33998;top:19492;width:12877;height:4615;visibility:visible;mso-wrap-style:square;v-text-anchor:middle" o:gfxdata="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" fillcolor="#f79646 [3209]" strokecolor="#974706 [1609]" strokeweight="2pt">
+                  <v:rect id="Rectangle 20" o:spid="_x0000_s1032" style="position:absolute;left:33998;top:19492;width:12877;height:4615;visibility:visible;mso-wrap-style:square;v-text-anchor:middle" o:gfxdata="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" fillcolor="#f79646 [3209]" strokecolor="#974706 [1609]" strokeweight="2pt">
                     <v:textbox>
                       <w:txbxContent>
                         <w:p>
@@ -3358,11 +3358,11 @@
                     <v:path arrowok="t" fillok="f" o:connecttype="none"/>
                     <o:lock v:ext="edit" shapetype="t"/>
                   </v:shapetype>
-                  <v:shape id="Connecteur droit avec flèche 29" o:spid="_x0000_s1033" type="#_x0000_t32" style="position:absolute;left:25295;top:21877;width:8717;height:0;visibility:visible;mso-wrap-style:square" o:connectortype="straight" o:gfxdata="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" strokecolor="black [3040]">
+                  <v:shape id="Connecteur droit avec flèche 29" o:spid="_x0000_s1033" type="#_x0000_t32" style="position:absolute;left:25295;top:21877;width:8717;height:0;visibility:visible;mso-wrap-style:square" o:connectortype="straight" o:gfxdata="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" strokecolor="black [3040]">
                     <v:stroke endarrow="block"/>
                   </v:shape>
-                  <v:group id="Groupe 39" o:spid="_x0000_s1034" style="position:absolute;left:32644;top:2734;width:15634;height:12304" coordsize="15633,12303" o:gfxdata="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">
-                    <v:rect id="Rectangle 23" o:spid="_x0000_s1035" style="position:absolute;width:15633;height:12303;visibility:visible;mso-wrap-style:square;v-text-anchor:middle" o:gfxdata="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" fillcolor="gray [1616]" strokecolor="black [3040]">
+                  <v:group id="Groupe 39" o:spid="_x0000_s1034" style="position:absolute;left:32644;top:2734;width:15634;height:12304" coordsize="15633,12303" o:gfxdata="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">
+                    <v:rect id="Rectangle 23" o:spid="_x0000_s1035" style="position:absolute;width:15633;height:12303;visibility:visible;mso-wrap-style:square;v-text-anchor:middle" o:gfxdata="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" fillcolor="gray [1616]" strokecolor="black [3040]">
                       <v:fill color2="#d9d9d9 [496]" rotate="t" angle="180" colors="0 #bcbcbc;22938f #d0d0d0;1 #ededed" focus="100%" type="gradient"/>
                       <v:shadow on="t" color="black" opacity="24903f" origin=",.5" offset="0,.55556mm"/>
                       <v:textbox>
@@ -3372,7 +3372,7 @@
                         </w:txbxContent>
                       </v:textbox>
                     </v:rect>
-                    <v:rect id="Rectangle 21" o:spid="_x0000_s1036" style="position:absolute;left:1452;top:6836;width:12872;height:4610;visibility:visible;mso-wrap-style:square;v-text-anchor:middle" o:gfxdata="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" fillcolor="#f79646 [3209]" strokecolor="#974706 [1609]" strokeweight="2pt">
+                    <v:rect id="Rectangle 21" o:spid="_x0000_s1036" style="position:absolute;left:1452;top:6836;width:12872;height:4610;visibility:visible;mso-wrap-style:square;v-text-anchor:middle" o:gfxdata="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" fillcolor="#f79646 [3209]" strokecolor="#974706 [1609]" strokeweight="2pt">
                       <v:textbox>
                         <w:txbxContent>
                           <w:p>
@@ -3387,7 +3387,7 @@
                         </w:txbxContent>
                       </v:textbox>
                     </v:rect>
-                    <v:rect id="Rectangle 22" o:spid="_x0000_s1037" style="position:absolute;left:1367;top:683;width:12871;height:4610;visibility:visible;mso-wrap-style:square;v-text-anchor:middle" o:gfxdata="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" fillcolor="#f79646 [3209]" strokecolor="#974706 [1609]" strokeweight="2pt">
+                    <v:rect id="Rectangle 22" o:spid="_x0000_s1037" style="position:absolute;left:1367;top:683;width:12871;height:4610;visibility:visible;mso-wrap-style:square;v-text-anchor:middle" o:gfxdata="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" fillcolor="#f79646 [3209]" strokecolor="#974706 [1609]" strokeweight="2pt">
                       <v:textbox>
                         <w:txbxContent>
                           <w:p>
@@ -3402,19 +3402,19 @@
                         </w:txbxContent>
                       </v:textbox>
                     </v:rect>
-                    <v:shape id="Connecteur droit avec flèche 32" o:spid="_x0000_s1038" type="#_x0000_t32" style="position:absolute;left:11194;top:5298;width:0;height:1543;visibility:visible;mso-wrap-style:square" o:connectortype="straight" o:gfxdata="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" strokecolor="black [3040]">
+                    <v:shape id="Connecteur droit avec flèche 32" o:spid="_x0000_s1038" type="#_x0000_t32" style="position:absolute;left:11194;top:5298;width:0;height:1543;visibility:visible;mso-wrap-style:square" o:connectortype="straight" o:gfxdata="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" strokecolor="black [3040]">
                       <v:stroke endarrow="block"/>
                     </v:shape>
                   </v:group>
-                  <v:group id="Groupe 34" o:spid="_x0000_s1039" style="position:absolute;left:14330;top:15638;width:7484;height:4702" coordorigin="572" coordsize="7483,4701" o:gfxdata="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">
-                    <v:shape id="Connecteur droit avec flèche 24" o:spid="_x0000_s1040" type="#_x0000_t32" style="position:absolute;left:3247;width:0;height:4701;visibility:visible;mso-wrap-style:square" o:connectortype="straight" o:gfxdata="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" strokecolor="black [3040]">
+                  <v:group id="Groupe 34" o:spid="_x0000_s1039" style="position:absolute;left:14330;top:15638;width:7484;height:4702" coordorigin="572" coordsize="7483,4701" o:gfxdata="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">
+                    <v:shape id="Connecteur droit avec flèche 24" o:spid="_x0000_s1040" type="#_x0000_t32" style="position:absolute;left:3247;width:0;height:4701;visibility:visible;mso-wrap-style:square" o:connectortype="straight" o:gfxdata="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" strokecolor="black [3040]">
                       <v:stroke startarrow="block" endarrow="block"/>
                     </v:shape>
                     <v:shapetype id="_x0000_t202" coordsize="21600,21600" o:spt="202" path="m,l,21600r21600,l21600,xe">
                       <v:stroke joinstyle="miter"/>
                       <v:path gradientshapeok="t" o:connecttype="rect"/>
                     </v:shapetype>
-                    <v:shape id="Zone de texte 33" o:spid="_x0000_s1041" type="#_x0000_t202" style="position:absolute;left:572;top:939;width:7483;height:2820;visibility:visible;mso-wrap-style:square;v-text-anchor:top" o:gfxdata="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" filled="f" stroked="f" strokeweight=".5pt">
+                    <v:shape id="Zone de texte 33" o:spid="_x0000_s1041" type="#_x0000_t202" style="position:absolute;left:572;top:939;width:7483;height:2820;visibility:visible;mso-wrap-style:square;v-text-anchor:top" o:gfxdata="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" filled="f" stroked="f" strokeweight=".5pt">
                       <v:textbox>
                         <w:txbxContent>
                           <w:p>
@@ -3426,11 +3426,11 @@
                       </v:textbox>
                     </v:shape>
                   </v:group>
-                  <v:group id="Groupe 36" o:spid="_x0000_s1042" style="position:absolute;left:24697;top:28457;width:9301;height:2817" coordorigin="-683" coordsize="9301,2817" o:gfxdata="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">
-                    <v:shape id="Connecteur droit avec flèche 26" o:spid="_x0000_s1043" type="#_x0000_t32" style="position:absolute;top:341;width:8617;height:0;flip:x;visibility:visible;mso-wrap-style:square" o:connectortype="straight" o:gfxdata="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" strokecolor="black [3040]">
+                  <v:group id="Groupe 36" o:spid="_x0000_s1042" style="position:absolute;left:24697;top:28457;width:9301;height:2817" coordorigin="-683" coordsize="9301,2817" o:gfxdata="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">
+                    <v:shape id="Connecteur droit avec flèche 26" o:spid="_x0000_s1043" type="#_x0000_t32" style="position:absolute;top:341;width:8617;height:0;flip:x;visibility:visible;mso-wrap-style:square" o:connectortype="straight" o:gfxdata="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" strokecolor="black [3040]">
                       <v:stroke startarrow="block" endarrow="block"/>
                     </v:shape>
-                    <v:shape id="Zone de texte 35" o:spid="_x0000_s1044" type="#_x0000_t202" style="position:absolute;left:-683;width:9231;height:2817;visibility:visible;mso-wrap-style:square;v-text-anchor:top" o:gfxdata="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" filled="f" stroked="f" strokeweight=".5pt">
+                    <v:shape id="Zone de texte 35" o:spid="_x0000_s1044" type="#_x0000_t202" style="position:absolute;left:-683;width:9231;height:2817;visibility:visible;mso-wrap-style:square;v-text-anchor:top" o:gfxdata="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" filled="f" stroked="f" strokeweight=".5pt">
                       <v:textbox>
                         <w:txbxContent>
                           <w:p>
@@ -3442,11 +3442,11 @@
                       </v:textbox>
                     </v:shape>
                   </v:group>
-                  <v:group id="Groupe 38" o:spid="_x0000_s1045" style="position:absolute;left:22861;top:13416;width:11339;height:6837" coordorigin="-1835" coordsize="11338,6836" o:gfxdata="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">
-                    <v:line id="Connecteur droit 30" o:spid="_x0000_s1046" style="position:absolute;flip:x;visibility:visible;mso-wrap-style:square" from="0,0" to="9400,6836" o:connectortype="straight" o:gfxdata="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" strokecolor="black [3200]">
+                  <v:group id="Groupe 38" o:spid="_x0000_s1045" style="position:absolute;left:22861;top:13416;width:11339;height:6837" coordorigin="-1835" coordsize="11338,6836" o:gfxdata="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">
+                    <v:line id="Connecteur droit 30" o:spid="_x0000_s1046" style="position:absolute;flip:x;visibility:visible;mso-wrap-style:square" from="0,0" to="9400,6836" o:connectortype="straight" o:gfxdata="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" strokecolor="black [3200]">
                       <v:stroke dashstyle="dash"/>
                     </v:line>
-                    <v:shape id="Zone de texte 37" o:spid="_x0000_s1047" type="#_x0000_t202" style="position:absolute;left:-1835;top:1621;width:11337;height:4871;rotation:-2514093fd;visibility:visible;mso-wrap-style:square;v-text-anchor:top" o:gfxdata="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" filled="f" stroked="f" strokeweight=".5pt">
+                    <v:shape id="Zone de texte 37" o:spid="_x0000_s1047" type="#_x0000_t202" style="position:absolute;left:-1835;top:1621;width:11337;height:4871;rotation:-2514093fd;visibility:visible;mso-wrap-style:square;v-text-anchor:top" o:gfxdata="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" filled="f" stroked="f" strokeweight=".5pt">
                       <v:textbox>
                         <w:txbxContent>
                           <w:p>
@@ -3463,11 +3463,11 @@
                       </v:textbox>
                     </v:shape>
                   </v:group>
-                  <v:shape id="Connecteur droit avec flèche 28" o:spid="_x0000_s1048" type="#_x0000_t32" style="position:absolute;left:25295;top:6238;width:8717;height:0;visibility:visible;mso-wrap-style:square" o:connectortype="straight" o:gfxdata="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" strokecolor="black [3040]">
+                  <v:shape id="Connecteur droit avec flèche 28" o:spid="_x0000_s1048" type="#_x0000_t32" style="position:absolute;left:25295;top:6238;width:8717;height:0;visibility:visible;mso-wrap-style:square" o:connectortype="straight" o:gfxdata="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" strokecolor="black [3040]">
                     <v:stroke endarrow="block"/>
                   </v:shape>
                 </v:group>
-                <v:rect id="Rectangle 93" o:spid="_x0000_s1049" style="position:absolute;left:1488;top:17224;width:10668;height:6820;visibility:visible;mso-wrap-style:square;v-text-anchor:middle" o:gfxdata="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" fillcolor="#8064a2 [3207]" strokecolor="#3f3151 [1607]" strokeweight="2pt">
+                <v:rect id="Rectangle 93" o:spid="_x0000_s1049" style="position:absolute;left:1488;top:17224;width:10668;height:6820;visibility:visible;mso-wrap-style:square;v-text-anchor:middle" o:gfxdata="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" fillcolor="#8064a2 [3207]" strokecolor="#3f3151 [1607]" strokeweight="2pt">
                   <v:textbox>
                     <w:txbxContent>
                       <w:p>
@@ -3491,7 +3491,7 @@
                     </w:txbxContent>
                   </v:textbox>
                 </v:rect>
-                <v:rect id="Rectangle 95" o:spid="_x0000_s1050" style="position:absolute;left:1488;top:26262;width:10668;height:6820;visibility:visible;mso-wrap-style:square;v-text-anchor:middle" o:gfxdata="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" fillcolor="#8064a2 [3207]" strokecolor="#3f3151 [1607]" strokeweight="2pt">
+                <v:rect id="Rectangle 95" o:spid="_x0000_s1050" style="position:absolute;left:1488;top:26262;width:10668;height:6820;visibility:visible;mso-wrap-style:square;v-text-anchor:middle" o:gfxdata="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" fillcolor="#8064a2 [3207]" strokecolor="#3f3151 [1607]" strokeweight="2pt">
                   <v:textbox>
                     <w:txbxContent>
                       <w:p>
@@ -3515,10 +3515,10 @@
                     </w:txbxContent>
                   </v:textbox>
                 </v:rect>
-                <v:shape id="Connecteur droit avec flèche 96" o:spid="_x0000_s1051" type="#_x0000_t32" style="position:absolute;left:12227;top:21796;width:2971;height:0;flip:x;visibility:visible;mso-wrap-style:square" o:connectortype="straight" o:gfxdata="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" strokecolor="#3f3151 [1607]">
+                <v:shape id="Connecteur droit avec flèche 96" o:spid="_x0000_s1051" type="#_x0000_t32" style="position:absolute;left:12227;top:21796;width:2971;height:0;flip:x;visibility:visible;mso-wrap-style:square" o:connectortype="straight" o:gfxdata="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" strokecolor="#3f3151 [1607]">
                   <v:stroke endarrow="block"/>
                 </v:shape>
-                <v:shape id="Connecteur droit avec flèche 97" o:spid="_x0000_s1052" type="#_x0000_t32" style="position:absolute;left:12227;top:29133;width:2965;height:0;flip:x;visibility:visible;mso-wrap-style:square" o:connectortype="straight" o:gfxdata="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" strokecolor="#3f3151 [1607]">
+                <v:shape id="Connecteur droit avec flèche 97" o:spid="_x0000_s1052" type="#_x0000_t32" style="position:absolute;left:12227;top:29133;width:2965;height:0;flip:x;visibility:visible;mso-wrap-style:square" o:connectortype="straight" o:gfxdata="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" strokecolor="#3f3151 [1607]">
                   <v:stroke endarrow="block"/>
                 </v:shape>
               </v:group>
@@ -4046,6 +4046,7 @@
       <w:bookmarkStart w:id="6" w:name="_Toc411796856"/>
       <w:bookmarkStart w:id="7" w:name="_Toc509384970"/>
       <w:r>
+        <w:lastRenderedPageBreak/>
         <w:t>Exigences</w:t>
       </w:r>
       <w:r>
@@ -6912,15 +6913,19 @@
         <w:rPr>
           <w:rFonts w:eastAsia="Times New Roman"/>
           <w:color w:val="000000"/>
-          <w:lang w:eastAsia="fr-FR"/>
-        </w:rPr>
-      </w:pPr>
-      <w:r>
+          <w:lang w:val="en-US" w:eastAsia="fr-FR"/>
+        </w:rPr>
+      </w:pPr>
+      <w:r>
+        <w:rPr>
+          <w:lang w:val="en-US"/>
+        </w:rPr>
         <w:t>Couverture:</w:t>
       </w:r>
       <w:r>
         <w:rPr>
           <w:color w:val="000000"/>
+          <w:lang w:val="en-US"/>
         </w:rPr>
         <w:t xml:space="preserve"> </w:t>
       </w:r>
@@ -6928,6 +6933,7 @@
         <w:rPr>
           <w:b/>
           <w:color w:val="4F81BD" w:themeColor="accent1"/>
+          <w:lang w:val="en-US"/>
         </w:rPr>
         <w:t>M_0005</w:t>
       </w:r>
@@ -6935,13 +6941,20 @@
     <w:p>
       <w:pPr>
         <w:spacing w:after="0"/>
-      </w:pPr>
-      <w:r>
+        <w:rPr>
+          <w:lang w:val="en-US"/>
+        </w:rPr>
+      </w:pPr>
+      <w:r>
+        <w:rPr>
+          <w:lang w:val="en-US"/>
+        </w:rPr>
         <w:t xml:space="preserve">Fonction: </w:t>
       </w:r>
       <w:r>
         <w:rPr>
           <w:b/>
+          <w:lang w:val="en-US"/>
         </w:rPr>
         <w:t>servomotor_sweeping</w:t>
       </w:r>
@@ -6952,7 +6965,7 @@
         <w:rPr>
           <w:rFonts w:eastAsia="Times New Roman"/>
           <w:color w:val="000000"/>
-          <w:lang w:eastAsia="fr-FR"/>
+          <w:lang w:val="en-US" w:eastAsia="fr-FR"/>
         </w:rPr>
       </w:pPr>
     </w:p>
@@ -6960,17 +6973,29 @@
       <w:pPr>
         <w:ind w:firstLine="0"/>
         <w:jc w:val="left"/>
-      </w:pPr>
-      <w:r>
+        <w:rPr>
+          <w:lang w:val="en-US"/>
+        </w:rPr>
+      </w:pPr>
+      <w:r>
+        <w:rPr>
+          <w:lang w:val="en-US"/>
+        </w:rPr>
         <w:br w:type="page"/>
       </w:r>
     </w:p>
     <w:p>
       <w:pPr>
         <w:pStyle w:val="Titre1"/>
+        <w:rPr>
+          <w:lang w:val="en-US"/>
+        </w:rPr>
       </w:pPr>
       <w:bookmarkStart w:id="10" w:name="_Toc509384972"/>
       <w:r>
+        <w:rPr>
+          <w:lang w:val="en-US"/>
+        </w:rPr>
         <w:lastRenderedPageBreak/>
         <w:t>Spécifications détaillées</w:t>
       </w:r>
@@ -7035,7 +7060,7 @@
         <mc:AlternateContent>
           <mc:Choice Requires="wpg">
             <w:drawing>
-              <wp:anchor distT="0" distB="0" distL="114300" distR="114300" simplePos="0" relativeHeight="251698176" behindDoc="0" locked="0" layoutInCell="1" allowOverlap="1" wp14:anchorId="75BB6343" wp14:editId="30DBF2B5">
+              <wp:anchor distT="0" distB="0" distL="114300" distR="114300" simplePos="0" relativeHeight="251693056" behindDoc="0" locked="0" layoutInCell="1" allowOverlap="1" wp14:anchorId="75BB6343" wp14:editId="30DBF2B5">
                 <wp:simplePos x="0" y="0"/>
                 <wp:positionH relativeFrom="column">
                   <wp:posOffset>-438696</wp:posOffset>
@@ -8889,8 +8914,8 @@
           </mc:Choice>
           <mc:Fallback>
             <w:pict>
-              <v:group id="Groupe 63" o:spid="_x0000_s1053" style="position:absolute;left:0;text-align:left;margin-left:-34.55pt;margin-top:13.15pt;width:482.45pt;height:139.8pt;z-index:251698176" coordsize="61276,17757" o:gfxdata="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">
-                <v:shape id="Zone de texte 58" o:spid="_x0000_s1054" type="#_x0000_t202" style="position:absolute;top:831;width:26480;height:16702;visibility:visible;mso-wrap-style:square;v-text-anchor:top" o:gfxdata="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" filled="f" stroked="f" strokeweight=".5pt">
+              <v:group w14:anchorId="75BB6343" id="Groupe 63" o:spid="_x0000_s1053" style="position:absolute;left:0;text-align:left;margin-left:-34.55pt;margin-top:13.15pt;width:482.45pt;height:139.8pt;z-index:251693056" coordsize="61276,17757" o:gfxdata="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">
+                <v:shape id="Zone de texte 58" o:spid="_x0000_s1054" type="#_x0000_t202" style="position:absolute;top:831;width:26480;height:16702;visibility:visible;mso-wrap-style:square;v-text-anchor:top" o:gfxdata="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" filled="f" stroked="f" strokeweight=".5pt">
                   <v:textbox>
                     <w:txbxContent>
                       <w:p>
@@ -9089,8 +9114,8 @@
                     </w:txbxContent>
                   </v:textbox>
                 </v:shape>
-                <v:group id="Groupe 62" o:spid="_x0000_s1055" style="position:absolute;left:25650;width:35626;height:17757" coordsize="35625,17757" o:gfxdata="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">
-                  <v:rect id="Rectangle 2" o:spid="_x0000_s1056" style="position:absolute;left:2671;width:12104;height:17757;visibility:visible;mso-wrap-style:square;v-text-anchor:middle" o:gfxdata="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" fillcolor="#c0504d [3205]" strokecolor="#943634 [2405]" strokeweight="2pt">
+                <v:group id="Groupe 62" o:spid="_x0000_s1055" style="position:absolute;left:25650;width:35626;height:17757" coordsize="35625,17757" o:gfxdata="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">
+                  <v:rect id="Rectangle 2" o:spid="_x0000_s1056" style="position:absolute;left:2671;width:12104;height:17757;visibility:visible;mso-wrap-style:square;v-text-anchor:middle" o:gfxdata="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" fillcolor="#c0504d [3205]" strokecolor="#943634 [2405]" strokeweight="2pt">
                     <v:textbox>
                       <w:txbxContent>
                         <w:p>
@@ -9106,57 +9131,57 @@
                       </w:txbxContent>
                     </v:textbox>
                   </v:rect>
-                  <v:group id="Groupe 56" o:spid="_x0000_s1057" style="position:absolute;top:1840;width:2700;height:13795" coordsize="2700,13795" o:gfxdata="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">
-                    <v:line id="Connecteur droit 4" o:spid="_x0000_s1058" style="position:absolute;flip:x;visibility:visible;mso-wrap-style:square" from="0,0" to="2700,0" o:connectortype="straight" o:gfxdata="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" strokecolor="#943634 [2405]" strokeweight="2.25pt"/>
-                    <v:line id="Connecteur droit 5" o:spid="_x0000_s1059" style="position:absolute;flip:x;visibility:visible;mso-wrap-style:square" from="0,1532" to="2700,1532" o:connectortype="straight" o:gfxdata="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" strokecolor="#943634 [2405]" strokeweight="2.25pt">
+                  <v:group id="Groupe 56" o:spid="_x0000_s1057" style="position:absolute;top:1840;width:2700;height:13795" coordsize="2700,13795" o:gfxdata="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">
+                    <v:line id="Connecteur droit 4" o:spid="_x0000_s1058" style="position:absolute;flip:x;visibility:visible;mso-wrap-style:square" from="0,0" to="2700,0" o:connectortype="straight" o:gfxdata="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" strokecolor="#943634 [2405]" strokeweight="2.25pt"/>
+                    <v:line id="Connecteur droit 5" o:spid="_x0000_s1059" style="position:absolute;flip:x;visibility:visible;mso-wrap-style:square" from="0,1532" to="2700,1532" o:connectortype="straight" o:gfxdata="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" strokecolor="#943634 [2405]" strokeweight="2.25pt">
                       <v:stroke startarrow="block"/>
                     </v:line>
-                    <v:line id="Connecteur droit 6" o:spid="_x0000_s1060" style="position:absolute;flip:x;visibility:visible;mso-wrap-style:square" from="0,3118" to="2700,3118" o:connectortype="straight" o:gfxdata="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" strokecolor="#943634 [2405]" strokeweight="2.25pt">
+                    <v:line id="Connecteur droit 6" o:spid="_x0000_s1060" style="position:absolute;flip:x;visibility:visible;mso-wrap-style:square" from="0,3118" to="2700,3118" o:connectortype="straight" o:gfxdata="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" strokecolor="#943634 [2405]" strokeweight="2.25pt">
                       <v:stroke startarrow="block"/>
                     </v:line>
-                    <v:line id="Connecteur droit 7" o:spid="_x0000_s1061" style="position:absolute;flip:x;visibility:visible;mso-wrap-style:square" from="0,4598" to="2700,4598" o:connectortype="straight" o:gfxdata="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" strokecolor="#943634 [2405]" strokeweight="2.25pt">
+                    <v:line id="Connecteur droit 7" o:spid="_x0000_s1061" style="position:absolute;flip:x;visibility:visible;mso-wrap-style:square" from="0,4598" to="2700,4598" o:connectortype="straight" o:gfxdata="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" strokecolor="#943634 [2405]" strokeweight="2.25pt">
                       <v:stroke endarrow="block"/>
                     </v:line>
-                    <v:line id="Connecteur droit 8" o:spid="_x0000_s1062" style="position:absolute;flip:x;visibility:visible;mso-wrap-style:square" from="0,6236" to="2700,6236" o:connectortype="straight" o:gfxdata="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" strokecolor="#943634 [2405]" strokeweight="2.25pt"/>
-                    <v:line id="Connecteur droit 9" o:spid="_x0000_s1063" style="position:absolute;flip:x;visibility:visible;mso-wrap-style:square" from="0,7716" to="2700,7716" o:connectortype="straight" o:gfxdata="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" strokecolor="#943634 [2405]" strokeweight="2.25pt">
+                    <v:line id="Connecteur droit 8" o:spid="_x0000_s1062" style="position:absolute;flip:x;visibility:visible;mso-wrap-style:square" from="0,6236" to="2700,6236" o:connectortype="straight" o:gfxdata="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" strokecolor="#943634 [2405]" strokeweight="2.25pt"/>
+                    <v:line id="Connecteur droit 9" o:spid="_x0000_s1063" style="position:absolute;flip:x;visibility:visible;mso-wrap-style:square" from="0,7716" to="2700,7716" o:connectortype="straight" o:gfxdata="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" strokecolor="#943634 [2405]" strokeweight="2.25pt">
                       <v:stroke startarrow="block" endarrow="block"/>
                     </v:line>
-                    <v:line id="Connecteur droit 10" o:spid="_x0000_s1064" style="position:absolute;flip:x;visibility:visible;mso-wrap-style:square" from="0,9302" to="2700,9302" o:connectortype="straight" o:gfxdata="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" strokecolor="#943634 [2405]" strokeweight="2.25pt">
+                    <v:line id="Connecteur droit 10" o:spid="_x0000_s1064" style="position:absolute;flip:x;visibility:visible;mso-wrap-style:square" from="0,9302" to="2700,9302" o:connectortype="straight" o:gfxdata="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" strokecolor="#943634 [2405]" strokeweight="2.25pt">
                       <v:stroke endarrow="block"/>
                     </v:line>
-                    <v:line id="Connecteur droit 11" o:spid="_x0000_s1065" style="position:absolute;flip:x;visibility:visible;mso-wrap-style:square" from="0,10835" to="2700,10835" o:connectortype="straight" o:gfxdata="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" strokecolor="#943634 [2405]" strokeweight="2.25pt">
+                    <v:line id="Connecteur droit 11" o:spid="_x0000_s1065" style="position:absolute;flip:x;visibility:visible;mso-wrap-style:square" from="0,10835" to="2700,10835" o:connectortype="straight" o:gfxdata="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" strokecolor="#943634 [2405]" strokeweight="2.25pt">
                       <v:stroke startarrow="block"/>
                     </v:line>
-                    <v:line id="Connecteur droit 12" o:spid="_x0000_s1066" style="position:absolute;flip:x;visibility:visible;mso-wrap-style:square" from="0,12262" to="2700,12262" o:connectortype="straight" o:gfxdata="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" strokecolor="#943634 [2405]" strokeweight="2.25pt">
+                    <v:line id="Connecteur droit 12" o:spid="_x0000_s1066" style="position:absolute;flip:x;visibility:visible;mso-wrap-style:square" from="0,12262" to="2700,12262" o:connectortype="straight" o:gfxdata="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" strokecolor="#943634 [2405]" strokeweight="2.25pt">
                       <v:stroke endarrow="block"/>
                     </v:line>
-                    <v:line id="Connecteur droit 14" o:spid="_x0000_s1067" style="position:absolute;flip:x;visibility:visible;mso-wrap-style:square" from="0,13795" to="2700,13795" o:connectortype="straight" o:gfxdata="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" strokecolor="#943634 [2405]" strokeweight="2.25pt">
+                    <v:line id="Connecteur droit 14" o:spid="_x0000_s1067" style="position:absolute;flip:x;visibility:visible;mso-wrap-style:square" from="0,13795" to="2700,13795" o:connectortype="straight" o:gfxdata="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" strokecolor="#943634 [2405]" strokeweight="2.25pt">
                       <v:stroke endarrow="block"/>
                     </v:line>
                   </v:group>
-                  <v:group id="Groupe 57" o:spid="_x0000_s1068" style="position:absolute;left:14784;top:1781;width:2667;height:13795" coordsize="2667,13795" o:gfxdata="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">
-                    <v:line id="Connecteur droit 17" o:spid="_x0000_s1069" style="position:absolute;flip:x;visibility:visible;mso-wrap-style:square" from="0,0" to="2667,0" o:connectortype="straight" o:gfxdata="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" strokecolor="#943634 [2405]" strokeweight="2.25pt"/>
-                    <v:line id="Connecteur droit 25" o:spid="_x0000_s1070" style="position:absolute;flip:x;visibility:visible;mso-wrap-style:square" from="0,1532" to="2667,1532" o:connectortype="straight" o:gfxdata="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" strokecolor="#943634 [2405]" strokeweight="2.25pt"/>
-                    <v:line id="Connecteur droit 27" o:spid="_x0000_s1071" style="position:absolute;flip:x;visibility:visible;mso-wrap-style:square" from="0,3065" to="2667,3065" o:connectortype="straight" o:gfxdata="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" strokecolor="#943634 [2405]" strokeweight="2.25pt"/>
-                    <v:line id="Connecteur droit 31" o:spid="_x0000_s1072" style="position:absolute;flip:x;visibility:visible;mso-wrap-style:square" from="0,4598" to="2667,4598" o:connectortype="straight" o:gfxdata="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" strokecolor="#943634 [2405]" strokeweight="2.25pt"/>
-                    <v:line id="Connecteur droit 45" o:spid="_x0000_s1073" style="position:absolute;flip:x;visibility:visible;mso-wrap-style:square" from="0,6184" to="2667,6184" o:connectortype="straight" o:gfxdata="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" strokecolor="#943634 [2405]" strokeweight="2.25pt"/>
-                    <v:line id="Connecteur droit 51" o:spid="_x0000_s1074" style="position:absolute;flip:x;visibility:visible;mso-wrap-style:square" from="0,7716" to="2667,7716" o:connectortype="straight" o:gfxdata="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" strokecolor="#943634 [2405]" strokeweight="2.25pt">
+                  <v:group id="Groupe 57" o:spid="_x0000_s1068" style="position:absolute;left:14784;top:1781;width:2667;height:13795" coordsize="2667,13795" o:gfxdata="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">
+                    <v:line id="Connecteur droit 17" o:spid="_x0000_s1069" style="position:absolute;flip:x;visibility:visible;mso-wrap-style:square" from="0,0" to="2667,0" o:connectortype="straight" o:gfxdata="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" strokecolor="#943634 [2405]" strokeweight="2.25pt"/>
+                    <v:line id="Connecteur droit 25" o:spid="_x0000_s1070" style="position:absolute;flip:x;visibility:visible;mso-wrap-style:square" from="0,1532" to="2667,1532" o:connectortype="straight" o:gfxdata="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" strokecolor="#943634 [2405]" strokeweight="2.25pt"/>
+                    <v:line id="Connecteur droit 27" o:spid="_x0000_s1071" style="position:absolute;flip:x;visibility:visible;mso-wrap-style:square" from="0,3065" to="2667,3065" o:connectortype="straight" o:gfxdata="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" strokecolor="#943634 [2405]" strokeweight="2.25pt"/>
+                    <v:line id="Connecteur droit 31" o:spid="_x0000_s1072" style="position:absolute;flip:x;visibility:visible;mso-wrap-style:square" from="0,4598" to="2667,4598" o:connectortype="straight" o:gfxdata="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" strokecolor="#943634 [2405]" strokeweight="2.25pt"/>
+                    <v:line id="Connecteur droit 45" o:spid="_x0000_s1073" style="position:absolute;flip:x;visibility:visible;mso-wrap-style:square" from="0,6184" to="2667,6184" o:connectortype="straight" o:gfxdata="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" strokecolor="#943634 [2405]" strokeweight="2.25pt"/>
+                    <v:line id="Connecteur droit 51" o:spid="_x0000_s1074" style="position:absolute;flip:x;visibility:visible;mso-wrap-style:square" from="0,7716" to="2667,7716" o:connectortype="straight" o:gfxdata="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" strokecolor="#943634 [2405]" strokeweight="2.25pt">
                       <v:stroke endarrow="block"/>
                     </v:line>
-                    <v:line id="Connecteur droit 52" o:spid="_x0000_s1075" style="position:absolute;flip:x;visibility:visible;mso-wrap-style:square" from="0,9302" to="2667,9302" o:connectortype="straight" o:gfxdata="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" strokecolor="#943634 [2405]" strokeweight="2.25pt">
+                    <v:line id="Connecteur droit 52" o:spid="_x0000_s1075" style="position:absolute;flip:x;visibility:visible;mso-wrap-style:square" from="0,9302" to="2667,9302" o:connectortype="straight" o:gfxdata="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" strokecolor="#943634 [2405]" strokeweight="2.25pt">
                       <v:stroke startarrow="block"/>
                     </v:line>
-                    <v:line id="Connecteur droit 53" o:spid="_x0000_s1076" style="position:absolute;flip:x;visibility:visible;mso-wrap-style:square" from="0,10835" to="2667,10835" o:connectortype="straight" o:gfxdata="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" strokecolor="#943634 [2405]" strokeweight="2.25pt">
+                    <v:line id="Connecteur droit 53" o:spid="_x0000_s1076" style="position:absolute;flip:x;visibility:visible;mso-wrap-style:square" from="0,10835" to="2667,10835" o:connectortype="straight" o:gfxdata="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" strokecolor="#943634 [2405]" strokeweight="2.25pt">
                       <v:stroke startarrow="block"/>
                     </v:line>
-                    <v:line id="Connecteur droit 54" o:spid="_x0000_s1077" style="position:absolute;flip:x;visibility:visible;mso-wrap-style:square" from="0,12262" to="2667,12262" o:connectortype="straight" o:gfxdata="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" strokecolor="#943634 [2405]" strokeweight="2.25pt">
+                    <v:line id="Connecteur droit 54" o:spid="_x0000_s1077" style="position:absolute;flip:x;visibility:visible;mso-wrap-style:square" from="0,12262" to="2667,12262" o:connectortype="straight" o:gfxdata="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" strokecolor="#943634 [2405]" strokeweight="2.25pt">
                       <v:stroke startarrow="block"/>
                     </v:line>
-                    <v:line id="Connecteur droit 55" o:spid="_x0000_s1078" style="position:absolute;flip:x;visibility:visible;mso-wrap-style:square" from="0,13795" to="2667,13795" o:connectortype="straight" o:gfxdata="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" strokecolor="#943634 [2405]" strokeweight="2.25pt">
+                    <v:line id="Connecteur droit 55" o:spid="_x0000_s1078" style="position:absolute;flip:x;visibility:visible;mso-wrap-style:square" from="0,13795" to="2667,13795" o:connectortype="straight" o:gfxdata="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" strokecolor="#943634 [2405]" strokeweight="2.25pt">
                       <v:stroke endarrow="block"/>
                     </v:line>
                   </v:group>
-                  <v:shape id="Zone de texte 59" o:spid="_x0000_s1079" type="#_x0000_t202" style="position:absolute;left:16625;top:712;width:19000;height:16701;visibility:visible;mso-wrap-style:square;v-text-anchor:top" o:gfxdata="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" filled="f" stroked="f" strokeweight=".5pt">
+                  <v:shape id="Zone de texte 59" o:spid="_x0000_s1079" type="#_x0000_t202" style="position:absolute;left:16625;top:712;width:19000;height:16701;visibility:visible;mso-wrap-style:square;v-text-anchor:top" o:gfxdata="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" filled="f" stroked="f" strokeweight=".5pt">
                     <v:textbox>
                       <w:txbxContent>
                         <w:p>
@@ -9378,7 +9403,7 @@
                       </w:txbxContent>
                     </v:textbox>
                   </v:shape>
-                  <v:shape id="Zone de texte 60" o:spid="_x0000_s1080" type="#_x0000_t202" style="position:absolute;left:2375;top:712;width:5867;height:16694;visibility:visible;mso-wrap-style:square;v-text-anchor:top" o:gfxdata="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" filled="f" stroked="f" strokeweight=".5pt">
+                  <v:shape id="Zone de texte 60" o:spid="_x0000_s1080" type="#_x0000_t202" style="position:absolute;left:2375;top:712;width:5867;height:16694;visibility:visible;mso-wrap-style:square;v-text-anchor:top" o:gfxdata="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" filled="f" stroked="f" strokeweight=".5pt">
                     <v:textbox>
                       <w:txbxContent>
                         <w:p>
@@ -9584,7 +9609,7 @@
                       </w:txbxContent>
                     </v:textbox>
                   </v:shape>
-                  <v:shape id="Zone de texte 61" o:spid="_x0000_s1081" type="#_x0000_t202" style="position:absolute;left:9203;top:831;width:5861;height:16694;visibility:visible;mso-wrap-style:square;v-text-anchor:top" o:gfxdata="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" filled="f" stroked="f" strokeweight=".5pt">
+                  <v:shape id="Zone de texte 61" o:spid="_x0000_s1081" type="#_x0000_t202" style="position:absolute;left:9203;top:831;width:5861;height:16694;visibility:visible;mso-wrap-style:square;v-text-anchor:top" o:gfxdata="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" filled="f" stroked="f" strokeweight=".5pt">
                     <v:textbox>
                       <w:txbxContent>
                         <w:p>
@@ -10024,22 +10049,12 @@
     </w:p>
     <w:p>
       <w:pPr>
+        <w:pStyle w:val="Titre3"/>
         <w:ind w:firstLine="0"/>
-        <w:jc w:val="left"/>
-      </w:pPr>
-    </w:p>
-    <w:p>
-      <w:pPr>
-        <w:ind w:firstLine="0"/>
-        <w:jc w:val="left"/>
-      </w:pPr>
-    </w:p>
-    <w:p>
-      <w:pPr>
-        <w:pStyle w:val="Titre3"/>
       </w:pPr>
       <w:bookmarkStart w:id="13" w:name="_Toc509384975"/>
       <w:r>
+        <w:lastRenderedPageBreak/>
         <w:t>MSP430G2231</w:t>
       </w:r>
       <w:bookmarkEnd w:id="13"/>
@@ -10053,7 +10068,7 @@
         <mc:AlternateContent>
           <mc:Choice Requires="wpg">
             <w:drawing>
-              <wp:anchor distT="0" distB="0" distL="114300" distR="114300" simplePos="0" relativeHeight="251700224" behindDoc="0" locked="0" layoutInCell="1" allowOverlap="1" wp14:anchorId="5ACD0909" wp14:editId="06E08899">
+              <wp:anchor distT="0" distB="0" distL="114300" distR="114300" simplePos="0" relativeHeight="251695104" behindDoc="0" locked="0" layoutInCell="1" allowOverlap="1" wp14:anchorId="5ACD0909" wp14:editId="06E08899">
                 <wp:simplePos x="0" y="0"/>
                 <wp:positionH relativeFrom="column">
                   <wp:posOffset>-393672</wp:posOffset>
@@ -11443,8 +11458,8 @@
           </mc:Choice>
           <mc:Fallback>
             <w:pict>
-              <v:group id="Groupe 64" o:spid="_x0000_s1082" style="position:absolute;left:0;text-align:left;margin-left:-31pt;margin-top:15.7pt;width:482.45pt;height:138pt;z-index:251700224;mso-height-relative:margin" coordsize="61276,17533" o:gfxdata="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">
-                <v:shape id="Zone de texte 65" o:spid="_x0000_s1083" type="#_x0000_t202" style="position:absolute;top:831;width:26480;height:16702;visibility:visible;mso-wrap-style:square;v-text-anchor:top" o:gfxdata="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" filled="f" stroked="f" strokeweight=".5pt">
+              <v:group w14:anchorId="5ACD0909" id="Groupe 64" o:spid="_x0000_s1082" style="position:absolute;left:0;text-align:left;margin-left:-31pt;margin-top:15.7pt;width:482.45pt;height:138pt;z-index:251695104;mso-height-relative:margin" coordsize="61276,17533" o:gfxdata="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">
+                <v:shape id="Zone de texte 65" o:spid="_x0000_s1083" type="#_x0000_t202" style="position:absolute;top:831;width:26480;height:16702;visibility:visible;mso-wrap-style:square;v-text-anchor:top" o:gfxdata="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" filled="f" stroked="f" strokeweight=".5pt">
                   <v:textbox>
                     <w:txbxContent>
                       <w:p>
@@ -11492,7 +11507,6 @@
                             <w:lang w:val="en-US"/>
                           </w:rPr>
                         </w:pPr>
-                        <w:proofErr w:type="spellStart"/>
                         <w:r>
                           <w:rPr>
                             <w:rFonts w:ascii="Courier New" w:hAnsi="Courier New" w:cs="Courier New"/>
@@ -11502,7 +11516,6 @@
                           </w:rPr>
                           <w:t>Stepmotor</w:t>
                         </w:r>
-                        <w:proofErr w:type="spellEnd"/>
                       </w:p>
                       <w:p>
                         <w:pPr>
@@ -11534,27 +11547,7 @@
                             <w:szCs w:val="21"/>
                             <w:lang w:val="en-US"/>
                           </w:rPr>
-                          <w:t xml:space="preserve">Serial Clock </w:t>
-                        </w:r>
-                        <w:proofErr w:type="gramStart"/>
-                        <w:r>
-                          <w:rPr>
-                            <w:rFonts w:ascii="Courier New" w:hAnsi="Courier New" w:cs="Courier New"/>
-                            <w:sz w:val="21"/>
-                            <w:szCs w:val="21"/>
-                            <w:lang w:val="en-US"/>
-                          </w:rPr>
-                          <w:t>Out</w:t>
-                        </w:r>
-                        <w:proofErr w:type="gramEnd"/>
-                        <w:r>
-                          <w:rPr>
-                            <w:rFonts w:ascii="Courier New" w:hAnsi="Courier New" w:cs="Courier New"/>
-                            <w:sz w:val="21"/>
-                            <w:szCs w:val="21"/>
-                            <w:lang w:val="en-US"/>
-                          </w:rPr>
-                          <w:t xml:space="preserve"> </w:t>
+                          <w:t xml:space="preserve">Serial Clock Out </w:t>
                         </w:r>
                         <w:r>
                           <w:rPr>
@@ -11604,8 +11597,8 @@
                     </w:txbxContent>
                   </v:textbox>
                 </v:shape>
-                <v:group id="Groupe 66" o:spid="_x0000_s1084" style="position:absolute;left:25650;width:35626;height:12676" coordsize="35625,12676" o:gfxdata="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">
-                  <v:rect id="Rectangle 67" o:spid="_x0000_s1085" style="position:absolute;left:2671;width:12104;height:12676;visibility:visible;mso-wrap-style:square;v-text-anchor:middle" o:gfxdata="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" fillcolor="#c0504d [3205]" strokecolor="#943634 [2405]" strokeweight="2pt">
+                <v:group id="Groupe 66" o:spid="_x0000_s1084" style="position:absolute;left:25650;width:35626;height:12676" coordsize="35625,12676" o:gfxdata="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">
+                  <v:rect id="Rectangle 67" o:spid="_x0000_s1085" style="position:absolute;left:2671;width:12104;height:12676;visibility:visible;mso-wrap-style:square;v-text-anchor:middle" o:gfxdata="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" fillcolor="#c0504d [3205]" strokecolor="#943634 [2405]" strokeweight="2pt">
                     <v:textbox>
                       <w:txbxContent>
                         <w:p>
@@ -11621,37 +11614,37 @@
                       </w:txbxContent>
                     </v:textbox>
                   </v:rect>
-                  <v:group id="Groupe 68" o:spid="_x0000_s1086" style="position:absolute;top:1840;width:2700;height:9303" coordsize="2700,9302" o:gfxdata="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">
-                    <v:line id="Connecteur droit 69" o:spid="_x0000_s1087" style="position:absolute;flip:x;visibility:visible;mso-wrap-style:square" from="0,0" to="2700,0" o:connectortype="straight" o:gfxdata="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" strokecolor="#943634 [2405]" strokeweight="2.25pt"/>
-                    <v:line id="Connecteur droit 70" o:spid="_x0000_s1088" style="position:absolute;flip:x;visibility:visible;mso-wrap-style:square" from="0,1532" to="2700,1532" o:connectortype="straight" o:gfxdata="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" strokecolor="#943634 [2405]" strokeweight="2.25pt"/>
-                    <v:line id="Connecteur droit 71" o:spid="_x0000_s1089" style="position:absolute;flip:x;visibility:visible;mso-wrap-style:square" from="0,3118" to="2700,3118" o:connectortype="straight" o:gfxdata="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" strokecolor="#943634 [2405]" strokeweight="2.25pt"/>
-                    <v:line id="Connecteur droit 72" o:spid="_x0000_s1090" style="position:absolute;flip:x;visibility:visible;mso-wrap-style:square" from="0,4598" to="2700,4598" o:connectortype="straight" o:gfxdata="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" strokecolor="#943634 [2405]" strokeweight="2.25pt">
+                  <v:group id="Groupe 68" o:spid="_x0000_s1086" style="position:absolute;top:1840;width:2700;height:9303" coordsize="2700,9302" o:gfxdata="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">
+                    <v:line id="Connecteur droit 69" o:spid="_x0000_s1087" style="position:absolute;flip:x;visibility:visible;mso-wrap-style:square" from="0,0" to="2700,0" o:connectortype="straight" o:gfxdata="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" strokecolor="#943634 [2405]" strokeweight="2.25pt"/>
+                    <v:line id="Connecteur droit 70" o:spid="_x0000_s1088" style="position:absolute;flip:x;visibility:visible;mso-wrap-style:square" from="0,1532" to="2700,1532" o:connectortype="straight" o:gfxdata="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" strokecolor="#943634 [2405]" strokeweight="2.25pt"/>
+                    <v:line id="Connecteur droit 71" o:spid="_x0000_s1089" style="position:absolute;flip:x;visibility:visible;mso-wrap-style:square" from="0,3118" to="2700,3118" o:connectortype="straight" o:gfxdata="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" strokecolor="#943634 [2405]" strokeweight="2.25pt"/>
+                    <v:line id="Connecteur droit 72" o:spid="_x0000_s1090" style="position:absolute;flip:x;visibility:visible;mso-wrap-style:square" from="0,4598" to="2700,4598" o:connectortype="straight" o:gfxdata="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" strokecolor="#943634 [2405]" strokeweight="2.25pt">
                       <v:stroke endarrow="block"/>
                     </v:line>
-                    <v:line id="Connecteur droit 73" o:spid="_x0000_s1091" style="position:absolute;flip:x;visibility:visible;mso-wrap-style:square" from="0,6236" to="2700,6236" o:connectortype="straight" o:gfxdata="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" strokecolor="#943634 [2405]" strokeweight="2.25pt"/>
-                    <v:line id="Connecteur droit 74" o:spid="_x0000_s1092" style="position:absolute;flip:x;visibility:visible;mso-wrap-style:square" from="0,7716" to="2700,7716" o:connectortype="straight" o:gfxdata="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" strokecolor="#943634 [2405]" strokeweight="2.25pt">
+                    <v:line id="Connecteur droit 73" o:spid="_x0000_s1091" style="position:absolute;flip:x;visibility:visible;mso-wrap-style:square" from="0,6236" to="2700,6236" o:connectortype="straight" o:gfxdata="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" strokecolor="#943634 [2405]" strokeweight="2.25pt"/>
+                    <v:line id="Connecteur droit 74" o:spid="_x0000_s1092" style="position:absolute;flip:x;visibility:visible;mso-wrap-style:square" from="0,7716" to="2700,7716" o:connectortype="straight" o:gfxdata="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" strokecolor="#943634 [2405]" strokeweight="2.25pt">
                       <v:stroke startarrow="block" endarrow="block"/>
                     </v:line>
-                    <v:line id="Connecteur droit 75" o:spid="_x0000_s1093" style="position:absolute;flip:x;visibility:visible;mso-wrap-style:square" from="0,9302" to="2700,9302" o:connectortype="straight" o:gfxdata="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" strokecolor="#943634 [2405]" strokeweight="2.25pt">
+                    <v:line id="Connecteur droit 75" o:spid="_x0000_s1093" style="position:absolute;flip:x;visibility:visible;mso-wrap-style:square" from="0,9302" to="2700,9302" o:connectortype="straight" o:gfxdata="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" strokecolor="#943634 [2405]" strokeweight="2.25pt">
                       <v:stroke startarrow="block"/>
                     </v:line>
                   </v:group>
-                  <v:group id="Groupe 79" o:spid="_x0000_s1094" style="position:absolute;left:14784;top:1781;width:2667;height:9302" coordsize="2667,9302" o:gfxdata="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">
-                    <v:line id="Connecteur droit 80" o:spid="_x0000_s1095" style="position:absolute;flip:x;visibility:visible;mso-wrap-style:square" from="0,0" to="2667,0" o:connectortype="straight" o:gfxdata="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" strokecolor="#943634 [2405]" strokeweight="2.25pt"/>
-                    <v:line id="Connecteur droit 81" o:spid="_x0000_s1096" style="position:absolute;flip:x;visibility:visible;mso-wrap-style:square" from="0,1532" to="2667,1532" o:connectortype="straight" o:gfxdata="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" strokecolor="#943634 [2405]" strokeweight="2.25pt"/>
-                    <v:line id="Connecteur droit 82" o:spid="_x0000_s1097" style="position:absolute;flip:x;visibility:visible;mso-wrap-style:square" from="0,3065" to="2667,3065" o:connectortype="straight" o:gfxdata="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" strokecolor="#943634 [2405]" strokeweight="2.25pt"/>
-                    <v:line id="Connecteur droit 83" o:spid="_x0000_s1098" style="position:absolute;flip:x;visibility:visible;mso-wrap-style:square" from="0,4598" to="2667,4598" o:connectortype="straight" o:gfxdata="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" strokecolor="#943634 [2405]" strokeweight="2.25pt"/>
-                    <v:line id="Connecteur droit 84" o:spid="_x0000_s1099" style="position:absolute;flip:x;visibility:visible;mso-wrap-style:square" from="0,6184" to="2667,6184" o:connectortype="straight" o:gfxdata="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" strokecolor="#943634 [2405]" strokeweight="2.25pt">
+                  <v:group id="Groupe 79" o:spid="_x0000_s1094" style="position:absolute;left:14784;top:1781;width:2667;height:9302" coordsize="2667,9302" o:gfxdata="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">
+                    <v:line id="Connecteur droit 80" o:spid="_x0000_s1095" style="position:absolute;flip:x;visibility:visible;mso-wrap-style:square" from="0,0" to="2667,0" o:connectortype="straight" o:gfxdata="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" strokecolor="#943634 [2405]" strokeweight="2.25pt"/>
+                    <v:line id="Connecteur droit 81" o:spid="_x0000_s1096" style="position:absolute;flip:x;visibility:visible;mso-wrap-style:square" from="0,1532" to="2667,1532" o:connectortype="straight" o:gfxdata="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" strokecolor="#943634 [2405]" strokeweight="2.25pt"/>
+                    <v:line id="Connecteur droit 82" o:spid="_x0000_s1097" style="position:absolute;flip:x;visibility:visible;mso-wrap-style:square" from="0,3065" to="2667,3065" o:connectortype="straight" o:gfxdata="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" strokecolor="#943634 [2405]" strokeweight="2.25pt"/>
+                    <v:line id="Connecteur droit 83" o:spid="_x0000_s1098" style="position:absolute;flip:x;visibility:visible;mso-wrap-style:square" from="0,4598" to="2667,4598" o:connectortype="straight" o:gfxdata="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" strokecolor="#943634 [2405]" strokeweight="2.25pt"/>
+                    <v:line id="Connecteur droit 84" o:spid="_x0000_s1099" style="position:absolute;flip:x;visibility:visible;mso-wrap-style:square" from="0,6184" to="2667,6184" o:connectortype="straight" o:gfxdata="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" strokecolor="#943634 [2405]" strokeweight="2.25pt">
                       <v:stroke startarrow="block"/>
                     </v:line>
-                    <v:line id="Connecteur droit 85" o:spid="_x0000_s1100" style="position:absolute;flip:x;visibility:visible;mso-wrap-style:square" from="0,7716" to="2667,7716" o:connectortype="straight" o:gfxdata="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" strokecolor="#943634 [2405]" strokeweight="2.25pt">
+                    <v:line id="Connecteur droit 85" o:spid="_x0000_s1100" style="position:absolute;flip:x;visibility:visible;mso-wrap-style:square" from="0,7716" to="2667,7716" o:connectortype="straight" o:gfxdata="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" strokecolor="#943634 [2405]" strokeweight="2.25pt">
                       <v:stroke endarrow="block"/>
                     </v:line>
-                    <v:line id="Connecteur droit 86" o:spid="_x0000_s1101" style="position:absolute;flip:x;visibility:visible;mso-wrap-style:square" from="0,9302" to="2667,9302" o:connectortype="straight" o:gfxdata="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" strokecolor="#943634 [2405]" strokeweight="2.25pt">
+                    <v:line id="Connecteur droit 86" o:spid="_x0000_s1101" style="position:absolute;flip:x;visibility:visible;mso-wrap-style:square" from="0,9302" to="2667,9302" o:connectortype="straight" o:gfxdata="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" strokecolor="#943634 [2405]" strokeweight="2.25pt">
                       <v:stroke startarrow="block"/>
                     </v:line>
                   </v:group>
-                  <v:shape id="Zone de texte 90" o:spid="_x0000_s1102" type="#_x0000_t202" style="position:absolute;left:16625;top:712;width:19000;height:11964;visibility:visible;mso-wrap-style:square;v-text-anchor:top" o:gfxdata="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" filled="f" stroked="f" strokeweight=".5pt">
+                  <v:shape id="Zone de texte 90" o:spid="_x0000_s1102" type="#_x0000_t202" style="position:absolute;left:16625;top:712;width:19000;height:11964;visibility:visible;mso-wrap-style:square;v-text-anchor:top" o:gfxdata="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" filled="f" stroked="f" strokeweight=".5pt">
                     <v:textbox>
                       <w:txbxContent>
                         <w:p>
@@ -11807,7 +11800,7 @@
                       </w:txbxContent>
                     </v:textbox>
                   </v:shape>
-                  <v:shape id="Zone de texte 91" o:spid="_x0000_s1103" type="#_x0000_t202" style="position:absolute;left:2375;top:712;width:5867;height:11964;visibility:visible;mso-wrap-style:square;v-text-anchor:top" o:gfxdata="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" filled="f" stroked="f" strokeweight=".5pt">
+                  <v:shape id="Zone de texte 91" o:spid="_x0000_s1103" type="#_x0000_t202" style="position:absolute;left:2375;top:712;width:5867;height:11964;visibility:visible;mso-wrap-style:square;v-text-anchor:top" o:gfxdata="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" filled="f" stroked="f" strokeweight=".5pt">
                     <v:textbox>
                       <w:txbxContent>
                         <w:p>
@@ -11957,7 +11950,7 @@
                       </w:txbxContent>
                     </v:textbox>
                   </v:shape>
-                  <v:shape id="Zone de texte 92" o:spid="_x0000_s1104" type="#_x0000_t202" style="position:absolute;left:9203;top:831;width:5861;height:11845;visibility:visible;mso-wrap-style:square;v-text-anchor:top" o:gfxdata="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" filled="f" stroked="f" strokeweight=".5pt">
+                  <v:shape id="Zone de texte 92" o:spid="_x0000_s1104" type="#_x0000_t202" style="position:absolute;left:9203;top:831;width:5861;height:11845;visibility:visible;mso-wrap-style:square;v-text-anchor:top" o:gfxdata="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" filled="f" stroked="f" strokeweight=".5pt">
                     <v:textbox>
                       <w:txbxContent>
                         <w:p>
@@ -12180,7 +12173,10 @@
         </w:numPr>
       </w:pPr>
       <w:r>
-        <w:t>émission au port 1.6</w:t>
+        <w:t>Émission</w:t>
+      </w:r>
+      <w:r>
+        <w:t xml:space="preserve"> au port 1.6</w:t>
       </w:r>
     </w:p>
     <w:p>
@@ -12267,8 +12263,1500 @@
         <w:pStyle w:val="Titre2"/>
       </w:pPr>
       <w:bookmarkStart w:id="14" w:name="_Toc509384976"/>
+      <w:bookmarkStart w:id="15" w:name="_Toc509419231"/>
       <w:r>
         <w:lastRenderedPageBreak/>
+        <w:t>Algorithme de fonctionnement</w:t>
+      </w:r>
+      <w:bookmarkEnd w:id="15"/>
+    </w:p>
+    <w:p>
+      <w:pPr>
+        <w:pStyle w:val="Titre3"/>
+      </w:pPr>
+      <w:bookmarkStart w:id="16" w:name="_Toc509419232"/>
+      <w:r>
+        <w:t>Description du fonctionnement du robot</w:t>
+      </w:r>
+      <w:bookmarkEnd w:id="16"/>
+    </w:p>
+    <w:p>
+      <w:pPr>
+        <w:ind w:firstLine="0"/>
+      </w:pPr>
+      <w:r>
+        <w:tab/>
+        <w:t>Le robot que nous avons créé peut se déplacer dans un environnement inconnu de manière autonome ou en étant dirigé. Le code que nous avons écrit contient plusieurs étapes.</w:t>
+      </w:r>
+    </w:p>
+    <w:p>
+      <w:pPr>
+        <w:ind w:firstLine="708"/>
+      </w:pPr>
+      <w:r>
+        <w:t>Tout d’abord toutes les fonctions utiles au robot sont initialisées (le timer A1, les communications UART et SPI, les ports des moteurs, du capteur infrarouge, du servomoteur). Après initialisation, le robot est arrêté, en mode manuel et le servomoteur effectue un balayage devant lui pour détecter des objets grâce au capteur infrarouge. Le balayage s’effectue de la manière suivante : le MSP 2553 envoie une consigne angulaire au MSP 2231 qui effectue la rotation du servomoteur pour le placer au bon angle. Ce procédé se répète infiniment en envoyant les consignes angulaires suivantes : 0°, 45°, 90°, 135°, 180°, 135°, 90°, 45°. Cela permet au servomoteur d’effectuer un balayage du capteur infrarouge.</w:t>
+      </w:r>
+    </w:p>
+    <w:p>
+      <w:pPr>
+        <w:ind w:firstLine="708"/>
+        <w:jc w:val="left"/>
+      </w:pPr>
+      <w:r>
+        <w:t>L’utilisateur décide alors ce que fera le robot. Plusieurs options s’offrent à lui :</w:t>
+      </w:r>
+      <w:r>
+        <w:br/>
+        <w:t>h : Aide,</w:t>
+      </w:r>
+      <w:r>
+        <w:br/>
+        <w:t>8 : Faire avancer le robot,</w:t>
+      </w:r>
+      <w:r>
+        <w:br/>
+        <w:t>2 : Faire reculer le robot,</w:t>
+      </w:r>
+      <w:r>
+        <w:br/>
+        <w:t>4 : Faire tourner le robot à gauche</w:t>
+      </w:r>
+      <w:r>
+        <w:br/>
+        <w:t>6 : Faire tourner le robot à droite,</w:t>
+      </w:r>
+      <w:r>
+        <w:br/>
+        <w:t>5 : Arrêter le robot,</w:t>
+      </w:r>
+      <w:r>
+        <w:br/>
+        <w:t>0 : Robot en mode manuel,</w:t>
+      </w:r>
+      <w:r>
+        <w:br/>
+        <w:t>1 : Robot en mode automatique.</w:t>
+      </w:r>
+    </w:p>
+    <w:p>
+      <w:pPr>
+        <w:ind w:firstLine="0"/>
+        <w:jc w:val="left"/>
+      </w:pPr>
+      <w:r>
+        <w:t>Si l’utilisateur choisit h, l’aide s’affiche sur son application de contrôle.</w:t>
+      </w:r>
+      <w:r>
+        <w:br/>
+        <w:t>Si l’utilisateur choisit 8, le robot avance en ligne droite à vitesse maximale.</w:t>
+      </w:r>
+      <w:r>
+        <w:br/>
+        <w:t>Si l’utilisateur choisit 2, le robot recule en ligne à vitesse maximale.</w:t>
+      </w:r>
+      <w:r>
+        <w:br/>
+        <w:t>Si l’utilisateur choisit 4, le robot tourne à gauche de 45°.</w:t>
+      </w:r>
+      <w:r>
+        <w:br/>
+        <w:t>Si l’utilisateur choisit 6, le robot tourne à droite de 45°.</w:t>
+      </w:r>
+      <w:r>
+        <w:br/>
+        <w:t>Si l’utilisateur choisit 5, le robot s’arrête.</w:t>
+      </w:r>
+      <w:r>
+        <w:br/>
+        <w:t>Si l’utilisateur choisit 0, le robot se met en mode manuel.</w:t>
+      </w:r>
+      <w:r>
+        <w:br/>
+        <w:t>Si l’utilisateur choisit 1, le robot se met en mode automatique.</w:t>
+      </w:r>
+    </w:p>
+    <w:p>
+      <w:pPr>
+        <w:ind w:firstLine="0"/>
+      </w:pPr>
+      <w:r>
+        <w:t>Dans le cas du mode manuel, si le robot détecte un objet, il informe l’utilisateur qu’il faut l’éviter en lui envoyant un message sur son interface : « Évitez l’objet ! ».</w:t>
+      </w:r>
+    </w:p>
+    <w:p>
+      <w:pPr>
+        <w:ind w:firstLine="0"/>
+        <w:jc w:val="left"/>
+      </w:pPr>
+      <w:r>
+        <w:t>Dans le cas du mode automatique, si le robot détecte un objet, plusieurs cas sont possibles :</w:t>
+      </w:r>
+      <w:r>
+        <w:br/>
+        <w:t>Si le robot détecte un objet à 90° degrés sur sa gauche, il tourne de 45° sur sa droite.</w:t>
+      </w:r>
+      <w:r>
+        <w:br/>
+        <w:t>Si le robot détecte un objet à 45° degrés sur sa gauche, il tourne de 90° sur sa droite.</w:t>
+      </w:r>
+      <w:r>
+        <w:br/>
+        <w:t>Si le robot détecte un objet devant, il fait demi-tour.</w:t>
+      </w:r>
+      <w:r>
+        <w:br/>
+        <w:t>Si le robot détecte un objet à 45° degrés sur sa droite, il tourne de 90° sur sa gauche.</w:t>
+      </w:r>
+      <w:r>
+        <w:br/>
+        <w:t>Si le robot détecte un objet à 90° degrés sur sa droite, il tourne de 45° sur sa gauche.</w:t>
+      </w:r>
+    </w:p>
+    <w:p>
+      <w:pPr>
+        <w:ind w:firstLine="0"/>
+      </w:pPr>
+      <w:r>
+        <w:t>Lorsque le robot est en mode automatique, l’utilisateur peut reprendre le contrôle à tout moment en appuyant sur une touche disponible autre que 1.</w:t>
+      </w:r>
+    </w:p>
+    <w:p>
+      <w:pPr>
+        <w:ind w:firstLine="0"/>
+        <w:jc w:val="left"/>
+      </w:pPr>
+      <w:r>
+        <w:br/>
+      </w:r>
+      <w:r>
+        <w:br w:type="page"/>
+      </w:r>
+    </w:p>
+    <w:p>
+      <w:pPr>
+        <w:pStyle w:val="Titre3"/>
+      </w:pPr>
+      <w:r>
+        <w:lastRenderedPageBreak/>
+        <w:t>Schéma du fonctionnement du robot</w:t>
+      </w:r>
+    </w:p>
+    <w:p>
+      <w:pPr>
+        <w:jc w:val="left"/>
+      </w:pPr>
+      <w:r>
+        <w:rPr>
+          <w:noProof/>
+        </w:rPr>
+        <mc:AlternateContent>
+          <mc:Choice Requires="wpg">
+            <w:drawing>
+              <wp:anchor distT="0" distB="0" distL="114300" distR="114300" simplePos="0" relativeHeight="251716608" behindDoc="0" locked="0" layoutInCell="1" allowOverlap="1" wp14:anchorId="4D9430A9" wp14:editId="491B966A">
+                <wp:simplePos x="0" y="0"/>
+                <wp:positionH relativeFrom="column">
+                  <wp:posOffset>-309459</wp:posOffset>
+                </wp:positionH>
+                <wp:positionV relativeFrom="paragraph">
+                  <wp:posOffset>491728</wp:posOffset>
+                </wp:positionV>
+                <wp:extent cx="7261225" cy="6094323"/>
+                <wp:effectExtent l="0" t="0" r="3175" b="14605"/>
+                <wp:wrapNone/>
+                <wp:docPr id="15" name="Groupe 15"/>
+                <wp:cNvGraphicFramePr/>
+                <a:graphic xmlns:a="http://schemas.openxmlformats.org/drawingml/2006/main">
+                  <a:graphicData uri="http://schemas.microsoft.com/office/word/2010/wordprocessingGroup">
+                    <wpg:wgp>
+                      <wpg:cNvGrpSpPr/>
+                      <wpg:grpSpPr>
+                        <a:xfrm>
+                          <a:off x="0" y="0"/>
+                          <a:ext cx="7261225" cy="6094323"/>
+                          <a:chOff x="0" y="0"/>
+                          <a:chExt cx="7261225" cy="6094323"/>
+                        </a:xfrm>
+                      </wpg:grpSpPr>
+                      <pic:pic xmlns:pic="http://schemas.openxmlformats.org/drawingml/2006/picture">
+                        <pic:nvPicPr>
+                          <pic:cNvPr id="16" name="Image 16"/>
+                          <pic:cNvPicPr>
+                            <a:picLocks noChangeAspect="1"/>
+                          </pic:cNvPicPr>
+                        </pic:nvPicPr>
+                        <pic:blipFill>
+                          <a:blip r:embed="rId18">
+                            <a:extLst>
+                              <a:ext uri="{28A0092B-C50C-407E-A947-70E740481C1C}">
+                                <a14:useLocalDpi xmlns:a14="http://schemas.microsoft.com/office/drawing/2010/main" val="0"/>
+                              </a:ext>
+                            </a:extLst>
+                          </a:blip>
+                          <a:stretch>
+                            <a:fillRect/>
+                          </a:stretch>
+                        </pic:blipFill>
+                        <pic:spPr>
+                          <a:xfrm>
+                            <a:off x="0" y="0"/>
+                            <a:ext cx="7261225" cy="5669280"/>
+                          </a:xfrm>
+                          <a:prstGeom prst="rect">
+                            <a:avLst/>
+                          </a:prstGeom>
+                        </pic:spPr>
+                      </pic:pic>
+                      <wps:wsp>
+                        <wps:cNvPr id="47" name="Connecteur droit 47"/>
+                        <wps:cNvCnPr/>
+                        <wps:spPr>
+                          <a:xfrm>
+                            <a:off x="2008486" y="5602198"/>
+                            <a:ext cx="0" cy="492125"/>
+                          </a:xfrm>
+                          <a:prstGeom prst="line">
+                            <a:avLst/>
+                          </a:prstGeom>
+                          <a:ln>
+                            <a:prstDash val="dash"/>
+                          </a:ln>
+                        </wps:spPr>
+                        <wps:style>
+                          <a:lnRef idx="1">
+                            <a:schemeClr val="dk1"/>
+                          </a:lnRef>
+                          <a:fillRef idx="0">
+                            <a:schemeClr val="dk1"/>
+                          </a:fillRef>
+                          <a:effectRef idx="0">
+                            <a:schemeClr val="dk1"/>
+                          </a:effectRef>
+                          <a:fontRef idx="minor">
+                            <a:schemeClr val="tx1"/>
+                          </a:fontRef>
+                        </wps:style>
+                        <wps:bodyPr/>
+                      </wps:wsp>
+                      <wps:wsp>
+                        <wps:cNvPr id="78" name="Connecteur droit 78"/>
+                        <wps:cNvCnPr/>
+                        <wps:spPr>
+                          <a:xfrm>
+                            <a:off x="5402547" y="5602198"/>
+                            <a:ext cx="0" cy="492125"/>
+                          </a:xfrm>
+                          <a:prstGeom prst="line">
+                            <a:avLst/>
+                          </a:prstGeom>
+                          <a:ln>
+                            <a:prstDash val="dash"/>
+                          </a:ln>
+                        </wps:spPr>
+                        <wps:style>
+                          <a:lnRef idx="1">
+                            <a:schemeClr val="dk1"/>
+                          </a:lnRef>
+                          <a:fillRef idx="0">
+                            <a:schemeClr val="dk1"/>
+                          </a:fillRef>
+                          <a:effectRef idx="0">
+                            <a:schemeClr val="dk1"/>
+                          </a:effectRef>
+                          <a:fontRef idx="minor">
+                            <a:schemeClr val="tx1"/>
+                          </a:fontRef>
+                        </wps:style>
+                        <wps:bodyPr/>
+                      </wps:wsp>
+                    </wpg:wgp>
+                  </a:graphicData>
+                </a:graphic>
+              </wp:anchor>
+            </w:drawing>
+          </mc:Choice>
+          <mc:Fallback>
+            <w:pict>
+              <v:group w14:anchorId="3F3E4E02" id="Groupe 15" o:spid="_x0000_s1026" style="position:absolute;margin-left:-24.35pt;margin-top:38.7pt;width:571.75pt;height:479.85pt;z-index:251716608" coordsize="72612,60943" o:gfxdata="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">
+                <v:shape id="Image 16" o:spid="_x0000_s1027" type="#_x0000_t75" style="position:absolute;width:72612;height:56692;visibility:visible;mso-wrap-style:square" o:gfxdata="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">
+                  <v:imagedata r:id="rId19" o:title=""/>
+                </v:shape>
+                <v:line id="Connecteur droit 47" o:spid="_x0000_s1028" style="position:absolute;visibility:visible;mso-wrap-style:square" from="20084,56021" to="20084,60943" o:connectortype="straight" o:gfxdata="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" strokecolor="black [3040]">
+                  <v:stroke dashstyle="dash"/>
+                </v:line>
+                <v:line id="Connecteur droit 78" o:spid="_x0000_s1029" style="position:absolute;visibility:visible;mso-wrap-style:square" from="54025,56021" to="54025,60943" o:connectortype="straight" o:gfxdata="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" strokecolor="black [3040]">
+                  <v:stroke dashstyle="dash"/>
+                </v:line>
+              </v:group>
+            </w:pict>
+          </mc:Fallback>
+        </mc:AlternateContent>
+      </w:r>
+    </w:p>
+    <w:p>
+      <w:pPr>
+        <w:ind w:firstLine="0"/>
+        <w:jc w:val="left"/>
+      </w:pPr>
+      <w:r>
+        <w:br w:type="page"/>
+      </w:r>
+    </w:p>
+    <w:p>
+      <w:pPr>
+        <w:jc w:val="left"/>
+      </w:pPr>
+      <w:r>
+        <w:rPr>
+          <w:noProof/>
+        </w:rPr>
+        <w:lastRenderedPageBreak/>
+        <mc:AlternateContent>
+          <mc:Choice Requires="wpg">
+            <w:drawing>
+              <wp:anchor distT="0" distB="0" distL="114300" distR="114300" simplePos="0" relativeHeight="251717632" behindDoc="0" locked="0" layoutInCell="1" allowOverlap="1" wp14:anchorId="4266443D" wp14:editId="6854A8EE">
+                <wp:simplePos x="0" y="0"/>
+                <wp:positionH relativeFrom="column">
+                  <wp:posOffset>-457200</wp:posOffset>
+                </wp:positionH>
+                <wp:positionV relativeFrom="paragraph">
+                  <wp:posOffset>366725</wp:posOffset>
+                </wp:positionV>
+                <wp:extent cx="7579995" cy="7952013"/>
+                <wp:effectExtent l="0" t="0" r="1905" b="0"/>
+                <wp:wrapNone/>
+                <wp:docPr id="87" name="Groupe 87"/>
+                <wp:cNvGraphicFramePr/>
+                <a:graphic xmlns:a="http://schemas.openxmlformats.org/drawingml/2006/main">
+                  <a:graphicData uri="http://schemas.microsoft.com/office/word/2010/wordprocessingGroup">
+                    <wpg:wgp>
+                      <wpg:cNvGrpSpPr/>
+                      <wpg:grpSpPr>
+                        <a:xfrm>
+                          <a:off x="0" y="0"/>
+                          <a:ext cx="7579995" cy="7952013"/>
+                          <a:chOff x="0" y="0"/>
+                          <a:chExt cx="7579995" cy="7952013"/>
+                        </a:xfrm>
+                      </wpg:grpSpPr>
+                      <pic:pic xmlns:pic="http://schemas.openxmlformats.org/drawingml/2006/picture">
+                        <pic:nvPicPr>
+                          <pic:cNvPr id="88" name="Image 88"/>
+                          <pic:cNvPicPr>
+                            <a:picLocks noChangeAspect="1"/>
+                          </pic:cNvPicPr>
+                        </pic:nvPicPr>
+                        <pic:blipFill>
+                          <a:blip r:embed="rId20">
+                            <a:extLst>
+                              <a:ext uri="{28A0092B-C50C-407E-A947-70E740481C1C}">
+                                <a14:useLocalDpi xmlns:a14="http://schemas.microsoft.com/office/drawing/2010/main" val="0"/>
+                              </a:ext>
+                            </a:extLst>
+                          </a:blip>
+                          <a:stretch>
+                            <a:fillRect/>
+                          </a:stretch>
+                        </pic:blipFill>
+                        <pic:spPr>
+                          <a:xfrm>
+                            <a:off x="0" y="455203"/>
+                            <a:ext cx="7579995" cy="7496810"/>
+                          </a:xfrm>
+                          <a:prstGeom prst="rect">
+                            <a:avLst/>
+                          </a:prstGeom>
+                        </pic:spPr>
+                      </pic:pic>
+                      <wps:wsp>
+                        <wps:cNvPr id="89" name="Connecteur droit 89"/>
+                        <wps:cNvCnPr/>
+                        <wps:spPr>
+                          <a:xfrm>
+                            <a:off x="2056402" y="0"/>
+                            <a:ext cx="0" cy="492125"/>
+                          </a:xfrm>
+                          <a:prstGeom prst="line">
+                            <a:avLst/>
+                          </a:prstGeom>
+                          <a:ln>
+                            <a:prstDash val="dash"/>
+                          </a:ln>
+                        </wps:spPr>
+                        <wps:style>
+                          <a:lnRef idx="1">
+                            <a:schemeClr val="dk1"/>
+                          </a:lnRef>
+                          <a:fillRef idx="0">
+                            <a:schemeClr val="dk1"/>
+                          </a:fillRef>
+                          <a:effectRef idx="0">
+                            <a:schemeClr val="dk1"/>
+                          </a:effectRef>
+                          <a:fontRef idx="minor">
+                            <a:schemeClr val="tx1"/>
+                          </a:fontRef>
+                        </wps:style>
+                        <wps:bodyPr/>
+                      </wps:wsp>
+                      <wps:wsp>
+                        <wps:cNvPr id="94" name="Connecteur droit 94"/>
+                        <wps:cNvCnPr/>
+                        <wps:spPr>
+                          <a:xfrm>
+                            <a:off x="5486400" y="0"/>
+                            <a:ext cx="0" cy="492125"/>
+                          </a:xfrm>
+                          <a:prstGeom prst="line">
+                            <a:avLst/>
+                          </a:prstGeom>
+                          <a:ln>
+                            <a:prstDash val="dash"/>
+                          </a:ln>
+                        </wps:spPr>
+                        <wps:style>
+                          <a:lnRef idx="1">
+                            <a:schemeClr val="dk1"/>
+                          </a:lnRef>
+                          <a:fillRef idx="0">
+                            <a:schemeClr val="dk1"/>
+                          </a:fillRef>
+                          <a:effectRef idx="0">
+                            <a:schemeClr val="dk1"/>
+                          </a:effectRef>
+                          <a:fontRef idx="minor">
+                            <a:schemeClr val="tx1"/>
+                          </a:fontRef>
+                        </wps:style>
+                        <wps:bodyPr/>
+                      </wps:wsp>
+                    </wpg:wgp>
+                  </a:graphicData>
+                </a:graphic>
+              </wp:anchor>
+            </w:drawing>
+          </mc:Choice>
+          <mc:Fallback>
+            <w:pict>
+              <v:group w14:anchorId="344BC7C9" id="Groupe 87" o:spid="_x0000_s1026" style="position:absolute;margin-left:-36pt;margin-top:28.9pt;width:596.85pt;height:626.15pt;z-index:251717632" coordsize="75799,79520" o:gfxdata="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">
+                <v:shape id="Image 88" o:spid="_x0000_s1027" type="#_x0000_t75" style="position:absolute;top:4552;width:75799;height:74968;visibility:visible;mso-wrap-style:square" o:gfxdata="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">
+                  <v:imagedata r:id="rId21" o:title=""/>
+                </v:shape>
+                <v:line id="Connecteur droit 89" o:spid="_x0000_s1028" style="position:absolute;visibility:visible;mso-wrap-style:square" from="20564,0" to="20564,4921" o:connectortype="straight" o:gfxdata="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" strokecolor="black [3040]">
+                  <v:stroke dashstyle="dash"/>
+                </v:line>
+                <v:line id="Connecteur droit 94" o:spid="_x0000_s1029" style="position:absolute;visibility:visible;mso-wrap-style:square" from="54864,0" to="54864,4921" o:connectortype="straight" o:gfxdata="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" strokecolor="black [3040]">
+                  <v:stroke dashstyle="dash"/>
+                </v:line>
+              </v:group>
+            </w:pict>
+          </mc:Fallback>
+        </mc:AlternateContent>
+      </w:r>
+    </w:p>
+    <w:p>
+      <w:pPr>
+        <w:ind w:firstLine="0"/>
+        <w:jc w:val="left"/>
+      </w:pPr>
+    </w:p>
+    <w:p>
+      <w:pPr>
+        <w:ind w:firstLine="0"/>
+        <w:jc w:val="left"/>
+        <w:rPr>
+          <w:caps/>
+          <w:color w:val="548DD4" w:themeColor="text2" w:themeTint="99"/>
+          <w:spacing w:val="15"/>
+        </w:rPr>
+      </w:pPr>
+      <w:r>
+        <w:br w:type="page"/>
+      </w:r>
+    </w:p>
+    <w:p>
+      <w:pPr>
+        <w:pStyle w:val="Titre3"/>
+      </w:pPr>
+      <w:r>
+        <w:lastRenderedPageBreak/>
+        <w:t>Quelques précisions sur le fonctionnement du robot</w:t>
+      </w:r>
+    </w:p>
+    <w:p>
+      <w:r>
+        <w:rPr>
+          <w:noProof/>
+        </w:rPr>
+        <mc:AlternateContent>
+          <mc:Choice Requires="wpg">
+            <w:drawing>
+              <wp:anchor distT="0" distB="0" distL="114300" distR="114300" simplePos="0" relativeHeight="251735040" behindDoc="0" locked="0" layoutInCell="1" allowOverlap="1">
+                <wp:simplePos x="0" y="0"/>
+                <wp:positionH relativeFrom="column">
+                  <wp:posOffset>2133927</wp:posOffset>
+                </wp:positionH>
+                <wp:positionV relativeFrom="paragraph">
+                  <wp:posOffset>713840</wp:posOffset>
+                </wp:positionV>
+                <wp:extent cx="2021305" cy="2155424"/>
+                <wp:effectExtent l="0" t="0" r="0" b="16510"/>
+                <wp:wrapNone/>
+                <wp:docPr id="120" name="Groupe 120"/>
+                <wp:cNvGraphicFramePr/>
+                <a:graphic xmlns:a="http://schemas.openxmlformats.org/drawingml/2006/main">
+                  <a:graphicData uri="http://schemas.microsoft.com/office/word/2010/wordprocessingGroup">
+                    <wpg:wgp>
+                      <wpg:cNvGrpSpPr/>
+                      <wpg:grpSpPr>
+                        <a:xfrm>
+                          <a:off x="0" y="0"/>
+                          <a:ext cx="2021305" cy="2155424"/>
+                          <a:chOff x="0" y="0"/>
+                          <a:chExt cx="2021305" cy="2155424"/>
+                        </a:xfrm>
+                      </wpg:grpSpPr>
+                      <wpg:grpSp>
+                        <wpg:cNvPr id="113" name="Groupe 113"/>
+                        <wpg:cNvGrpSpPr/>
+                        <wpg:grpSpPr>
+                          <a:xfrm>
+                            <a:off x="48126" y="115504"/>
+                            <a:ext cx="1674361" cy="780381"/>
+                            <a:chOff x="0" y="0"/>
+                            <a:chExt cx="1674361" cy="780381"/>
+                          </a:xfrm>
+                        </wpg:grpSpPr>
+                        <wps:wsp>
+                          <wps:cNvPr id="109" name="Connecteur droit 109"/>
+                          <wps:cNvCnPr/>
+                          <wps:spPr>
+                            <a:xfrm flipH="1">
+                              <a:off x="827773" y="0"/>
+                              <a:ext cx="0" cy="769252"/>
+                            </a:xfrm>
+                            <a:prstGeom prst="line">
+                              <a:avLst/>
+                            </a:prstGeom>
+                          </wps:spPr>
+                          <wps:style>
+                            <a:lnRef idx="1">
+                              <a:schemeClr val="dk1"/>
+                            </a:lnRef>
+                            <a:fillRef idx="0">
+                              <a:schemeClr val="dk1"/>
+                            </a:fillRef>
+                            <a:effectRef idx="0">
+                              <a:schemeClr val="dk1"/>
+                            </a:effectRef>
+                            <a:fontRef idx="minor">
+                              <a:schemeClr val="tx1"/>
+                            </a:fontRef>
+                          </wps:style>
+                          <wps:bodyPr/>
+                        </wps:wsp>
+                        <wps:wsp>
+                          <wps:cNvPr id="108" name="Connecteur droit 108"/>
+                          <wps:cNvCnPr/>
+                          <wps:spPr>
+                            <a:xfrm flipH="1" flipV="1">
+                              <a:off x="0" y="770021"/>
+                              <a:ext cx="1674361" cy="10360"/>
+                            </a:xfrm>
+                            <a:prstGeom prst="line">
+                              <a:avLst/>
+                            </a:prstGeom>
+                          </wps:spPr>
+                          <wps:style>
+                            <a:lnRef idx="1">
+                              <a:schemeClr val="dk1"/>
+                            </a:lnRef>
+                            <a:fillRef idx="0">
+                              <a:schemeClr val="dk1"/>
+                            </a:fillRef>
+                            <a:effectRef idx="0">
+                              <a:schemeClr val="dk1"/>
+                            </a:effectRef>
+                            <a:fontRef idx="minor">
+                              <a:schemeClr val="tx1"/>
+                            </a:fontRef>
+                          </wps:style>
+                          <wps:bodyPr/>
+                        </wps:wsp>
+                        <wps:wsp>
+                          <wps:cNvPr id="110" name="Connecteur droit 110"/>
+                          <wps:cNvCnPr/>
+                          <wps:spPr>
+                            <a:xfrm flipH="1">
+                              <a:off x="827773" y="0"/>
+                              <a:ext cx="750770" cy="778510"/>
+                            </a:xfrm>
+                            <a:prstGeom prst="line">
+                              <a:avLst/>
+                            </a:prstGeom>
+                          </wps:spPr>
+                          <wps:style>
+                            <a:lnRef idx="1">
+                              <a:schemeClr val="dk1"/>
+                            </a:lnRef>
+                            <a:fillRef idx="0">
+                              <a:schemeClr val="dk1"/>
+                            </a:fillRef>
+                            <a:effectRef idx="0">
+                              <a:schemeClr val="dk1"/>
+                            </a:effectRef>
+                            <a:fontRef idx="minor">
+                              <a:schemeClr val="tx1"/>
+                            </a:fontRef>
+                          </wps:style>
+                          <wps:bodyPr/>
+                        </wps:wsp>
+                        <wps:wsp>
+                          <wps:cNvPr id="111" name="Connecteur droit 111"/>
+                          <wps:cNvCnPr/>
+                          <wps:spPr>
+                            <a:xfrm>
+                              <a:off x="77002" y="67376"/>
+                              <a:ext cx="750503" cy="711769"/>
+                            </a:xfrm>
+                            <a:prstGeom prst="line">
+                              <a:avLst/>
+                            </a:prstGeom>
+                          </wps:spPr>
+                          <wps:style>
+                            <a:lnRef idx="1">
+                              <a:schemeClr val="dk1"/>
+                            </a:lnRef>
+                            <a:fillRef idx="0">
+                              <a:schemeClr val="dk1"/>
+                            </a:fillRef>
+                            <a:effectRef idx="0">
+                              <a:schemeClr val="dk1"/>
+                            </a:effectRef>
+                            <a:fontRef idx="minor">
+                              <a:schemeClr val="tx1"/>
+                            </a:fontRef>
+                          </wps:style>
+                          <wps:bodyPr/>
+                        </wps:wsp>
+                      </wpg:grpSp>
+                      <wpg:grpSp>
+                        <wpg:cNvPr id="119" name="Groupe 119"/>
+                        <wpg:cNvGrpSpPr/>
+                        <wpg:grpSpPr>
+                          <a:xfrm>
+                            <a:off x="0" y="0"/>
+                            <a:ext cx="2021305" cy="2155424"/>
+                            <a:chOff x="0" y="0"/>
+                            <a:chExt cx="2021305" cy="2155424"/>
+                          </a:xfrm>
+                        </wpg:grpSpPr>
+                        <wpg:grpSp>
+                          <wpg:cNvPr id="107" name="Groupe 107"/>
+                          <wpg:cNvGrpSpPr/>
+                          <wpg:grpSpPr>
+                            <a:xfrm>
+                              <a:off x="423511" y="144379"/>
+                              <a:ext cx="1597660" cy="2011045"/>
+                              <a:chOff x="19256" y="-38500"/>
+                              <a:chExt cx="1598372" cy="2011512"/>
+                            </a:xfrm>
+                          </wpg:grpSpPr>
+                          <wps:wsp>
+                            <wps:cNvPr id="106" name="Triangle 106"/>
+                            <wps:cNvSpPr/>
+                            <wps:spPr>
+                              <a:xfrm rot="8900850">
+                                <a:off x="19256" y="-38500"/>
+                                <a:ext cx="404261" cy="625634"/>
+                              </a:xfrm>
+                              <a:prstGeom prst="triangle">
+                                <a:avLst/>
+                              </a:prstGeom>
+                              <a:solidFill>
+                                <a:schemeClr val="accent3">
+                                  <a:lumMod val="40000"/>
+                                  <a:lumOff val="60000"/>
+                                </a:schemeClr>
+                              </a:solidFill>
+                              <a:ln>
+                                <a:noFill/>
+                              </a:ln>
+                            </wps:spPr>
+                            <wps:style>
+                              <a:lnRef idx="2">
+                                <a:schemeClr val="accent1">
+                                  <a:shade val="50000"/>
+                                </a:schemeClr>
+                              </a:lnRef>
+                              <a:fillRef idx="1">
+                                <a:schemeClr val="accent1"/>
+                              </a:fillRef>
+                              <a:effectRef idx="0">
+                                <a:schemeClr val="accent1"/>
+                              </a:effectRef>
+                              <a:fontRef idx="minor">
+                                <a:schemeClr val="lt1"/>
+                              </a:fontRef>
+                            </wps:style>
+                            <wps:bodyPr rot="0" spcFirstLastPara="0" vertOverflow="overflow" horzOverflow="overflow" vert="horz" wrap="square" lIns="91440" tIns="45720" rIns="91440" bIns="45720" numCol="1" spcCol="0" rtlCol="0" fromWordArt="0" anchor="ctr" anchorCtr="0" forceAA="0" compatLnSpc="1">
+                              <a:prstTxWarp prst="textNoShape">
+                                <a:avLst/>
+                              </a:prstTxWarp>
+                              <a:noAutofit/>
+                            </wps:bodyPr>
+                          </wps:wsp>
+                          <wpg:grpSp>
+                            <wpg:cNvPr id="104" name="Groupe 104"/>
+                            <wpg:cNvGrpSpPr/>
+                            <wpg:grpSpPr>
+                              <a:xfrm>
+                                <a:off x="105878" y="510140"/>
+                                <a:ext cx="750771" cy="1462872"/>
+                                <a:chOff x="0" y="-38500"/>
+                                <a:chExt cx="750771" cy="1462872"/>
+                              </a:xfrm>
+                            </wpg:grpSpPr>
+                            <wps:wsp>
+                              <wps:cNvPr id="102" name="Zone de texte 102"/>
+                              <wps:cNvSpPr txBox="1"/>
+                              <wps:spPr>
+                                <a:xfrm>
+                                  <a:off x="0" y="163630"/>
+                                  <a:ext cx="750771" cy="1260742"/>
+                                </a:xfrm>
+                                <a:prstGeom prst="rect">
+                                  <a:avLst/>
+                                </a:prstGeom>
+                                <a:solidFill>
+                                  <a:schemeClr val="lt1"/>
+                                </a:solidFill>
+                                <a:ln w="28575">
+                                  <a:solidFill>
+                                    <a:prstClr val="black"/>
+                                  </a:solidFill>
+                                </a:ln>
+                              </wps:spPr>
+                              <wps:txbx>
+                                <w:txbxContent>
+                                  <w:p>
+                                    <w:pPr>
+                                      <w:ind w:firstLine="0"/>
+                                      <w:jc w:val="right"/>
+                                    </w:pPr>
+                                    <w:r>
+                                      <w:t>Servomoteur</w:t>
+                                    </w:r>
+                                  </w:p>
+                                </w:txbxContent>
+                              </wps:txbx>
+                              <wps:bodyPr rot="0" spcFirstLastPara="0" vertOverflow="overflow" horzOverflow="overflow" vert="eaVert" wrap="square" lIns="91440" tIns="45720" rIns="91440" bIns="45720" numCol="1" spcCol="0" rtlCol="0" fromWordArt="0" anchor="ctr" anchorCtr="0" forceAA="0" compatLnSpc="1">
+                                <a:prstTxWarp prst="textNoShape">
+                                  <a:avLst/>
+                                </a:prstTxWarp>
+                                <a:noAutofit/>
+                              </wps:bodyPr>
+                            </wps:wsp>
+                            <wps:wsp>
+                              <wps:cNvPr id="103" name="Rectangle à coins arrondis 103"/>
+                              <wps:cNvSpPr/>
+                              <wps:spPr>
+                                <a:xfrm rot="19771167">
+                                  <a:off x="154004" y="-38500"/>
+                                  <a:ext cx="442762" cy="452387"/>
+                                </a:xfrm>
+                                <a:prstGeom prst="roundRect">
+                                  <a:avLst/>
+                                </a:prstGeom>
+                                <a:solidFill>
+                                  <a:schemeClr val="bg1"/>
+                                </a:solidFill>
+                                <a:ln>
+                                  <a:solidFill>
+                                    <a:schemeClr val="tx1"/>
+                                  </a:solidFill>
+                                </a:ln>
+                              </wps:spPr>
+                              <wps:style>
+                                <a:lnRef idx="2">
+                                  <a:schemeClr val="accent1">
+                                    <a:shade val="50000"/>
+                                  </a:schemeClr>
+                                </a:lnRef>
+                                <a:fillRef idx="1">
+                                  <a:schemeClr val="accent1"/>
+                                </a:fillRef>
+                                <a:effectRef idx="0">
+                                  <a:schemeClr val="accent1"/>
+                                </a:effectRef>
+                                <a:fontRef idx="minor">
+                                  <a:schemeClr val="lt1"/>
+                                </a:fontRef>
+                              </wps:style>
+                              <wps:bodyPr rot="0" spcFirstLastPara="0" vertOverflow="overflow" horzOverflow="overflow" vert="horz" wrap="square" lIns="91440" tIns="45720" rIns="91440" bIns="45720" numCol="1" spcCol="0" rtlCol="0" fromWordArt="0" anchor="ctr" anchorCtr="0" forceAA="0" compatLnSpc="1">
+                                <a:prstTxWarp prst="textNoShape">
+                                  <a:avLst/>
+                                </a:prstTxWarp>
+                                <a:noAutofit/>
+                              </wps:bodyPr>
+                            </wps:wsp>
+                          </wpg:grpSp>
+                          <wps:wsp>
+                            <wps:cNvPr id="105" name="Zone de texte 105"/>
+                            <wps:cNvSpPr txBox="1"/>
+                            <wps:spPr>
+                              <a:xfrm>
+                                <a:off x="616600" y="429137"/>
+                                <a:ext cx="1001028" cy="317633"/>
+                              </a:xfrm>
+                              <a:prstGeom prst="rect">
+                                <a:avLst/>
+                              </a:prstGeom>
+                              <a:noFill/>
+                              <a:ln w="6350">
+                                <a:noFill/>
+                              </a:ln>
+                            </wps:spPr>
+                            <wps:txbx>
+                              <w:txbxContent>
+                                <w:p>
+                                  <w:pPr>
+                                    <w:ind w:firstLine="0"/>
+                                    <w:jc w:val="left"/>
+                                  </w:pPr>
+                                  <w:r>
+                                    <w:t>Capteur IR</w:t>
+                                  </w:r>
+                                </w:p>
+                              </w:txbxContent>
+                            </wps:txbx>
+                            <wps:bodyPr rot="0" spcFirstLastPara="0" vertOverflow="overflow" horzOverflow="overflow" vert="horz" wrap="square" lIns="91440" tIns="45720" rIns="91440" bIns="45720" numCol="1" spcCol="0" rtlCol="0" fromWordArt="0" anchor="t" anchorCtr="0" forceAA="0" compatLnSpc="1">
+                              <a:prstTxWarp prst="textNoShape">
+                                <a:avLst/>
+                              </a:prstTxWarp>
+                              <a:noAutofit/>
+                            </wps:bodyPr>
+                          </wps:wsp>
+                        </wpg:grpSp>
+                        <wps:wsp>
+                          <wps:cNvPr id="114" name="Zone de texte 114"/>
+                          <wps:cNvSpPr txBox="1"/>
+                          <wps:spPr>
+                            <a:xfrm>
+                              <a:off x="0" y="847024"/>
+                              <a:ext cx="462013" cy="398379"/>
+                            </a:xfrm>
+                            <a:prstGeom prst="rect">
+                              <a:avLst/>
+                            </a:prstGeom>
+                            <a:noFill/>
+                            <a:ln w="6350">
+                              <a:noFill/>
+                            </a:ln>
+                          </wps:spPr>
+                          <wps:txbx>
+                            <w:txbxContent>
+                              <w:p>
+                                <w:pPr>
+                                  <w:ind w:firstLine="0"/>
+                                </w:pPr>
+                                <w:r>
+                                  <w:t>0°</w:t>
+                                </w:r>
+                              </w:p>
+                            </w:txbxContent>
+                          </wps:txbx>
+                          <wps:bodyPr rot="0" spcFirstLastPara="0" vertOverflow="overflow" horzOverflow="overflow" vert="horz" wrap="square" lIns="91440" tIns="45720" rIns="91440" bIns="45720" numCol="1" spcCol="0" rtlCol="0" fromWordArt="0" anchor="t" anchorCtr="0" forceAA="0" compatLnSpc="1">
+                            <a:prstTxWarp prst="textNoShape">
+                              <a:avLst/>
+                            </a:prstTxWarp>
+                            <a:noAutofit/>
+                          </wps:bodyPr>
+                        </wps:wsp>
+                        <wps:wsp>
+                          <wps:cNvPr id="115" name="Zone de texte 115"/>
+                          <wps:cNvSpPr txBox="1"/>
+                          <wps:spPr>
+                            <a:xfrm>
+                              <a:off x="96252" y="9626"/>
+                              <a:ext cx="462013" cy="398379"/>
+                            </a:xfrm>
+                            <a:prstGeom prst="rect">
+                              <a:avLst/>
+                            </a:prstGeom>
+                            <a:noFill/>
+                            <a:ln w="6350">
+                              <a:noFill/>
+                            </a:ln>
+                          </wps:spPr>
+                          <wps:txbx>
+                            <w:txbxContent>
+                              <w:p>
+                                <w:pPr>
+                                  <w:ind w:firstLine="0"/>
+                                </w:pPr>
+                                <w:r>
+                                  <w:t>45</w:t>
+                                </w:r>
+                                <w:r>
+                                  <w:t>°</w:t>
+                                </w:r>
+                              </w:p>
+                            </w:txbxContent>
+                          </wps:txbx>
+                          <wps:bodyPr rot="0" spcFirstLastPara="0" vertOverflow="overflow" horzOverflow="overflow" vert="horz" wrap="square" lIns="91440" tIns="45720" rIns="91440" bIns="45720" numCol="1" spcCol="0" rtlCol="0" fromWordArt="0" anchor="t" anchorCtr="0" forceAA="0" compatLnSpc="1">
+                            <a:prstTxWarp prst="textNoShape">
+                              <a:avLst/>
+                            </a:prstTxWarp>
+                            <a:noAutofit/>
+                          </wps:bodyPr>
+                        </wps:wsp>
+                        <wps:wsp>
+                          <wps:cNvPr id="116" name="Zone de texte 116"/>
+                          <wps:cNvSpPr txBox="1"/>
+                          <wps:spPr>
+                            <a:xfrm>
+                              <a:off x="866273" y="0"/>
+                              <a:ext cx="462013" cy="398379"/>
+                            </a:xfrm>
+                            <a:prstGeom prst="rect">
+                              <a:avLst/>
+                            </a:prstGeom>
+                            <a:noFill/>
+                            <a:ln w="6350">
+                              <a:noFill/>
+                            </a:ln>
+                          </wps:spPr>
+                          <wps:txbx>
+                            <w:txbxContent>
+                              <w:p>
+                                <w:pPr>
+                                  <w:ind w:firstLine="0"/>
+                                </w:pPr>
+                                <w:r>
+                                  <w:t>9</w:t>
+                                </w:r>
+                                <w:r>
+                                  <w:t>0°</w:t>
+                                </w:r>
+                              </w:p>
+                            </w:txbxContent>
+                          </wps:txbx>
+                          <wps:bodyPr rot="0" spcFirstLastPara="0" vertOverflow="overflow" horzOverflow="overflow" vert="horz" wrap="square" lIns="91440" tIns="45720" rIns="91440" bIns="45720" numCol="1" spcCol="0" rtlCol="0" fromWordArt="0" anchor="t" anchorCtr="0" forceAA="0" compatLnSpc="1">
+                            <a:prstTxWarp prst="textNoShape">
+                              <a:avLst/>
+                            </a:prstTxWarp>
+                            <a:noAutofit/>
+                          </wps:bodyPr>
+                        </wps:wsp>
+                        <wps:wsp>
+                          <wps:cNvPr id="117" name="Zone de texte 117"/>
+                          <wps:cNvSpPr txBox="1"/>
+                          <wps:spPr>
+                            <a:xfrm>
+                              <a:off x="1501541" y="115504"/>
+                              <a:ext cx="519764" cy="398379"/>
+                            </a:xfrm>
+                            <a:prstGeom prst="rect">
+                              <a:avLst/>
+                            </a:prstGeom>
+                            <a:noFill/>
+                            <a:ln w="6350">
+                              <a:noFill/>
+                            </a:ln>
+                          </wps:spPr>
+                          <wps:txbx>
+                            <w:txbxContent>
+                              <w:p>
+                                <w:pPr>
+                                  <w:ind w:firstLine="0"/>
+                                </w:pPr>
+                                <w:r>
+                                  <w:t>135</w:t>
+                                </w:r>
+                                <w:r>
+                                  <w:t>°</w:t>
+                                </w:r>
+                              </w:p>
+                            </w:txbxContent>
+                          </wps:txbx>
+                          <wps:bodyPr rot="0" spcFirstLastPara="0" vertOverflow="overflow" horzOverflow="overflow" vert="horz" wrap="square" lIns="91440" tIns="45720" rIns="91440" bIns="45720" numCol="1" spcCol="0" rtlCol="0" fromWordArt="0" anchor="t" anchorCtr="0" forceAA="0" compatLnSpc="1">
+                            <a:prstTxWarp prst="textNoShape">
+                              <a:avLst/>
+                            </a:prstTxWarp>
+                            <a:noAutofit/>
+                          </wps:bodyPr>
+                        </wps:wsp>
+                        <wps:wsp>
+                          <wps:cNvPr id="118" name="Zone de texte 118"/>
+                          <wps:cNvSpPr txBox="1"/>
+                          <wps:spPr>
+                            <a:xfrm>
+                              <a:off x="1501541" y="895150"/>
+                              <a:ext cx="519764" cy="398379"/>
+                            </a:xfrm>
+                            <a:prstGeom prst="rect">
+                              <a:avLst/>
+                            </a:prstGeom>
+                            <a:noFill/>
+                            <a:ln w="6350">
+                              <a:noFill/>
+                            </a:ln>
+                          </wps:spPr>
+                          <wps:txbx>
+                            <w:txbxContent>
+                              <w:p>
+                                <w:pPr>
+                                  <w:ind w:firstLine="0"/>
+                                </w:pPr>
+                                <w:r>
+                                  <w:t>180</w:t>
+                                </w:r>
+                                <w:r>
+                                  <w:t>°</w:t>
+                                </w:r>
+                              </w:p>
+                            </w:txbxContent>
+                          </wps:txbx>
+                          <wps:bodyPr rot="0" spcFirstLastPara="0" vertOverflow="overflow" horzOverflow="overflow" vert="horz" wrap="square" lIns="91440" tIns="45720" rIns="91440" bIns="45720" numCol="1" spcCol="0" rtlCol="0" fromWordArt="0" anchor="t" anchorCtr="0" forceAA="0" compatLnSpc="1">
+                            <a:prstTxWarp prst="textNoShape">
+                              <a:avLst/>
+                            </a:prstTxWarp>
+                            <a:noAutofit/>
+                          </wps:bodyPr>
+                        </wps:wsp>
+                      </wpg:grpSp>
+                    </wpg:wgp>
+                  </a:graphicData>
+                </a:graphic>
+              </wp:anchor>
+            </w:drawing>
+          </mc:Choice>
+          <mc:Fallback>
+            <w:pict>
+              <v:group id="Groupe 120" o:spid="_x0000_s1105" style="position:absolute;left:0;text-align:left;margin-left:168.05pt;margin-top:56.2pt;width:159.15pt;height:169.7pt;z-index:251735040" coordsize="20213,21554" o:gfxdata="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">
+                <v:group id="Groupe 113" o:spid="_x0000_s1106" style="position:absolute;left:481;top:1155;width:16743;height:7803" coordsize="16743,7803" o:gfxdata="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">
+                  <v:line id="Connecteur droit 109" o:spid="_x0000_s1107" style="position:absolute;flip:x;visibility:visible;mso-wrap-style:square" from="8277,0" to="8277,7692" o:connectortype="straight" o:gfxdata="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" strokecolor="black [3040]"/>
+                  <v:line id="Connecteur droit 108" o:spid="_x0000_s1108" style="position:absolute;flip:x y;visibility:visible;mso-wrap-style:square" from="0,7700" to="16743,7803" o:connectortype="straight" o:gfxdata="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" strokecolor="black [3040]"/>
+                  <v:line id="Connecteur droit 110" o:spid="_x0000_s1109" style="position:absolute;flip:x;visibility:visible;mso-wrap-style:square" from="8277,0" to="15785,7785" o:connectortype="straight" o:gfxdata="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" strokecolor="black [3040]"/>
+                  <v:line id="Connecteur droit 111" o:spid="_x0000_s1110" style="position:absolute;visibility:visible;mso-wrap-style:square" from="770,673" to="8275,7791" o:connectortype="straight" o:gfxdata="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" strokecolor="black [3040]"/>
+                </v:group>
+                <v:group id="Groupe 119" o:spid="_x0000_s1111" style="position:absolute;width:20213;height:21554" coordsize="20213,21554" o:gfxdata="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">
+                  <v:group id="Groupe 107" o:spid="_x0000_s1112" style="position:absolute;left:4235;top:1443;width:15976;height:20111" coordorigin="192,-385" coordsize="15983,20115" o:gfxdata="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">
+                    <v:shapetype id="_x0000_t5" coordsize="21600,21600" o:spt="5" adj="10800" path="m@0,l,21600r21600,xe">
+                      <v:stroke joinstyle="miter"/>
+                      <v:formulas>
+                        <v:f eqn="val #0"/>
+                        <v:f eqn="prod #0 1 2"/>
+                        <v:f eqn="sum @1 10800 0"/>
+                      </v:formulas>
+                      <v:path gradientshapeok="t" o:connecttype="custom" o:connectlocs="@0,0;@1,10800;0,21600;10800,21600;21600,21600;@2,10800" textboxrect="0,10800,10800,18000;5400,10800,16200,18000;10800,10800,21600,18000;0,7200,7200,21600;7200,7200,14400,21600;14400,7200,21600,21600"/>
+                      <v:handles>
+                        <v:h position="#0,topLeft" xrange="0,21600"/>
+                      </v:handles>
+                    </v:shapetype>
+                    <v:shape id="Triangle 106" o:spid="_x0000_s1113" type="#_x0000_t5" style="position:absolute;left:192;top:-385;width:4043;height:6256;rotation:9722102fd;visibility:visible;mso-wrap-style:square;v-text-anchor:middle" o:gfxdata="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" fillcolor="#d6e3bc [1302]" stroked="f" strokeweight="2pt"/>
+                    <v:group id="Groupe 104" o:spid="_x0000_s1114" style="position:absolute;left:1058;top:5101;width:7508;height:14629" coordorigin=",-385" coordsize="7507,14628" o:gfxdata="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">
+                      <v:shape id="Zone de texte 102" o:spid="_x0000_s1115" type="#_x0000_t202" style="position:absolute;top:1636;width:7507;height:12607;visibility:visible;mso-wrap-style:square;v-text-anchor:middle" o:gfxdata="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" fillcolor="white [3201]" strokeweight="2.25pt">
+                        <v:textbox style="layout-flow:vertical-ideographic">
+                          <w:txbxContent>
+                            <w:p>
+                              <w:pPr>
+                                <w:ind w:firstLine="0"/>
+                                <w:jc w:val="right"/>
+                              </w:pPr>
+                              <w:r>
+                                <w:t>Servomoteur</w:t>
+                              </w:r>
+                            </w:p>
+                          </w:txbxContent>
+                        </v:textbox>
+                      </v:shape>
+                      <v:roundrect id="Rectangle à coins arrondis 103" o:spid="_x0000_s1116" style="position:absolute;left:1540;top:-385;width:4427;height:4523;rotation:-1997573fd;visibility:visible;mso-wrap-style:square;v-text-anchor:middle" arcsize="10923f" o:gfxdata="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" fillcolor="white [3212]" strokecolor="black [3213]" strokeweight="2pt"/>
+                    </v:group>
+                    <v:shape id="Zone de texte 105" o:spid="_x0000_s1117" type="#_x0000_t202" style="position:absolute;left:6166;top:4291;width:10010;height:3176;visibility:visible;mso-wrap-style:square;v-text-anchor:top" o:gfxdata="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" filled="f" stroked="f" strokeweight=".5pt">
+                      <v:textbox>
+                        <w:txbxContent>
+                          <w:p>
+                            <w:pPr>
+                              <w:ind w:firstLine="0"/>
+                              <w:jc w:val="left"/>
+                            </w:pPr>
+                            <w:r>
+                              <w:t>Capteur IR</w:t>
+                            </w:r>
+                          </w:p>
+                        </w:txbxContent>
+                      </v:textbox>
+                    </v:shape>
+                  </v:group>
+                  <v:shape id="Zone de texte 114" o:spid="_x0000_s1118" type="#_x0000_t202" style="position:absolute;top:8470;width:4620;height:3984;visibility:visible;mso-wrap-style:square;v-text-anchor:top" o:gfxdata="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" filled="f" stroked="f" strokeweight=".5pt">
+                    <v:textbox>
+                      <w:txbxContent>
+                        <w:p>
+                          <w:pPr>
+                            <w:ind w:firstLine="0"/>
+                          </w:pPr>
+                          <w:r>
+                            <w:t>0°</w:t>
+                          </w:r>
+                        </w:p>
+                      </w:txbxContent>
+                    </v:textbox>
+                  </v:shape>
+                  <v:shape id="Zone de texte 115" o:spid="_x0000_s1119" type="#_x0000_t202" style="position:absolute;left:962;top:96;width:4620;height:3984;visibility:visible;mso-wrap-style:square;v-text-anchor:top" o:gfxdata="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" filled="f" stroked="f" strokeweight=".5pt">
+                    <v:textbox>
+                      <w:txbxContent>
+                        <w:p>
+                          <w:pPr>
+                            <w:ind w:firstLine="0"/>
+                          </w:pPr>
+                          <w:r>
+                            <w:t>45</w:t>
+                          </w:r>
+                          <w:r>
+                            <w:t>°</w:t>
+                          </w:r>
+                        </w:p>
+                      </w:txbxContent>
+                    </v:textbox>
+                  </v:shape>
+                  <v:shape id="Zone de texte 116" o:spid="_x0000_s1120" type="#_x0000_t202" style="position:absolute;left:8662;width:4620;height:3983;visibility:visible;mso-wrap-style:square;v-text-anchor:top" o:gfxdata="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" filled="f" stroked="f" strokeweight=".5pt">
+                    <v:textbox>
+                      <w:txbxContent>
+                        <w:p>
+                          <w:pPr>
+                            <w:ind w:firstLine="0"/>
+                          </w:pPr>
+                          <w:r>
+                            <w:t>9</w:t>
+                          </w:r>
+                          <w:r>
+                            <w:t>0°</w:t>
+                          </w:r>
+                        </w:p>
+                      </w:txbxContent>
+                    </v:textbox>
+                  </v:shape>
+                  <v:shape id="Zone de texte 117" o:spid="_x0000_s1121" type="#_x0000_t202" style="position:absolute;left:15015;top:1155;width:5198;height:3983;visibility:visible;mso-wrap-style:square;v-text-anchor:top" o:gfxdata="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" filled="f" stroked="f" strokeweight=".5pt">
+                    <v:textbox>
+                      <w:txbxContent>
+                        <w:p>
+                          <w:pPr>
+                            <w:ind w:firstLine="0"/>
+                          </w:pPr>
+                          <w:r>
+                            <w:t>135</w:t>
+                          </w:r>
+                          <w:r>
+                            <w:t>°</w:t>
+                          </w:r>
+                        </w:p>
+                      </w:txbxContent>
+                    </v:textbox>
+                  </v:shape>
+                  <v:shape id="Zone de texte 118" o:spid="_x0000_s1122" type="#_x0000_t202" style="position:absolute;left:15015;top:8951;width:5198;height:3984;visibility:visible;mso-wrap-style:square;v-text-anchor:top" o:gfxdata="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" filled="f" stroked="f" strokeweight=".5pt">
+                    <v:textbox>
+                      <w:txbxContent>
+                        <w:p>
+                          <w:pPr>
+                            <w:ind w:firstLine="0"/>
+                          </w:pPr>
+                          <w:r>
+                            <w:t>180</w:t>
+                          </w:r>
+                          <w:r>
+                            <w:t>°</w:t>
+                          </w:r>
+                        </w:p>
+                      </w:txbxContent>
+                    </v:textbox>
+                  </v:shape>
+                </v:group>
+              </v:group>
+            </w:pict>
+          </mc:Fallback>
+        </mc:AlternateContent>
+      </w:r>
+      <w:r>
+        <w:tab/>
+        <w:t xml:space="preserve">Précédemment, pour le balayage du servomoteur, nous avons défini différents angles où se place le servomoteur. Le schéma ci-dessous montre </w:t>
+      </w:r>
+      <w:r>
+        <w:t xml:space="preserve">ces angles </w:t>
+      </w:r>
+      <w:r>
+        <w:t xml:space="preserve">:   </w:t>
+      </w:r>
+    </w:p>
+    <w:p/>
+    <w:p/>
+    <w:p/>
+    <w:p/>
+    <w:p/>
+    <w:p/>
+    <w:p/>
+    <w:p/>
+    <w:p/>
+    <w:p>
+      <w:r>
+        <w:t xml:space="preserve">Pour le placement de ce servomoteur aux bons angles, le MSP 2553 envoie des caractères </w:t>
+      </w:r>
+      <w:r>
+        <w:t xml:space="preserve">non signés </w:t>
+      </w:r>
+      <w:r>
+        <w:t>en continu au MSP 2231 via une communication SPI</w:t>
+      </w:r>
+      <w:r>
+        <w:t xml:space="preserve"> (boucle for). Cependant, ne pouvant pas envoyer deux caractères d’un seul coup, nous avons défini le code suivant : </w:t>
+      </w:r>
+    </w:p>
+    <w:tbl>
+      <w:tblPr>
+        <w:tblStyle w:val="Grilledutableau"/>
+        <w:tblpPr w:leftFromText="141" w:rightFromText="141" w:vertAnchor="text" w:horzAnchor="margin" w:tblpXSpec="center" w:tblpY="190"/>
+        <w:tblW w:w="4976" w:type="dxa"/>
+        <w:tblLook w:val="04A0" w:firstRow="1" w:lastRow="0" w:firstColumn="1" w:lastColumn="0" w:noHBand="0" w:noVBand="1"/>
+      </w:tblPr>
+      <w:tblGrid>
+        <w:gridCol w:w="2488"/>
+        <w:gridCol w:w="2488"/>
+      </w:tblGrid>
+      <w:tr>
+        <w:trPr>
+          <w:trHeight w:val="299"/>
+        </w:trPr>
+        <w:tc>
+          <w:tcPr>
+            <w:tcW w:w="2488" w:type="dxa"/>
+          </w:tcPr>
+          <w:p>
+            <w:pPr>
+              <w:ind w:firstLine="0"/>
+              <w:jc w:val="center"/>
+            </w:pPr>
+            <w:r>
+              <w:t>Caractère envoyé</w:t>
+            </w:r>
+          </w:p>
+        </w:tc>
+        <w:tc>
+          <w:tcPr>
+            <w:tcW w:w="2488" w:type="dxa"/>
+          </w:tcPr>
+          <w:p>
+            <w:pPr>
+              <w:ind w:firstLine="0"/>
+              <w:jc w:val="center"/>
+            </w:pPr>
+            <w:r>
+              <w:t>Consigne angulaire correspondante</w:t>
+            </w:r>
+          </w:p>
+        </w:tc>
+      </w:tr>
+      <w:tr>
+        <w:trPr>
+          <w:trHeight w:val="299"/>
+        </w:trPr>
+        <w:tc>
+          <w:tcPr>
+            <w:tcW w:w="2488" w:type="dxa"/>
+          </w:tcPr>
+          <w:p>
+            <w:pPr>
+              <w:ind w:firstLine="0"/>
+              <w:jc w:val="center"/>
+            </w:pPr>
+            <w:r>
+              <w:t>‘0’</w:t>
+            </w:r>
+          </w:p>
+        </w:tc>
+        <w:tc>
+          <w:tcPr>
+            <w:tcW w:w="2488" w:type="dxa"/>
+          </w:tcPr>
+          <w:p>
+            <w:pPr>
+              <w:ind w:firstLine="0"/>
+              <w:jc w:val="center"/>
+            </w:pPr>
+            <w:r>
+              <w:t>0°</w:t>
+            </w:r>
+          </w:p>
+        </w:tc>
+      </w:tr>
+      <w:tr>
+        <w:trPr>
+          <w:trHeight w:val="299"/>
+        </w:trPr>
+        <w:tc>
+          <w:tcPr>
+            <w:tcW w:w="2488" w:type="dxa"/>
+          </w:tcPr>
+          <w:p>
+            <w:pPr>
+              <w:ind w:firstLine="0"/>
+              <w:jc w:val="center"/>
+            </w:pPr>
+            <w:r>
+              <w:t>‘1’</w:t>
+            </w:r>
+          </w:p>
+        </w:tc>
+        <w:tc>
+          <w:tcPr>
+            <w:tcW w:w="2488" w:type="dxa"/>
+          </w:tcPr>
+          <w:p>
+            <w:pPr>
+              <w:ind w:firstLine="0"/>
+              <w:jc w:val="center"/>
+            </w:pPr>
+            <w:r>
+              <w:t>45°</w:t>
+            </w:r>
+          </w:p>
+        </w:tc>
+      </w:tr>
+      <w:tr>
+        <w:trPr>
+          <w:trHeight w:val="282"/>
+        </w:trPr>
+        <w:tc>
+          <w:tcPr>
+            <w:tcW w:w="2488" w:type="dxa"/>
+          </w:tcPr>
+          <w:p>
+            <w:pPr>
+              <w:ind w:firstLine="0"/>
+              <w:jc w:val="center"/>
+            </w:pPr>
+            <w:r>
+              <w:t>‘2’</w:t>
+            </w:r>
+          </w:p>
+        </w:tc>
+        <w:tc>
+          <w:tcPr>
+            <w:tcW w:w="2488" w:type="dxa"/>
+          </w:tcPr>
+          <w:p>
+            <w:pPr>
+              <w:ind w:firstLine="0"/>
+              <w:jc w:val="center"/>
+            </w:pPr>
+            <w:r>
+              <w:t>90°</w:t>
+            </w:r>
+          </w:p>
+        </w:tc>
+      </w:tr>
+      <w:tr>
+        <w:trPr>
+          <w:trHeight w:val="299"/>
+        </w:trPr>
+        <w:tc>
+          <w:tcPr>
+            <w:tcW w:w="2488" w:type="dxa"/>
+          </w:tcPr>
+          <w:p>
+            <w:pPr>
+              <w:ind w:firstLine="0"/>
+              <w:jc w:val="center"/>
+            </w:pPr>
+            <w:r>
+              <w:t>‘3’</w:t>
+            </w:r>
+          </w:p>
+        </w:tc>
+        <w:tc>
+          <w:tcPr>
+            <w:tcW w:w="2488" w:type="dxa"/>
+          </w:tcPr>
+          <w:p>
+            <w:pPr>
+              <w:ind w:firstLine="0"/>
+              <w:jc w:val="center"/>
+            </w:pPr>
+            <w:r>
+              <w:t>135°</w:t>
+            </w:r>
+          </w:p>
+        </w:tc>
+      </w:tr>
+      <w:tr>
+        <w:trPr>
+          <w:trHeight w:val="299"/>
+        </w:trPr>
+        <w:tc>
+          <w:tcPr>
+            <w:tcW w:w="2488" w:type="dxa"/>
+          </w:tcPr>
+          <w:p>
+            <w:pPr>
+              <w:ind w:firstLine="0"/>
+              <w:jc w:val="center"/>
+            </w:pPr>
+            <w:r>
+              <w:t>‘4’</w:t>
+            </w:r>
+          </w:p>
+        </w:tc>
+        <w:tc>
+          <w:tcPr>
+            <w:tcW w:w="2488" w:type="dxa"/>
+          </w:tcPr>
+          <w:p>
+            <w:pPr>
+              <w:ind w:firstLine="0"/>
+              <w:jc w:val="center"/>
+            </w:pPr>
+            <w:r>
+              <w:t>180°</w:t>
+            </w:r>
+          </w:p>
+        </w:tc>
+      </w:tr>
+    </w:tbl>
+    <w:p/>
+    <w:p/>
+    <w:p/>
+    <w:p/>
+    <w:p/>
+    <w:p>
+      <w:r>
+        <w:t>A la réception du caractère, le MSP2231 place le servomoteur sur l’angle correspondant.</w:t>
+      </w:r>
+      <w:r>
+        <w:br/>
+        <w:t>Ce procédé étant répétant tout au long du fonctionnement du robot, cela permet un balayage permanant permettant de détecter les objets.</w:t>
+      </w:r>
+      <w:bookmarkStart w:id="17" w:name="_GoBack"/>
+      <w:bookmarkEnd w:id="17"/>
+    </w:p>
+    <w:p/>
+    <w:p/>
+    <w:p>
+      <w:r>
+        <w:br w:type="page"/>
+      </w:r>
+    </w:p>
+    <w:p>
+      <w:pPr>
+        <w:rPr>
+          <w:color w:val="548DD4" w:themeColor="text2" w:themeTint="99"/>
+          <w:spacing w:val="15"/>
+        </w:rPr>
+      </w:pPr>
+    </w:p>
+    <w:p>
+      <w:pPr>
+        <w:pStyle w:val="Titre2"/>
+      </w:pPr>
+      <w:r>
         <w:t>Modules</w:t>
       </w:r>
       <w:bookmarkEnd w:id="14"/>
@@ -12958,6 +14446,7 @@
         <w:jc w:val="left"/>
       </w:pPr>
       <w:r>
+        <w:lastRenderedPageBreak/>
         <w:br w:type="page"/>
       </w:r>
     </w:p>
@@ -12965,16 +14454,22 @@
       <w:pPr>
         <w:pStyle w:val="Titre2"/>
       </w:pPr>
-      <w:bookmarkStart w:id="15" w:name="_Toc509384977"/>
+      <w:bookmarkStart w:id="18" w:name="_Toc509384977"/>
       <w:r>
         <w:lastRenderedPageBreak/>
         <w:t>Fonctions</w:t>
       </w:r>
-      <w:bookmarkEnd w:id="15"/>
-    </w:p>
-    <w:p>
-      <w:r>
-        <w:t xml:space="preserve">Voici tout d’abord les modules utilisées par le microcontrôleur </w:t>
+      <w:bookmarkEnd w:id="18"/>
+    </w:p>
+    <w:p>
+      <w:r>
+        <w:t xml:space="preserve">Voici tout d’abord </w:t>
+      </w:r>
+      <w:r>
+        <w:t>les modules utilisés</w:t>
+      </w:r>
+      <w:r>
+        <w:t xml:space="preserve"> par le microcontrôleur </w:t>
       </w:r>
       <w:r>
         <w:t>MSP430G2553</w:t>
@@ -13454,7 +14949,13 @@
         <w:t>667, 667 étant la valeur maximale</w:t>
       </w:r>
       <w:r>
-        <w:t xml:space="preserve">) de la mesure de distance fournit pas le capteur infrarouge, </w:t>
+        <w:t>) de la m</w:t>
+      </w:r>
+      <w:r>
+        <w:t>esure de distance fournit par</w:t>
+      </w:r>
+      <w:r>
+        <w:t xml:space="preserve"> le capteur infrarouge, </w:t>
       </w:r>
       <w:r>
         <w:t xml:space="preserve">ainsi que la </w:t>
@@ -13972,6 +15473,12 @@
       </w:r>
       <w:r>
         <w:rPr>
+          <w:b/>
+        </w:rPr>
+        <w:t xml:space="preserve"> </w:t>
+      </w:r>
+      <w:r>
+        <w:rPr>
           <w:bCs/>
           <w:color w:val="000000"/>
         </w:rPr>
@@ -14392,7 +15899,13 @@
     <w:p>
       <w:r>
         <w:lastRenderedPageBreak/>
-        <w:t>A présent, voici les modules utilisées par le microcontrôleur MSP430G2231 :</w:t>
+        <w:t xml:space="preserve">A présent, voici </w:t>
+      </w:r>
+      <w:r>
+        <w:t>les modules utilisés</w:t>
+      </w:r>
+      <w:r>
+        <w:t xml:space="preserve"> par le microcontrôleur MSP430G2231 :</w:t>
       </w:r>
     </w:p>
     <w:p>
@@ -14546,7 +16059,13 @@
         <w:t xml:space="preserve"> Elle ne prend aucune valeur en entrée et ne renvoie en sortie aucune valeur.</w:t>
       </w:r>
       <w:r>
-        <w:t xml:space="preserve"> Lors de l’initialisation, cette fonction permet d’initialisé les TACCR0 (TACCR0 et </w:t>
+        <w:t xml:space="preserve"> Lors de l’initialisation, cette fonction permet </w:t>
+      </w:r>
+      <w:r>
+        <w:t>d’initialiser</w:t>
+      </w:r>
+      <w:r>
+        <w:t xml:space="preserve"> les TACCR0 (TACCR0 et </w:t>
       </w:r>
       <w:r>
         <w:t>TACCR1</w:t>
@@ -14888,6 +16407,12 @@
       </w:r>
       <w:r>
         <w:rPr>
+          <w:b/>
+        </w:rPr>
+        <w:t xml:space="preserve"> </w:t>
+      </w:r>
+      <w:r>
+        <w:rPr>
           <w:bCs/>
           <w:color w:val="000000"/>
         </w:rPr>
@@ -14945,20 +16470,20 @@
       <w:pPr>
         <w:pStyle w:val="Titre1"/>
       </w:pPr>
-      <w:bookmarkStart w:id="16" w:name="_Toc509384978"/>
+      <w:bookmarkStart w:id="19" w:name="_Toc509384978"/>
       <w:r>
         <w:t>Tests unitaires</w:t>
       </w:r>
       <w:r>
         <w:t xml:space="preserve"> (boîtes noires)</w:t>
       </w:r>
-      <w:bookmarkEnd w:id="16"/>
+      <w:bookmarkEnd w:id="19"/>
     </w:p>
     <w:p>
       <w:pPr>
         <w:pStyle w:val="Titre2"/>
       </w:pPr>
-      <w:bookmarkStart w:id="17" w:name="_Toc509384979"/>
+      <w:bookmarkStart w:id="20" w:name="_Toc509384979"/>
       <w:r>
         <w:t xml:space="preserve">Test du </w:t>
       </w:r>
@@ -14968,7 +16493,7 @@
       <w:r>
         <w:t xml:space="preserve"> « movement.c »</w:t>
       </w:r>
-      <w:bookmarkEnd w:id="17"/>
+      <w:bookmarkEnd w:id="20"/>
     </w:p>
     <w:p>
       <w:pPr>
@@ -16046,10 +17571,7 @@
         <w:t xml:space="preserve">Le robot esquive l’obstacle situé à sa gauche en tournant </w:t>
       </w:r>
       <w:r>
-        <w:t xml:space="preserve">de </w:t>
-      </w:r>
-      <w:r>
-        <w:t xml:space="preserve">90° </w:t>
+        <w:t xml:space="preserve">de 90° </w:t>
       </w:r>
       <w:r>
         <w:t>à droite.</w:t>
@@ -16178,8 +17700,6 @@
       <w:r>
         <w:t>’</w:t>
       </w:r>
-      <w:bookmarkStart w:id="18" w:name="_GoBack"/>
-      <w:bookmarkEnd w:id="18"/>
       <w:r>
         <w:t xml:space="preserve">) : </w:t>
       </w:r>
@@ -16296,12 +17816,12 @@
       <w:pPr>
         <w:pStyle w:val="Titre2"/>
       </w:pPr>
-      <w:bookmarkStart w:id="19" w:name="_Toc509384980"/>
+      <w:bookmarkStart w:id="21" w:name="_Toc509384980"/>
       <w:r>
         <w:lastRenderedPageBreak/>
         <w:t>Test du module « measure.c »</w:t>
       </w:r>
-      <w:bookmarkEnd w:id="19"/>
+      <w:bookmarkEnd w:id="21"/>
     </w:p>
     <w:p>
       <w:pPr>
@@ -17212,7 +18732,7 @@
       <w:pPr>
         <w:pStyle w:val="Titre2"/>
       </w:pPr>
-      <w:bookmarkStart w:id="20" w:name="_Toc509384981"/>
+      <w:bookmarkStart w:id="22" w:name="_Toc509384981"/>
       <w:r>
         <w:lastRenderedPageBreak/>
         <w:t xml:space="preserve">Test du </w:t>
@@ -17223,7 +18743,7 @@
       <w:r>
         <w:t xml:space="preserve"> « UART.c »</w:t>
       </w:r>
-      <w:bookmarkEnd w:id="20"/>
+      <w:bookmarkEnd w:id="22"/>
     </w:p>
     <w:p>
       <w:pPr>
@@ -17646,7 +19166,7 @@
       <w:pPr>
         <w:pStyle w:val="Titre2"/>
       </w:pPr>
-      <w:bookmarkStart w:id="21" w:name="_Toc509384982"/>
+      <w:bookmarkStart w:id="23" w:name="_Toc509384982"/>
       <w:r>
         <w:lastRenderedPageBreak/>
         <w:t xml:space="preserve">Test du </w:t>
@@ -17657,7 +19177,7 @@
       <w:r>
         <w:t xml:space="preserve"> « SPIM.c »</w:t>
       </w:r>
-      <w:bookmarkEnd w:id="21"/>
+      <w:bookmarkEnd w:id="23"/>
     </w:p>
     <w:p>
       <w:pPr>
@@ -17932,7 +19452,7 @@
       <w:pPr>
         <w:pStyle w:val="Titre2"/>
       </w:pPr>
-      <w:bookmarkStart w:id="22" w:name="_Toc509384983"/>
+      <w:bookmarkStart w:id="24" w:name="_Toc509384983"/>
       <w:r>
         <w:lastRenderedPageBreak/>
         <w:t xml:space="preserve">Test du </w:t>
@@ -17943,7 +19463,7 @@
       <w:r>
         <w:t xml:space="preserve"> « SPIS.c »</w:t>
       </w:r>
-      <w:bookmarkEnd w:id="22"/>
+      <w:bookmarkEnd w:id="24"/>
     </w:p>
     <w:p>
       <w:pPr>
@@ -18165,178 +19685,9 @@
         <w:ind w:firstLine="0"/>
         <w:jc w:val="left"/>
       </w:pPr>
-      <w:r>
-        <w:br w:type="page"/>
-      </w:r>
-    </w:p>
-    <w:p>
-      <w:pPr>
-        <w:pStyle w:val="Titre1"/>
-      </w:pPr>
-      <w:bookmarkStart w:id="23" w:name="_Toc509384984"/>
-      <w:r>
-        <w:rPr>
-          <w:noProof/>
-          <w:lang w:eastAsia="fr-FR"/>
-        </w:rPr>
-        <w:lastRenderedPageBreak/>
-        <w:drawing>
-          <wp:anchor distT="0" distB="0" distL="114300" distR="114300" simplePos="0" relativeHeight="251708416" behindDoc="1" locked="0" layoutInCell="1" allowOverlap="1" wp14:anchorId="7288B516" wp14:editId="0197F12D">
-            <wp:simplePos x="0" y="0"/>
-            <wp:positionH relativeFrom="column">
-              <wp:posOffset>-457200</wp:posOffset>
-            </wp:positionH>
-            <wp:positionV relativeFrom="paragraph">
-              <wp:posOffset>342265</wp:posOffset>
-            </wp:positionV>
-            <wp:extent cx="7882255" cy="8781415"/>
-            <wp:effectExtent l="0" t="0" r="4445" b="635"/>
-            <wp:wrapNone/>
-            <wp:docPr id="76" name="Image 76" descr="X:\LD_Sambot\State Diagram 1.png"/>
-            <wp:cNvGraphicFramePr>
-              <a:graphicFrameLocks xmlns:a="http://schemas.openxmlformats.org/drawingml/2006/main" noChangeAspect="1"/>
-            </wp:cNvGraphicFramePr>
-            <a:graphic xmlns:a="http://schemas.openxmlformats.org/drawingml/2006/main">
-              <a:graphicData uri="http://schemas.openxmlformats.org/drawingml/2006/picture">
-                <pic:pic xmlns:pic="http://schemas.openxmlformats.org/drawingml/2006/picture">
-                  <pic:nvPicPr>
-                    <pic:cNvPr id="0" name="Picture 2" descr="X:\LD_Sambot\State Diagram 1.png"/>
-                    <pic:cNvPicPr>
-                      <a:picLocks noChangeAspect="1" noChangeArrowheads="1"/>
-                    </pic:cNvPicPr>
-                  </pic:nvPicPr>
-                  <pic:blipFill>
-                    <a:blip r:embed="rId19" cstate="print">
-                      <a:extLst>
-                        <a:ext uri="{28A0092B-C50C-407E-A947-70E740481C1C}">
-                          <a14:useLocalDpi xmlns:a14="http://schemas.microsoft.com/office/drawing/2010/main" val="0"/>
-                        </a:ext>
-                      </a:extLst>
-                    </a:blip>
-                    <a:srcRect/>
-                    <a:stretch>
-                      <a:fillRect/>
-                    </a:stretch>
-                  </pic:blipFill>
-                  <pic:spPr bwMode="auto">
-                    <a:xfrm>
-                      <a:off x="0" y="0"/>
-                      <a:ext cx="7882255" cy="8781415"/>
-                    </a:xfrm>
-                    <a:prstGeom prst="rect">
-                      <a:avLst/>
-                    </a:prstGeom>
-                    <a:noFill/>
-                    <a:ln>
-                      <a:noFill/>
-                    </a:ln>
-                  </pic:spPr>
-                </pic:pic>
-              </a:graphicData>
-            </a:graphic>
-            <wp14:sizeRelH relativeFrom="page">
-              <wp14:pctWidth>0</wp14:pctWidth>
-            </wp14:sizeRelH>
-            <wp14:sizeRelV relativeFrom="page">
-              <wp14:pctHeight>0</wp14:pctHeight>
-            </wp14:sizeRelV>
-          </wp:anchor>
-        </w:drawing>
-      </w:r>
-      <w:r>
-        <w:t>Algorithme de fonctionnement</w:t>
-      </w:r>
-      <w:bookmarkEnd w:id="23"/>
-    </w:p>
-    <w:p/>
-    <w:p>
-      <w:pPr>
-        <w:ind w:firstLine="0"/>
-        <w:jc w:val="left"/>
-      </w:pPr>
-      <w:r>
-        <w:br w:type="page"/>
-      </w:r>
-    </w:p>
-    <w:p>
-      <w:r>
-        <w:rPr>
-          <w:noProof/>
-          <w:lang w:eastAsia="fr-FR"/>
-        </w:rPr>
-        <w:lastRenderedPageBreak/>
-        <w:drawing>
-          <wp:anchor distT="0" distB="0" distL="114300" distR="114300" simplePos="0" relativeHeight="251709440" behindDoc="1" locked="0" layoutInCell="1" allowOverlap="1" wp14:anchorId="6C9D5BFC" wp14:editId="6BDED4C5">
-            <wp:simplePos x="0" y="0"/>
-            <wp:positionH relativeFrom="column">
-              <wp:posOffset>-15240</wp:posOffset>
-            </wp:positionH>
-            <wp:positionV relativeFrom="paragraph">
-              <wp:posOffset>-213995</wp:posOffset>
-            </wp:positionV>
-            <wp:extent cx="6511290" cy="9774555"/>
-            <wp:effectExtent l="0" t="0" r="3810" b="0"/>
-            <wp:wrapNone/>
-            <wp:docPr id="77" name="Image 77" descr="X:\LD_Sambot\State Diagram 2.png"/>
-            <wp:cNvGraphicFramePr>
-              <a:graphicFrameLocks xmlns:a="http://schemas.openxmlformats.org/drawingml/2006/main" noChangeAspect="1"/>
-            </wp:cNvGraphicFramePr>
-            <a:graphic xmlns:a="http://schemas.openxmlformats.org/drawingml/2006/main">
-              <a:graphicData uri="http://schemas.openxmlformats.org/drawingml/2006/picture">
-                <pic:pic xmlns:pic="http://schemas.openxmlformats.org/drawingml/2006/picture">
-                  <pic:nvPicPr>
-                    <pic:cNvPr id="0" name="Picture 3" descr="X:\LD_Sambot\State Diagram 2.png"/>
-                    <pic:cNvPicPr>
-                      <a:picLocks noChangeAspect="1" noChangeArrowheads="1"/>
-                    </pic:cNvPicPr>
-                  </pic:nvPicPr>
-                  <pic:blipFill>
-                    <a:blip r:embed="rId20" cstate="print">
-                      <a:extLst>
-                        <a:ext uri="{28A0092B-C50C-407E-A947-70E740481C1C}">
-                          <a14:useLocalDpi xmlns:a14="http://schemas.microsoft.com/office/drawing/2010/main" val="0"/>
-                        </a:ext>
-                      </a:extLst>
-                    </a:blip>
-                    <a:srcRect/>
-                    <a:stretch>
-                      <a:fillRect/>
-                    </a:stretch>
-                  </pic:blipFill>
-                  <pic:spPr bwMode="auto">
-                    <a:xfrm>
-                      <a:off x="0" y="0"/>
-                      <a:ext cx="6511290" cy="9774555"/>
-                    </a:xfrm>
-                    <a:prstGeom prst="rect">
-                      <a:avLst/>
-                    </a:prstGeom>
-                    <a:noFill/>
-                    <a:ln>
-                      <a:noFill/>
-                    </a:ln>
-                  </pic:spPr>
-                </pic:pic>
-              </a:graphicData>
-            </a:graphic>
-            <wp14:sizeRelH relativeFrom="page">
-              <wp14:pctWidth>0</wp14:pctWidth>
-            </wp14:sizeRelH>
-            <wp14:sizeRelV relativeFrom="page">
-              <wp14:pctHeight>0</wp14:pctHeight>
-            </wp14:sizeRelV>
-          </wp:anchor>
-        </w:drawing>
-      </w:r>
-    </w:p>
-    <w:p>
-      <w:pPr>
-        <w:ind w:firstLine="0"/>
-        <w:jc w:val="left"/>
-      </w:pPr>
     </w:p>
     <w:sectPr>
-      <w:headerReference w:type="default" r:id="rId21"/>
+      <w:headerReference w:type="default" r:id="rId22"/>
       <w:pgSz w:w="11906" w:h="16838"/>
       <w:pgMar w:top="720" w:right="720" w:bottom="720" w:left="720" w:header="708" w:footer="708" w:gutter="0"/>
       <w:cols w:space="708"/>
@@ -21496,7 +22847,7 @@
     <w:lsdException w:name="Table Web 2" w:semiHidden="1" w:unhideWhenUsed="1"/>
     <w:lsdException w:name="Table Web 3" w:semiHidden="1" w:unhideWhenUsed="1"/>
     <w:lsdException w:name="Balloon Text" w:semiHidden="1" w:unhideWhenUsed="1"/>
-    <w:lsdException w:name="Table Grid" w:semiHidden="1" w:uiPriority="59" w:unhideWhenUsed="1"/>
+    <w:lsdException w:name="Table Grid" w:uiPriority="59"/>
     <w:lsdException w:name="Table Theme" w:semiHidden="1" w:unhideWhenUsed="1"/>
     <w:lsdException w:name="Placeholder Text" w:semiHidden="1"/>
     <w:lsdException w:name="No Spacing" w:uiPriority="1" w:qFormat="1"/>
@@ -22866,7 +24217,7 @@
 </file>
 
 <file path=customXml/itemProps1.xml><?xml version="1.0" encoding="utf-8"?>
-<ds:datastoreItem xmlns:ds="http://schemas.openxmlformats.org/officeDocument/2006/customXml" ds:itemID="{E7E22824-7994-E746-90A5-0568DEA27C2E}">
+<ds:datastoreItem xmlns:ds="http://schemas.openxmlformats.org/officeDocument/2006/customXml" ds:itemID="{CC272737-0658-684A-A2EA-38406C87F148}">
   <ds:schemaRefs>
     <ds:schemaRef ds:uri="http://schemas.openxmlformats.org/officeDocument/2006/bibliography"/>
   </ds:schemaRefs>

</xml_diff>